<commit_message>
Update Lab 15. (Approval Advanced) Implementing the Flow Controller Pattern .docx
</commit_message>
<xml_diff>
--- a/DOCX/Lab 15. (Approval Advanced) Implementing the Flow Controller Pattern .docx
+++ b/DOCX/Lab 15. (Approval Advanced) Implementing the Flow Controller Pattern .docx
@@ -165,8 +165,8 @@
           <w:sz w:val="28"/>
         </w:rPr>
       </w:pPr>
-      <w:bookmarkStart w:id="1" w:name="_Hlk41047235"/>
-      <w:bookmarkStart w:id="2" w:name="_Toc41060386"/>
+      <w:bookmarkStart w:id="1" w:name="_Toc41060386"/>
+      <w:bookmarkStart w:id="2" w:name="_Hlk41047235"/>
       <w:r>
         <w:rPr>
           <w:rFonts w:ascii="Segoe UI" w:eastAsia="Times New Roman" w:hAnsi="Segoe UI" w:cs="Segoe UI"/>
@@ -176,9 +176,9 @@
         </w:rPr>
         <w:t>Tasks:</w:t>
       </w:r>
-      <w:bookmarkEnd w:id="2"/>
-    </w:p>
-    <w:bookmarkEnd w:id="1"/>
+      <w:bookmarkEnd w:id="1"/>
+    </w:p>
+    <w:bookmarkEnd w:id="2"/>
     <w:p>
       <w:pPr>
         <w:rPr>
@@ -838,6 +838,7 @@
           <w:noProof/>
           <w:sz w:val="20"/>
         </w:rPr>
+        <w:lastRenderedPageBreak/>
         <w:drawing>
           <wp:inline distT="0" distB="0" distL="0" distR="0" wp14:anchorId="07A4BFAD" wp14:editId="565A0652">
             <wp:extent cx="4413564" cy="5931418"/>
@@ -854,7 +855,7 @@
                     <pic:cNvPicPr/>
                   </pic:nvPicPr>
                   <pic:blipFill>
-                    <a:blip r:embed="rId5"/>
+                    <a:blip r:embed="rId7"/>
                     <a:stretch>
                       <a:fillRect/>
                     </a:stretch>
@@ -1310,6 +1311,7 @@
           <w:sz w:val="18"/>
           <w:szCs w:val="20"/>
         </w:rPr>
+        <w:lastRenderedPageBreak/>
         <w:t xml:space="preserve">        </w:t>
       </w:r>
       <w:r>
@@ -1967,7 +1969,7 @@
                     <pic:cNvPicPr/>
                   </pic:nvPicPr>
                   <pic:blipFill>
-                    <a:blip r:embed="rId6">
+                    <a:blip r:embed="rId8">
                       <a:extLst>
                         <a:ext uri="{28A0092B-C50C-407E-A947-70E740481C1C}">
                           <a14:useLocalDpi xmlns:a14="http://schemas.microsoft.com/office/drawing/2010/main" val="0"/>
@@ -2042,23 +2044,7 @@
           <w:rFonts w:ascii="Segoe UI" w:eastAsia="Segoe UI" w:hAnsi="Segoe UI" w:cs="Times New Roman"/>
           <w:sz w:val="20"/>
         </w:rPr>
-        <w:t xml:space="preserve">. We still </w:t>
-      </w:r>
-      <w:proofErr w:type="gramStart"/>
-      <w:r>
-        <w:rPr>
-          <w:rFonts w:ascii="Segoe UI" w:eastAsia="Segoe UI" w:hAnsi="Segoe UI" w:cs="Times New Roman"/>
-          <w:sz w:val="20"/>
-        </w:rPr>
-        <w:t>have to</w:t>
-      </w:r>
-      <w:proofErr w:type="gramEnd"/>
-      <w:r>
-        <w:rPr>
-          <w:rFonts w:ascii="Segoe UI" w:eastAsia="Segoe UI" w:hAnsi="Segoe UI" w:cs="Times New Roman"/>
-          <w:sz w:val="20"/>
-        </w:rPr>
-        <w:t xml:space="preserve"> generate the controller; in the meantime, store a string “</w:t>
+        <w:t>. We still have to generate the controller; in the meantime, store a string “</w:t>
       </w:r>
       <w:proofErr w:type="spellStart"/>
       <w:r>
@@ -2155,6 +2141,7 @@
           <w:noProof/>
           <w:sz w:val="20"/>
         </w:rPr>
+        <w:lastRenderedPageBreak/>
         <w:drawing>
           <wp:inline distT="0" distB="0" distL="0" distR="0" wp14:anchorId="7DDDAC54" wp14:editId="3C291138">
             <wp:extent cx="4537364" cy="6746384"/>
@@ -2173,7 +2160,7 @@
                     </pic:cNvPicPr>
                   </pic:nvPicPr>
                   <pic:blipFill>
-                    <a:blip r:embed="rId7">
+                    <a:blip r:embed="rId9">
                       <a:extLst>
                         <a:ext uri="{28A0092B-C50C-407E-A947-70E740481C1C}">
                           <a14:useLocalDpi xmlns:a14="http://schemas.microsoft.com/office/drawing/2010/main" val="0"/>
@@ -2221,6 +2208,7 @@
           <w:noProof/>
           <w:sz w:val="20"/>
         </w:rPr>
+        <w:lastRenderedPageBreak/>
         <w:drawing>
           <wp:inline distT="0" distB="0" distL="0" distR="0" wp14:anchorId="0E86712E" wp14:editId="56B0B166">
             <wp:extent cx="4679577" cy="2292811"/>
@@ -2239,7 +2227,7 @@
                     </pic:cNvPicPr>
                   </pic:nvPicPr>
                   <pic:blipFill>
-                    <a:blip r:embed="rId8">
+                    <a:blip r:embed="rId10">
                       <a:extLst>
                         <a:ext uri="{28A0092B-C50C-407E-A947-70E740481C1C}">
                           <a14:useLocalDpi xmlns:a14="http://schemas.microsoft.com/office/drawing/2010/main" val="0"/>
@@ -2356,7 +2344,7 @@
                     <pic:cNvPicPr/>
                   </pic:nvPicPr>
                   <pic:blipFill>
-                    <a:blip r:embed="rId9"/>
+                    <a:blip r:embed="rId11"/>
                     <a:stretch>
                       <a:fillRect/>
                     </a:stretch>
@@ -2505,6 +2493,7 @@
           <w:noProof/>
           <w:sz w:val="20"/>
         </w:rPr>
+        <w:lastRenderedPageBreak/>
         <w:drawing>
           <wp:inline distT="0" distB="0" distL="0" distR="0" wp14:anchorId="08D50698" wp14:editId="6F6A9C07">
             <wp:extent cx="4420181" cy="3858419"/>
@@ -2521,7 +2510,7 @@
                     <pic:cNvPicPr/>
                   </pic:nvPicPr>
                   <pic:blipFill>
-                    <a:blip r:embed="rId10"/>
+                    <a:blip r:embed="rId12"/>
                     <a:stretch>
                       <a:fillRect/>
                     </a:stretch>
@@ -2614,7 +2603,7 @@
                     <pic:cNvPicPr/>
                   </pic:nvPicPr>
                   <pic:blipFill>
-                    <a:blip r:embed="rId11"/>
+                    <a:blip r:embed="rId13"/>
                     <a:stretch>
                       <a:fillRect/>
                     </a:stretch>
@@ -2700,7 +2689,7 @@
                     <pic:cNvPicPr/>
                   </pic:nvPicPr>
                   <pic:blipFill>
-                    <a:blip r:embed="rId12">
+                    <a:blip r:embed="rId14">
                       <a:extLst>
                         <a:ext uri="{28A0092B-C50C-407E-A947-70E740481C1C}">
                           <a14:useLocalDpi xmlns:a14="http://schemas.microsoft.com/office/drawing/2010/main" val="0"/>
@@ -2743,256 +2732,12 @@
           <w:noProof/>
           <w:sz w:val="20"/>
         </w:rPr>
+        <w:lastRenderedPageBreak/>
         <w:drawing>
           <wp:inline distT="0" distB="0" distL="0" distR="0" wp14:anchorId="69C2FECE" wp14:editId="78B61EE4">
             <wp:extent cx="4863994" cy="2175998"/>
             <wp:effectExtent l="0" t="0" r="0" b="0"/>
             <wp:docPr id="25" name="Picture 25"/>
-            <wp:cNvGraphicFramePr>
-              <a:graphicFrameLocks xmlns:a="http://schemas.openxmlformats.org/drawingml/2006/main" noChangeAspect="1"/>
-            </wp:cNvGraphicFramePr>
-            <a:graphic xmlns:a="http://schemas.openxmlformats.org/drawingml/2006/main">
-              <a:graphicData uri="http://schemas.openxmlformats.org/drawingml/2006/picture">
-                <pic:pic xmlns:pic="http://schemas.openxmlformats.org/drawingml/2006/picture">
-                  <pic:nvPicPr>
-                    <pic:cNvPr id="1" name=""/>
-                    <pic:cNvPicPr/>
-                  </pic:nvPicPr>
-                  <pic:blipFill>
-                    <a:blip r:embed="rId13"/>
-                    <a:stretch>
-                      <a:fillRect/>
-                    </a:stretch>
-                  </pic:blipFill>
-                  <pic:spPr>
-                    <a:xfrm>
-                      <a:off x="0" y="0"/>
-                      <a:ext cx="4889339" cy="2187337"/>
-                    </a:xfrm>
-                    <a:prstGeom prst="rect">
-                      <a:avLst/>
-                    </a:prstGeom>
-                  </pic:spPr>
-                </pic:pic>
-              </a:graphicData>
-            </a:graphic>
-          </wp:inline>
-        </w:drawing>
-      </w:r>
-    </w:p>
-    <w:p>
-      <w:pPr>
-        <w:numPr>
-          <w:ilvl w:val="0"/>
-          <w:numId w:val="4"/>
-        </w:numPr>
-        <w:contextualSpacing/>
-        <w:rPr>
-          <w:rFonts w:ascii="Segoe UI" w:eastAsia="Segoe UI" w:hAnsi="Segoe UI" w:cs="Times New Roman"/>
-          <w:sz w:val="20"/>
-        </w:rPr>
-      </w:pPr>
-      <w:r>
-        <w:rPr>
-          <w:rFonts w:ascii="Segoe UI" w:eastAsia="Segoe UI" w:hAnsi="Segoe UI" w:cs="Times New Roman"/>
-          <w:sz w:val="20"/>
-        </w:rPr>
-        <w:t xml:space="preserve">The check </w:t>
-      </w:r>
-      <w:r>
-        <w:rPr>
-          <w:rFonts w:ascii="Segoe UI" w:eastAsia="Segoe UI" w:hAnsi="Segoe UI" w:cs="Times New Roman"/>
-          <w:b/>
-          <w:sz w:val="20"/>
-        </w:rPr>
-        <w:t>has timed out</w:t>
-      </w:r>
-      <w:r>
-        <w:rPr>
-          <w:rFonts w:ascii="Segoe UI" w:eastAsia="Segoe UI" w:hAnsi="Segoe UI" w:cs="Times New Roman"/>
-          <w:sz w:val="20"/>
-        </w:rPr>
-        <w:t>.</w:t>
-      </w:r>
-    </w:p>
-    <w:p>
-      <w:pPr>
-        <w:numPr>
-          <w:ilvl w:val="0"/>
-          <w:numId w:val="4"/>
-        </w:numPr>
-        <w:contextualSpacing/>
-        <w:rPr>
-          <w:rFonts w:ascii="Segoe UI" w:eastAsia="Segoe UI" w:hAnsi="Segoe UI" w:cs="Times New Roman"/>
-          <w:sz w:val="20"/>
-        </w:rPr>
-      </w:pPr>
-      <w:r>
-        <w:rPr>
-          <w:rFonts w:ascii="Segoe UI" w:eastAsia="Segoe UI" w:hAnsi="Segoe UI" w:cs="Times New Roman"/>
-          <w:sz w:val="20"/>
-        </w:rPr>
-        <w:t xml:space="preserve">In the same scope, add an </w:t>
-      </w:r>
-      <w:r>
-        <w:rPr>
-          <w:rFonts w:ascii="Segoe UI" w:eastAsia="Segoe UI" w:hAnsi="Segoe UI" w:cs="Times New Roman"/>
-          <w:b/>
-          <w:sz w:val="20"/>
-        </w:rPr>
-        <w:t>HTTP</w:t>
-      </w:r>
-      <w:r>
-        <w:rPr>
-          <w:rFonts w:ascii="Segoe UI" w:eastAsia="Segoe UI" w:hAnsi="Segoe UI" w:cs="Times New Roman"/>
-          <w:sz w:val="20"/>
-        </w:rPr>
-        <w:t xml:space="preserve"> action and set its settings as follows:</w:t>
-      </w:r>
-    </w:p>
-    <w:p>
-      <w:pPr>
-        <w:ind w:left="720"/>
-        <w:contextualSpacing/>
-        <w:rPr>
-          <w:rFonts w:ascii="Segoe UI" w:eastAsia="Segoe UI" w:hAnsi="Segoe UI" w:cs="Times New Roman"/>
-          <w:sz w:val="20"/>
-        </w:rPr>
-      </w:pPr>
-    </w:p>
-    <w:p>
-      <w:pPr>
-        <w:ind w:left="720"/>
-        <w:contextualSpacing/>
-        <w:jc w:val="center"/>
-        <w:rPr>
-          <w:rFonts w:ascii="Segoe UI" w:eastAsia="Segoe UI" w:hAnsi="Segoe UI" w:cs="Times New Roman"/>
-          <w:sz w:val="20"/>
-        </w:rPr>
-      </w:pPr>
-      <w:r>
-        <w:rPr>
-          <w:rFonts w:ascii="Segoe UI" w:eastAsia="Segoe UI" w:hAnsi="Segoe UI" w:cs="Times New Roman"/>
-          <w:noProof/>
-          <w:sz w:val="20"/>
-        </w:rPr>
-        <w:t xml:space="preserve"> </w:t>
-      </w:r>
-      <w:r>
-        <w:rPr>
-          <w:rFonts w:ascii="Segoe UI" w:eastAsia="Segoe UI" w:hAnsi="Segoe UI" w:cs="Times New Roman"/>
-          <w:noProof/>
-          <w:sz w:val="20"/>
-        </w:rPr>
-        <w:drawing>
-          <wp:inline distT="0" distB="0" distL="0" distR="0" wp14:anchorId="7DCC0CE8" wp14:editId="181818B2">
-            <wp:extent cx="5255353" cy="5534980"/>
-            <wp:effectExtent l="0" t="0" r="2540" b="8890"/>
-            <wp:docPr id="27" name="Picture 27"/>
-            <wp:cNvGraphicFramePr>
-              <a:graphicFrameLocks xmlns:a="http://schemas.openxmlformats.org/drawingml/2006/main" noChangeAspect="1"/>
-            </wp:cNvGraphicFramePr>
-            <a:graphic xmlns:a="http://schemas.openxmlformats.org/drawingml/2006/main">
-              <a:graphicData uri="http://schemas.openxmlformats.org/drawingml/2006/picture">
-                <pic:pic xmlns:pic="http://schemas.openxmlformats.org/drawingml/2006/picture">
-                  <pic:nvPicPr>
-                    <pic:cNvPr id="1" name=""/>
-                    <pic:cNvPicPr/>
-                  </pic:nvPicPr>
-                  <pic:blipFill>
-                    <a:blip r:embed="rId14"/>
-                    <a:stretch>
-                      <a:fillRect/>
-                    </a:stretch>
-                  </pic:blipFill>
-                  <pic:spPr>
-                    <a:xfrm>
-                      <a:off x="0" y="0"/>
-                      <a:ext cx="5270792" cy="5551241"/>
-                    </a:xfrm>
-                    <a:prstGeom prst="rect">
-                      <a:avLst/>
-                    </a:prstGeom>
-                  </pic:spPr>
-                </pic:pic>
-              </a:graphicData>
-            </a:graphic>
-          </wp:inline>
-        </w:drawing>
-      </w:r>
-    </w:p>
-    <w:p>
-      <w:pPr>
-        <w:ind w:left="720"/>
-        <w:contextualSpacing/>
-        <w:rPr>
-          <w:rFonts w:ascii="Segoe UI" w:eastAsia="Segoe UI" w:hAnsi="Segoe UI" w:cs="Times New Roman"/>
-          <w:sz w:val="20"/>
-        </w:rPr>
-      </w:pPr>
-    </w:p>
-    <w:p>
-      <w:pPr>
-        <w:numPr>
-          <w:ilvl w:val="0"/>
-          <w:numId w:val="4"/>
-        </w:numPr>
-        <w:contextualSpacing/>
-        <w:rPr>
-          <w:rFonts w:ascii="Segoe UI" w:eastAsia="Segoe UI" w:hAnsi="Segoe UI" w:cs="Times New Roman"/>
-          <w:sz w:val="20"/>
-        </w:rPr>
-      </w:pPr>
-      <w:r>
-        <w:rPr>
-          <w:rFonts w:ascii="Segoe UI" w:eastAsia="Segoe UI" w:hAnsi="Segoe UI" w:cs="Times New Roman"/>
-          <w:sz w:val="20"/>
-        </w:rPr>
-        <w:t xml:space="preserve">Add a </w:t>
-      </w:r>
-      <w:r>
-        <w:rPr>
-          <w:rFonts w:ascii="Segoe UI" w:eastAsia="Segoe UI" w:hAnsi="Segoe UI" w:cs="Times New Roman"/>
-          <w:b/>
-          <w:sz w:val="20"/>
-        </w:rPr>
-        <w:t>Terminate</w:t>
-      </w:r>
-      <w:r>
-        <w:rPr>
-          <w:rFonts w:ascii="Segoe UI" w:eastAsia="Segoe UI" w:hAnsi="Segoe UI" w:cs="Times New Roman"/>
-          <w:sz w:val="20"/>
-        </w:rPr>
-        <w:t xml:space="preserve"> action with a Succeeded status:</w:t>
-      </w:r>
-    </w:p>
-    <w:p>
-      <w:pPr>
-        <w:rPr>
-          <w:rFonts w:ascii="Segoe UI" w:eastAsia="Segoe UI" w:hAnsi="Segoe UI" w:cs="Times New Roman"/>
-          <w:sz w:val="20"/>
-        </w:rPr>
-      </w:pPr>
-    </w:p>
-    <w:p>
-      <w:pPr>
-        <w:jc w:val="center"/>
-        <w:rPr>
-          <w:rFonts w:ascii="Segoe UI" w:eastAsia="Segoe UI" w:hAnsi="Segoe UI" w:cs="Times New Roman"/>
-          <w:sz w:val="20"/>
-        </w:rPr>
-      </w:pPr>
-      <w:r>
-        <w:rPr>
-          <w:rFonts w:ascii="Segoe UI" w:eastAsia="Segoe UI" w:hAnsi="Segoe UI" w:cs="Times New Roman"/>
-          <w:noProof/>
-          <w:sz w:val="20"/>
-        </w:rPr>
-        <w:drawing>
-          <wp:inline distT="0" distB="0" distL="0" distR="0" wp14:anchorId="6F78143E" wp14:editId="6CAD7579">
-            <wp:extent cx="4472107" cy="2261017"/>
-            <wp:effectExtent l="0" t="0" r="5080" b="6350"/>
-            <wp:docPr id="28" name="Picture 28"/>
             <wp:cNvGraphicFramePr>
               <a:graphicFrameLocks xmlns:a="http://schemas.openxmlformats.org/drawingml/2006/main" noChangeAspect="1"/>
             </wp:cNvGraphicFramePr>
@@ -3012,7 +2757,7 @@
                   <pic:spPr>
                     <a:xfrm>
                       <a:off x="0" y="0"/>
-                      <a:ext cx="4492070" cy="2271110"/>
+                      <a:ext cx="4889339" cy="2187337"/>
                     </a:xfrm>
                     <a:prstGeom prst="rect">
                       <a:avLst/>
@@ -3027,14 +2772,6 @@
     </w:p>
     <w:p>
       <w:pPr>
-        <w:rPr>
-          <w:rFonts w:ascii="Segoe UI" w:eastAsia="Segoe UI" w:hAnsi="Segoe UI" w:cs="Times New Roman"/>
-          <w:sz w:val="20"/>
-        </w:rPr>
-      </w:pPr>
-    </w:p>
-    <w:p>
-      <w:pPr>
         <w:numPr>
           <w:ilvl w:val="0"/>
           <w:numId w:val="4"/>
@@ -3050,7 +2787,7 @@
           <w:rFonts w:ascii="Segoe UI" w:eastAsia="Segoe UI" w:hAnsi="Segoe UI" w:cs="Times New Roman"/>
           <w:sz w:val="20"/>
         </w:rPr>
-        <w:t>In the other scope, add an</w:t>
+        <w:t xml:space="preserve">The check </w:t>
       </w:r>
       <w:r>
         <w:rPr>
@@ -3058,14 +2795,49 @@
           <w:b/>
           <w:sz w:val="20"/>
         </w:rPr>
-        <w:t xml:space="preserve"> HTTP</w:t>
-      </w:r>
-      <w:r>
-        <w:rPr>
-          <w:rFonts w:ascii="Segoe UI" w:eastAsia="Segoe UI" w:hAnsi="Segoe UI" w:cs="Times New Roman"/>
-          <w:sz w:val="20"/>
-        </w:rPr>
-        <w:t xml:space="preserve"> action (or copy the one you just created), but this time the “response” value should be grabbed from the Approval outcome:</w:t>
+        <w:t>has timed out</w:t>
+      </w:r>
+      <w:r>
+        <w:rPr>
+          <w:rFonts w:ascii="Segoe UI" w:eastAsia="Segoe UI" w:hAnsi="Segoe UI" w:cs="Times New Roman"/>
+          <w:sz w:val="20"/>
+        </w:rPr>
+        <w:t>.</w:t>
+      </w:r>
+    </w:p>
+    <w:p>
+      <w:pPr>
+        <w:numPr>
+          <w:ilvl w:val="0"/>
+          <w:numId w:val="4"/>
+        </w:numPr>
+        <w:contextualSpacing/>
+        <w:rPr>
+          <w:rFonts w:ascii="Segoe UI" w:eastAsia="Segoe UI" w:hAnsi="Segoe UI" w:cs="Times New Roman"/>
+          <w:sz w:val="20"/>
+        </w:rPr>
+      </w:pPr>
+      <w:r>
+        <w:rPr>
+          <w:rFonts w:ascii="Segoe UI" w:eastAsia="Segoe UI" w:hAnsi="Segoe UI" w:cs="Times New Roman"/>
+          <w:sz w:val="20"/>
+        </w:rPr>
+        <w:t xml:space="preserve">In the same scope, add an </w:t>
+      </w:r>
+      <w:r>
+        <w:rPr>
+          <w:rFonts w:ascii="Segoe UI" w:eastAsia="Segoe UI" w:hAnsi="Segoe UI" w:cs="Times New Roman"/>
+          <w:b/>
+          <w:sz w:val="20"/>
+        </w:rPr>
+        <w:t>HTTP</w:t>
+      </w:r>
+      <w:r>
+        <w:rPr>
+          <w:rFonts w:ascii="Segoe UI" w:eastAsia="Segoe UI" w:hAnsi="Segoe UI" w:cs="Times New Roman"/>
+          <w:sz w:val="20"/>
+        </w:rPr>
+        <w:t xml:space="preserve"> action and set its settings as follows:</w:t>
       </w:r>
     </w:p>
     <w:p>
@@ -3094,11 +2866,19 @@
           <w:noProof/>
           <w:sz w:val="20"/>
         </w:rPr>
+        <w:t xml:space="preserve"> </w:t>
+      </w:r>
+      <w:r>
+        <w:rPr>
+          <w:rFonts w:ascii="Segoe UI" w:eastAsia="Segoe UI" w:hAnsi="Segoe UI" w:cs="Times New Roman"/>
+          <w:noProof/>
+          <w:sz w:val="20"/>
+        </w:rPr>
         <w:drawing>
-          <wp:inline distT="0" distB="0" distL="0" distR="0" wp14:anchorId="558092F9" wp14:editId="40934993">
-            <wp:extent cx="4864739" cy="4281286"/>
-            <wp:effectExtent l="0" t="0" r="0" b="5080"/>
-            <wp:docPr id="29" name="Picture 29"/>
+          <wp:inline distT="0" distB="0" distL="0" distR="0" wp14:anchorId="7DCC0CE8" wp14:editId="181818B2">
+            <wp:extent cx="5255353" cy="5534980"/>
+            <wp:effectExtent l="0" t="0" r="2540" b="8890"/>
+            <wp:docPr id="27" name="Picture 27"/>
             <wp:cNvGraphicFramePr>
               <a:graphicFrameLocks xmlns:a="http://schemas.openxmlformats.org/drawingml/2006/main" noChangeAspect="1"/>
             </wp:cNvGraphicFramePr>
@@ -3118,7 +2898,7 @@
                   <pic:spPr>
                     <a:xfrm>
                       <a:off x="0" y="0"/>
-                      <a:ext cx="4874571" cy="4289939"/>
+                      <a:ext cx="5270792" cy="5551241"/>
                     </a:xfrm>
                     <a:prstGeom prst="rect">
                       <a:avLst/>
@@ -3135,6 +2915,58 @@
       <w:pPr>
         <w:ind w:left="720"/>
         <w:contextualSpacing/>
+        <w:rPr>
+          <w:rFonts w:ascii="Segoe UI" w:eastAsia="Segoe UI" w:hAnsi="Segoe UI" w:cs="Times New Roman"/>
+          <w:sz w:val="20"/>
+        </w:rPr>
+      </w:pPr>
+    </w:p>
+    <w:p>
+      <w:pPr>
+        <w:numPr>
+          <w:ilvl w:val="0"/>
+          <w:numId w:val="4"/>
+        </w:numPr>
+        <w:contextualSpacing/>
+        <w:rPr>
+          <w:rFonts w:ascii="Segoe UI" w:eastAsia="Segoe UI" w:hAnsi="Segoe UI" w:cs="Times New Roman"/>
+          <w:sz w:val="20"/>
+        </w:rPr>
+      </w:pPr>
+      <w:r>
+        <w:rPr>
+          <w:rFonts w:ascii="Segoe UI" w:eastAsia="Segoe UI" w:hAnsi="Segoe UI" w:cs="Times New Roman"/>
+          <w:sz w:val="20"/>
+        </w:rPr>
+        <w:lastRenderedPageBreak/>
+        <w:t xml:space="preserve">Add a </w:t>
+      </w:r>
+      <w:r>
+        <w:rPr>
+          <w:rFonts w:ascii="Segoe UI" w:eastAsia="Segoe UI" w:hAnsi="Segoe UI" w:cs="Times New Roman"/>
+          <w:b/>
+          <w:sz w:val="20"/>
+        </w:rPr>
+        <w:t>Terminate</w:t>
+      </w:r>
+      <w:r>
+        <w:rPr>
+          <w:rFonts w:ascii="Segoe UI" w:eastAsia="Segoe UI" w:hAnsi="Segoe UI" w:cs="Times New Roman"/>
+          <w:sz w:val="20"/>
+        </w:rPr>
+        <w:t xml:space="preserve"> action with a Succeeded status:</w:t>
+      </w:r>
+    </w:p>
+    <w:p>
+      <w:pPr>
+        <w:rPr>
+          <w:rFonts w:ascii="Segoe UI" w:eastAsia="Segoe UI" w:hAnsi="Segoe UI" w:cs="Times New Roman"/>
+          <w:sz w:val="20"/>
+        </w:rPr>
+      </w:pPr>
+    </w:p>
+    <w:p>
+      <w:pPr>
         <w:jc w:val="center"/>
         <w:rPr>
           <w:rFonts w:ascii="Segoe UI" w:eastAsia="Segoe UI" w:hAnsi="Segoe UI" w:cs="Times New Roman"/>
@@ -3148,10 +2980,10 @@
           <w:sz w:val="20"/>
         </w:rPr>
         <w:drawing>
-          <wp:inline distT="0" distB="0" distL="0" distR="0" wp14:anchorId="6D7A748D" wp14:editId="0DD6317F">
-            <wp:extent cx="4895979" cy="5143484"/>
-            <wp:effectExtent l="0" t="0" r="0" b="635"/>
-            <wp:docPr id="30" name="Picture 30"/>
+          <wp:inline distT="0" distB="0" distL="0" distR="0" wp14:anchorId="6F78143E" wp14:editId="6CAD7579">
+            <wp:extent cx="4472107" cy="2261017"/>
+            <wp:effectExtent l="0" t="0" r="5080" b="6350"/>
+            <wp:docPr id="28" name="Picture 28"/>
             <wp:cNvGraphicFramePr>
               <a:graphicFrameLocks xmlns:a="http://schemas.openxmlformats.org/drawingml/2006/main" noChangeAspect="1"/>
             </wp:cNvGraphicFramePr>
@@ -3171,7 +3003,7 @@
                   <pic:spPr>
                     <a:xfrm>
                       <a:off x="0" y="0"/>
-                      <a:ext cx="4916405" cy="5164943"/>
+                      <a:ext cx="4492070" cy="2271110"/>
                     </a:xfrm>
                     <a:prstGeom prst="rect">
                       <a:avLst/>
@@ -3186,6 +3018,14 @@
     </w:p>
     <w:p>
       <w:pPr>
+        <w:rPr>
+          <w:rFonts w:ascii="Segoe UI" w:eastAsia="Segoe UI" w:hAnsi="Segoe UI" w:cs="Times New Roman"/>
+          <w:sz w:val="20"/>
+        </w:rPr>
+      </w:pPr>
+    </w:p>
+    <w:p>
+      <w:pPr>
         <w:numPr>
           <w:ilvl w:val="0"/>
           <w:numId w:val="4"/>
@@ -3201,27 +3041,22 @@
           <w:rFonts w:ascii="Segoe UI" w:eastAsia="Segoe UI" w:hAnsi="Segoe UI" w:cs="Times New Roman"/>
           <w:sz w:val="20"/>
         </w:rPr>
-        <w:t>Add a Terminate action just after the HTTP action.</w:t>
-      </w:r>
-    </w:p>
-    <w:p>
-      <w:pPr>
-        <w:numPr>
-          <w:ilvl w:val="0"/>
-          <w:numId w:val="4"/>
-        </w:numPr>
-        <w:contextualSpacing/>
-        <w:rPr>
-          <w:rFonts w:ascii="Segoe UI" w:eastAsia="Segoe UI" w:hAnsi="Segoe UI" w:cs="Times New Roman"/>
-          <w:sz w:val="20"/>
-        </w:rPr>
-      </w:pPr>
-      <w:r>
-        <w:rPr>
-          <w:rFonts w:ascii="Segoe UI" w:eastAsia="Segoe UI" w:hAnsi="Segoe UI" w:cs="Times New Roman"/>
-          <w:sz w:val="20"/>
-        </w:rPr>
-        <w:t>The 2 branches should look like this:</w:t>
+        <w:t>In the other scope, add an</w:t>
+      </w:r>
+      <w:r>
+        <w:rPr>
+          <w:rFonts w:ascii="Segoe UI" w:eastAsia="Segoe UI" w:hAnsi="Segoe UI" w:cs="Times New Roman"/>
+          <w:b/>
+          <w:sz w:val="20"/>
+        </w:rPr>
+        <w:t xml:space="preserve"> HTTP</w:t>
+      </w:r>
+      <w:r>
+        <w:rPr>
+          <w:rFonts w:ascii="Segoe UI" w:eastAsia="Segoe UI" w:hAnsi="Segoe UI" w:cs="Times New Roman"/>
+          <w:sz w:val="20"/>
+        </w:rPr>
+        <w:t xml:space="preserve"> action (or copy the one you just created), but this time the “response” value should be grabbed from the Approval outcome:</w:t>
       </w:r>
     </w:p>
     <w:p>
@@ -3233,16 +3068,28 @@
           <w:sz w:val="20"/>
         </w:rPr>
       </w:pPr>
-      <w:r>
-        <w:rPr>
-          <w:rFonts w:ascii="Segoe UI" w:eastAsia="Segoe UI" w:hAnsi="Segoe UI" w:cs="Times New Roman"/>
+    </w:p>
+    <w:p>
+      <w:pPr>
+        <w:ind w:left="720"/>
+        <w:contextualSpacing/>
+        <w:jc w:val="center"/>
+        <w:rPr>
+          <w:rFonts w:ascii="Segoe UI" w:eastAsia="Segoe UI" w:hAnsi="Segoe UI" w:cs="Times New Roman"/>
+          <w:sz w:val="20"/>
+        </w:rPr>
+      </w:pPr>
+      <w:r>
+        <w:rPr>
+          <w:rFonts w:ascii="Segoe UI" w:eastAsia="Segoe UI" w:hAnsi="Segoe UI" w:cs="Times New Roman"/>
+          <w:noProof/>
           <w:sz w:val="20"/>
         </w:rPr>
         <w:drawing>
-          <wp:inline distT="0" distB="0" distL="0" distR="0" wp14:anchorId="6D359ABE" wp14:editId="3C7E6169">
-            <wp:extent cx="7239000" cy="2256825"/>
-            <wp:effectExtent l="0" t="0" r="0" b="0"/>
-            <wp:docPr id="6" name="Picture 6"/>
+          <wp:inline distT="0" distB="0" distL="0" distR="0" wp14:anchorId="558092F9" wp14:editId="40934993">
+            <wp:extent cx="4864739" cy="4281286"/>
+            <wp:effectExtent l="0" t="0" r="0" b="5080"/>
+            <wp:docPr id="29" name="Picture 29"/>
             <wp:cNvGraphicFramePr>
               <a:graphicFrameLocks xmlns:a="http://schemas.openxmlformats.org/drawingml/2006/main" noChangeAspect="1"/>
             </wp:cNvGraphicFramePr>
@@ -3262,6 +3109,152 @@
                   <pic:spPr>
                     <a:xfrm>
                       <a:off x="0" y="0"/>
+                      <a:ext cx="4874571" cy="4289939"/>
+                    </a:xfrm>
+                    <a:prstGeom prst="rect">
+                      <a:avLst/>
+                    </a:prstGeom>
+                  </pic:spPr>
+                </pic:pic>
+              </a:graphicData>
+            </a:graphic>
+          </wp:inline>
+        </w:drawing>
+      </w:r>
+    </w:p>
+    <w:p>
+      <w:pPr>
+        <w:ind w:left="720"/>
+        <w:contextualSpacing/>
+        <w:jc w:val="center"/>
+        <w:rPr>
+          <w:rFonts w:ascii="Segoe UI" w:eastAsia="Segoe UI" w:hAnsi="Segoe UI" w:cs="Times New Roman"/>
+          <w:sz w:val="20"/>
+        </w:rPr>
+      </w:pPr>
+      <w:r>
+        <w:rPr>
+          <w:rFonts w:ascii="Segoe UI" w:eastAsia="Segoe UI" w:hAnsi="Segoe UI" w:cs="Times New Roman"/>
+          <w:noProof/>
+          <w:sz w:val="20"/>
+        </w:rPr>
+        <w:lastRenderedPageBreak/>
+        <w:drawing>
+          <wp:inline distT="0" distB="0" distL="0" distR="0" wp14:anchorId="6D7A748D" wp14:editId="0DD6317F">
+            <wp:extent cx="4895979" cy="5143484"/>
+            <wp:effectExtent l="0" t="0" r="0" b="635"/>
+            <wp:docPr id="30" name="Picture 30"/>
+            <wp:cNvGraphicFramePr>
+              <a:graphicFrameLocks xmlns:a="http://schemas.openxmlformats.org/drawingml/2006/main" noChangeAspect="1"/>
+            </wp:cNvGraphicFramePr>
+            <a:graphic xmlns:a="http://schemas.openxmlformats.org/drawingml/2006/main">
+              <a:graphicData uri="http://schemas.openxmlformats.org/drawingml/2006/picture">
+                <pic:pic xmlns:pic="http://schemas.openxmlformats.org/drawingml/2006/picture">
+                  <pic:nvPicPr>
+                    <pic:cNvPr id="1" name=""/>
+                    <pic:cNvPicPr/>
+                  </pic:nvPicPr>
+                  <pic:blipFill>
+                    <a:blip r:embed="rId19"/>
+                    <a:stretch>
+                      <a:fillRect/>
+                    </a:stretch>
+                  </pic:blipFill>
+                  <pic:spPr>
+                    <a:xfrm>
+                      <a:off x="0" y="0"/>
+                      <a:ext cx="4916405" cy="5164943"/>
+                    </a:xfrm>
+                    <a:prstGeom prst="rect">
+                      <a:avLst/>
+                    </a:prstGeom>
+                  </pic:spPr>
+                </pic:pic>
+              </a:graphicData>
+            </a:graphic>
+          </wp:inline>
+        </w:drawing>
+      </w:r>
+    </w:p>
+    <w:p>
+      <w:pPr>
+        <w:numPr>
+          <w:ilvl w:val="0"/>
+          <w:numId w:val="4"/>
+        </w:numPr>
+        <w:contextualSpacing/>
+        <w:rPr>
+          <w:rFonts w:ascii="Segoe UI" w:eastAsia="Segoe UI" w:hAnsi="Segoe UI" w:cs="Times New Roman"/>
+          <w:sz w:val="20"/>
+        </w:rPr>
+      </w:pPr>
+      <w:r>
+        <w:rPr>
+          <w:rFonts w:ascii="Segoe UI" w:eastAsia="Segoe UI" w:hAnsi="Segoe UI" w:cs="Times New Roman"/>
+          <w:sz w:val="20"/>
+        </w:rPr>
+        <w:t>Add a Terminate action just after the HTTP action.</w:t>
+      </w:r>
+    </w:p>
+    <w:p>
+      <w:pPr>
+        <w:numPr>
+          <w:ilvl w:val="0"/>
+          <w:numId w:val="4"/>
+        </w:numPr>
+        <w:contextualSpacing/>
+        <w:rPr>
+          <w:rFonts w:ascii="Segoe UI" w:eastAsia="Segoe UI" w:hAnsi="Segoe UI" w:cs="Times New Roman"/>
+          <w:sz w:val="20"/>
+        </w:rPr>
+      </w:pPr>
+      <w:r>
+        <w:rPr>
+          <w:rFonts w:ascii="Segoe UI" w:eastAsia="Segoe UI" w:hAnsi="Segoe UI" w:cs="Times New Roman"/>
+          <w:sz w:val="20"/>
+        </w:rPr>
+        <w:t>The 2 branches should look like this:</w:t>
+      </w:r>
+    </w:p>
+    <w:p>
+      <w:pPr>
+        <w:ind w:left="720"/>
+        <w:contextualSpacing/>
+        <w:rPr>
+          <w:rFonts w:ascii="Segoe UI" w:eastAsia="Segoe UI" w:hAnsi="Segoe UI" w:cs="Times New Roman"/>
+          <w:sz w:val="20"/>
+        </w:rPr>
+      </w:pPr>
+      <w:r>
+        <w:rPr>
+          <w:rFonts w:ascii="Segoe UI" w:eastAsia="Segoe UI" w:hAnsi="Segoe UI" w:cs="Times New Roman"/>
+          <w:noProof/>
+          <w:sz w:val="20"/>
+        </w:rPr>
+        <w:drawing>
+          <wp:inline distT="0" distB="0" distL="0" distR="0" wp14:anchorId="6D359ABE" wp14:editId="3C7E6169">
+            <wp:extent cx="7239000" cy="2256825"/>
+            <wp:effectExtent l="0" t="0" r="0" b="0"/>
+            <wp:docPr id="6" name="Picture 6"/>
+            <wp:cNvGraphicFramePr>
+              <a:graphicFrameLocks xmlns:a="http://schemas.openxmlformats.org/drawingml/2006/main" noChangeAspect="1"/>
+            </wp:cNvGraphicFramePr>
+            <a:graphic xmlns:a="http://schemas.openxmlformats.org/drawingml/2006/main">
+              <a:graphicData uri="http://schemas.openxmlformats.org/drawingml/2006/picture">
+                <pic:pic xmlns:pic="http://schemas.openxmlformats.org/drawingml/2006/picture">
+                  <pic:nvPicPr>
+                    <pic:cNvPr id="1" name=""/>
+                    <pic:cNvPicPr/>
+                  </pic:nvPicPr>
+                  <pic:blipFill>
+                    <a:blip r:embed="rId20"/>
+                    <a:stretch>
+                      <a:fillRect/>
+                    </a:stretch>
+                  </pic:blipFill>
+                  <pic:spPr>
+                    <a:xfrm>
+                      <a:off x="0" y="0"/>
                       <a:ext cx="7241213" cy="2257515"/>
                     </a:xfrm>
                     <a:prstGeom prst="rect">
@@ -3352,6 +3345,7 @@
           <w:rFonts w:ascii="Segoe UI" w:eastAsia="Segoe UI" w:hAnsi="Segoe UI" w:cs="Times New Roman"/>
           <w:sz w:val="20"/>
         </w:rPr>
+        <w:lastRenderedPageBreak/>
         <w:t xml:space="preserve">We will now create the Flow controller Flow. Create a Flow called </w:t>
       </w:r>
       <w:r>
@@ -4419,7 +4413,7 @@
                     <pic:cNvPicPr/>
                   </pic:nvPicPr>
                   <pic:blipFill>
-                    <a:blip r:embed="rId19">
+                    <a:blip r:embed="rId21">
                       <a:extLst>
                         <a:ext uri="{28A0092B-C50C-407E-A947-70E740481C1C}">
                           <a14:useLocalDpi xmlns:a14="http://schemas.microsoft.com/office/drawing/2010/main" val="0"/>
@@ -4527,6 +4521,7 @@
           <w:rFonts w:ascii="Segoe UI" w:eastAsia="Segoe UI" w:hAnsi="Segoe UI" w:cs="Times New Roman"/>
           <w:sz w:val="20"/>
         </w:rPr>
+        <w:lastRenderedPageBreak/>
         <w:t>Add “</w:t>
       </w:r>
       <w:proofErr w:type="spellStart"/>
@@ -4607,6 +4602,7 @@
       <w:r>
         <w:rPr>
           <w:rFonts w:ascii="Segoe UI" w:eastAsia="Segoe UI" w:hAnsi="Segoe UI" w:cs="Times New Roman"/>
+          <w:noProof/>
           <w:sz w:val="20"/>
         </w:rPr>
         <w:drawing>
@@ -4625,7 +4621,7 @@
                     <pic:cNvPicPr/>
                   </pic:nvPicPr>
                   <pic:blipFill>
-                    <a:blip r:embed="rId20"/>
+                    <a:blip r:embed="rId22"/>
                     <a:stretch>
                       <a:fillRect/>
                     </a:stretch>
@@ -4723,7 +4719,7 @@
                     </pic:cNvPicPr>
                   </pic:nvPicPr>
                   <pic:blipFill>
-                    <a:blip r:embed="rId21">
+                    <a:blip r:embed="rId23">
                       <a:extLst>
                         <a:ext uri="{28A0092B-C50C-407E-A947-70E740481C1C}">
                           <a14:useLocalDpi xmlns:a14="http://schemas.microsoft.com/office/drawing/2010/main" val="0"/>
@@ -4819,6 +4815,7 @@
           <w:noProof/>
           <w:sz w:val="20"/>
         </w:rPr>
+        <w:lastRenderedPageBreak/>
         <w:drawing>
           <wp:inline distT="0" distB="0" distL="0" distR="0" wp14:anchorId="5163421B" wp14:editId="67EBF646">
             <wp:extent cx="4876800" cy="3775587"/>
@@ -4837,7 +4834,7 @@
                     </pic:cNvPicPr>
                   </pic:nvPicPr>
                   <pic:blipFill>
-                    <a:blip r:embed="rId22">
+                    <a:blip r:embed="rId24">
                       <a:extLst>
                         <a:ext uri="{28A0092B-C50C-407E-A947-70E740481C1C}">
                           <a14:useLocalDpi xmlns:a14="http://schemas.microsoft.com/office/drawing/2010/main" val="0"/>
@@ -4981,7 +4978,7 @@
                     <pic:cNvPicPr/>
                   </pic:nvPicPr>
                   <pic:blipFill>
-                    <a:blip r:embed="rId23">
+                    <a:blip r:embed="rId25">
                       <a:extLst>
                         <a:ext uri="{28A0092B-C50C-407E-A947-70E740481C1C}">
                           <a14:useLocalDpi xmlns:a14="http://schemas.microsoft.com/office/drawing/2010/main" val="0"/>
@@ -5184,6 +5181,7 @@
       <w:r>
         <w:rPr>
           <w:rFonts w:ascii="Segoe UI" w:eastAsia="Segoe UI" w:hAnsi="Segoe UI" w:cs="Times New Roman"/>
+          <w:noProof/>
           <w:sz w:val="20"/>
         </w:rPr>
         <w:drawing>
@@ -5191,500 +5189,6 @@
             <wp:extent cx="6858000" cy="812800"/>
             <wp:effectExtent l="0" t="0" r="0" b="6350"/>
             <wp:docPr id="32" name="Picture 32"/>
-            <wp:cNvGraphicFramePr>
-              <a:graphicFrameLocks xmlns:a="http://schemas.openxmlformats.org/drawingml/2006/main" noChangeAspect="1"/>
-            </wp:cNvGraphicFramePr>
-            <a:graphic xmlns:a="http://schemas.openxmlformats.org/drawingml/2006/main">
-              <a:graphicData uri="http://schemas.openxmlformats.org/drawingml/2006/picture">
-                <pic:pic xmlns:pic="http://schemas.openxmlformats.org/drawingml/2006/picture">
-                  <pic:nvPicPr>
-                    <pic:cNvPr id="1" name=""/>
-                    <pic:cNvPicPr/>
-                  </pic:nvPicPr>
-                  <pic:blipFill>
-                    <a:blip r:embed="rId24"/>
-                    <a:stretch>
-                      <a:fillRect/>
-                    </a:stretch>
-                  </pic:blipFill>
-                  <pic:spPr>
-                    <a:xfrm>
-                      <a:off x="0" y="0"/>
-                      <a:ext cx="6858000" cy="812800"/>
-                    </a:xfrm>
-                    <a:prstGeom prst="rect">
-                      <a:avLst/>
-                    </a:prstGeom>
-                  </pic:spPr>
-                </pic:pic>
-              </a:graphicData>
-            </a:graphic>
-          </wp:inline>
-        </w:drawing>
-      </w:r>
-    </w:p>
-    <w:p>
-      <w:pPr>
-        <w:rPr>
-          <w:rFonts w:ascii="Segoe UI" w:eastAsia="Segoe UI" w:hAnsi="Segoe UI" w:cs="Times New Roman"/>
-          <w:sz w:val="20"/>
-        </w:rPr>
-      </w:pPr>
-    </w:p>
-    <w:p>
-      <w:pPr>
-        <w:rPr>
-          <w:rFonts w:ascii="Segoe UI" w:eastAsia="Segoe UI" w:hAnsi="Segoe UI" w:cs="Times New Roman"/>
-          <w:sz w:val="20"/>
-        </w:rPr>
-      </w:pPr>
-      <w:r>
-        <w:rPr>
-          <w:rFonts w:ascii="Segoe UI" w:eastAsia="Segoe UI" w:hAnsi="Segoe UI" w:cs="Times New Roman"/>
-          <w:sz w:val="20"/>
-        </w:rPr>
-        <w:t xml:space="preserve">If </w:t>
-      </w:r>
-      <w:r>
-        <w:rPr>
-          <w:rFonts w:ascii="Segoe UI" w:eastAsia="Segoe UI" w:hAnsi="Segoe UI" w:cs="Times New Roman"/>
-          <w:b/>
-          <w:sz w:val="20"/>
-        </w:rPr>
-        <w:t>from</w:t>
-      </w:r>
-      <w:r>
-        <w:rPr>
-          <w:rFonts w:ascii="Segoe UI" w:eastAsia="Segoe UI" w:hAnsi="Segoe UI" w:cs="Times New Roman"/>
-          <w:sz w:val="20"/>
-        </w:rPr>
-        <w:t xml:space="preserve"> is empty, we will go into the </w:t>
-      </w:r>
-      <w:r>
-        <w:rPr>
-          <w:rFonts w:ascii="Segoe UI" w:eastAsia="Segoe UI" w:hAnsi="Segoe UI" w:cs="Times New Roman"/>
-          <w:b/>
-          <w:bCs/>
-          <w:sz w:val="20"/>
-          <w:szCs w:val="20"/>
-        </w:rPr>
-        <w:t>Default branch</w:t>
-      </w:r>
-      <w:r>
-        <w:rPr>
-          <w:rFonts w:ascii="Segoe UI" w:eastAsia="Segoe UI" w:hAnsi="Segoe UI" w:cs="Times New Roman"/>
-          <w:sz w:val="20"/>
-        </w:rPr>
-        <w:t xml:space="preserve"> where we will start the first approval (in this case, line manager approval):</w:t>
-      </w:r>
-    </w:p>
-    <w:p>
-      <w:pPr>
-        <w:numPr>
-          <w:ilvl w:val="0"/>
-          <w:numId w:val="6"/>
-        </w:numPr>
-        <w:contextualSpacing/>
-        <w:rPr>
-          <w:rFonts w:ascii="Segoe UI" w:eastAsia="Segoe UI" w:hAnsi="Segoe UI" w:cs="Times New Roman"/>
-          <w:sz w:val="20"/>
-        </w:rPr>
-      </w:pPr>
-      <w:r>
-        <w:rPr>
-          <w:rFonts w:ascii="Segoe UI" w:eastAsia="Segoe UI" w:hAnsi="Segoe UI" w:cs="Times New Roman"/>
-          <w:sz w:val="20"/>
-        </w:rPr>
-        <w:t xml:space="preserve">Add an </w:t>
-      </w:r>
-      <w:r>
-        <w:rPr>
-          <w:rFonts w:ascii="Segoe UI" w:eastAsia="Segoe UI" w:hAnsi="Segoe UI" w:cs="Times New Roman"/>
-          <w:b/>
-          <w:sz w:val="20"/>
-        </w:rPr>
-        <w:t>HTTP</w:t>
-      </w:r>
-      <w:r>
-        <w:rPr>
-          <w:rFonts w:ascii="Segoe UI" w:eastAsia="Segoe UI" w:hAnsi="Segoe UI" w:cs="Times New Roman"/>
-          <w:sz w:val="20"/>
-        </w:rPr>
-        <w:t xml:space="preserve"> request in the default branch:</w:t>
-      </w:r>
-    </w:p>
-    <w:p>
-      <w:pPr>
-        <w:rPr>
-          <w:rFonts w:ascii="Segoe UI" w:eastAsia="Segoe UI" w:hAnsi="Segoe UI" w:cs="Times New Roman"/>
-          <w:sz w:val="20"/>
-        </w:rPr>
-      </w:pPr>
-    </w:p>
-    <w:p>
-      <w:pPr>
-        <w:jc w:val="center"/>
-        <w:rPr>
-          <w:rFonts w:ascii="Segoe UI" w:eastAsia="Segoe UI" w:hAnsi="Segoe UI" w:cs="Times New Roman"/>
-          <w:sz w:val="20"/>
-        </w:rPr>
-      </w:pPr>
-      <w:r>
-        <w:rPr>
-          <w:rFonts w:ascii="Segoe UI" w:eastAsia="Segoe UI" w:hAnsi="Segoe UI" w:cs="Times New Roman"/>
-          <w:sz w:val="20"/>
-        </w:rPr>
-        <w:drawing>
-          <wp:inline distT="0" distB="0" distL="0" distR="0" wp14:anchorId="5C6ED76E" wp14:editId="234B6E1B">
-            <wp:extent cx="5792008" cy="5477639"/>
-            <wp:effectExtent l="0" t="0" r="0" b="8890"/>
-            <wp:docPr id="33" name="Picture 33"/>
-            <wp:cNvGraphicFramePr>
-              <a:graphicFrameLocks xmlns:a="http://schemas.openxmlformats.org/drawingml/2006/main" noChangeAspect="1"/>
-            </wp:cNvGraphicFramePr>
-            <a:graphic xmlns:a="http://schemas.openxmlformats.org/drawingml/2006/main">
-              <a:graphicData uri="http://schemas.openxmlformats.org/drawingml/2006/picture">
-                <pic:pic xmlns:pic="http://schemas.openxmlformats.org/drawingml/2006/picture">
-                  <pic:nvPicPr>
-                    <pic:cNvPr id="1" name=""/>
-                    <pic:cNvPicPr/>
-                  </pic:nvPicPr>
-                  <pic:blipFill>
-                    <a:blip r:embed="rId25"/>
-                    <a:stretch>
-                      <a:fillRect/>
-                    </a:stretch>
-                  </pic:blipFill>
-                  <pic:spPr>
-                    <a:xfrm>
-                      <a:off x="0" y="0"/>
-                      <a:ext cx="5792008" cy="5477639"/>
-                    </a:xfrm>
-                    <a:prstGeom prst="rect">
-                      <a:avLst/>
-                    </a:prstGeom>
-                  </pic:spPr>
-                </pic:pic>
-              </a:graphicData>
-            </a:graphic>
-          </wp:inline>
-        </w:drawing>
-      </w:r>
-    </w:p>
-    <w:p>
-      <w:pPr>
-        <w:numPr>
-          <w:ilvl w:val="0"/>
-          <w:numId w:val="1"/>
-        </w:numPr>
-        <w:contextualSpacing/>
-        <w:rPr>
-          <w:rFonts w:ascii="Segoe UI" w:eastAsia="Segoe UI" w:hAnsi="Segoe UI" w:cs="Times New Roman"/>
-          <w:sz w:val="20"/>
-        </w:rPr>
-      </w:pPr>
-      <w:r>
-        <w:rPr>
-          <w:rFonts w:ascii="Segoe UI" w:eastAsia="Segoe UI" w:hAnsi="Segoe UI" w:cs="Times New Roman"/>
-          <w:sz w:val="20"/>
-        </w:rPr>
-        <w:t xml:space="preserve">In the URI: define the output value of the Compose </w:t>
-      </w:r>
-      <w:r>
-        <w:rPr>
-          <w:rFonts w:ascii="Segoe UI" w:eastAsia="Segoe UI" w:hAnsi="Segoe UI" w:cs="Times New Roman"/>
-          <w:b/>
-          <w:sz w:val="20"/>
-        </w:rPr>
-        <w:t>const approval stage URL.</w:t>
-      </w:r>
-    </w:p>
-    <w:p>
-      <w:pPr>
-        <w:numPr>
-          <w:ilvl w:val="0"/>
-          <w:numId w:val="1"/>
-        </w:numPr>
-        <w:contextualSpacing/>
-        <w:rPr>
-          <w:rFonts w:ascii="Segoe UI" w:eastAsia="Segoe UI" w:hAnsi="Segoe UI" w:cs="Times New Roman"/>
-          <w:sz w:val="20"/>
-        </w:rPr>
-      </w:pPr>
-      <w:r>
-        <w:rPr>
-          <w:rFonts w:ascii="Segoe UI" w:eastAsia="Segoe UI" w:hAnsi="Segoe UI" w:cs="Times New Roman"/>
-          <w:sz w:val="20"/>
-        </w:rPr>
-        <w:t xml:space="preserve">In the </w:t>
-      </w:r>
-      <w:r>
-        <w:rPr>
-          <w:rFonts w:ascii="Segoe UI" w:eastAsia="Segoe UI" w:hAnsi="Segoe UI" w:cs="Times New Roman"/>
-          <w:b/>
-          <w:bCs/>
-          <w:sz w:val="20"/>
-        </w:rPr>
-        <w:t>approver</w:t>
-      </w:r>
-      <w:r>
-        <w:rPr>
-          <w:rFonts w:ascii="Segoe UI" w:eastAsia="Segoe UI" w:hAnsi="Segoe UI" w:cs="Times New Roman"/>
-          <w:sz w:val="20"/>
-        </w:rPr>
-        <w:t xml:space="preserve">, define the output of the Compose </w:t>
-      </w:r>
-      <w:r>
-        <w:rPr>
-          <w:rFonts w:ascii="Segoe UI" w:eastAsia="Segoe UI" w:hAnsi="Segoe UI" w:cs="Times New Roman"/>
-          <w:b/>
-          <w:sz w:val="20"/>
-        </w:rPr>
-        <w:t xml:space="preserve">const </w:t>
-      </w:r>
-      <w:proofErr w:type="spellStart"/>
-      <w:r>
-        <w:rPr>
-          <w:rFonts w:ascii="Segoe UI" w:eastAsia="Segoe UI" w:hAnsi="Segoe UI" w:cs="Times New Roman"/>
-          <w:b/>
-          <w:sz w:val="20"/>
-        </w:rPr>
-        <w:t>linemanager</w:t>
-      </w:r>
-      <w:proofErr w:type="spellEnd"/>
-      <w:r>
-        <w:rPr>
-          <w:rFonts w:ascii="Segoe UI" w:eastAsia="Segoe UI" w:hAnsi="Segoe UI" w:cs="Times New Roman"/>
-          <w:b/>
-          <w:sz w:val="20"/>
-        </w:rPr>
-        <w:t xml:space="preserve"> email</w:t>
-      </w:r>
-      <w:r>
-        <w:rPr>
-          <w:rFonts w:ascii="Segoe UI" w:eastAsia="Segoe UI" w:hAnsi="Segoe UI" w:cs="Times New Roman"/>
-          <w:sz w:val="20"/>
-        </w:rPr>
-        <w:t>.</w:t>
-      </w:r>
-    </w:p>
-    <w:p>
-      <w:pPr>
-        <w:numPr>
-          <w:ilvl w:val="0"/>
-          <w:numId w:val="1"/>
-        </w:numPr>
-        <w:shd w:val="clear" w:color="auto" w:fill="FFFFFE"/>
-        <w:spacing w:line="285" w:lineRule="atLeast"/>
-        <w:contextualSpacing/>
-        <w:rPr>
-          <w:rFonts w:ascii="Consolas" w:eastAsia="Times New Roman" w:hAnsi="Consolas" w:cs="Times New Roman"/>
-          <w:color w:val="000000"/>
-          <w:sz w:val="21"/>
-          <w:szCs w:val="21"/>
-        </w:rPr>
-      </w:pPr>
-      <w:r>
-        <w:rPr>
-          <w:rFonts w:ascii="Segoe UI" w:eastAsia="Segoe UI" w:hAnsi="Segoe UI" w:cs="Times New Roman"/>
-          <w:sz w:val="20"/>
-        </w:rPr>
-        <w:t xml:space="preserve">In the </w:t>
-      </w:r>
-      <w:proofErr w:type="spellStart"/>
-      <w:r>
-        <w:rPr>
-          <w:rFonts w:ascii="Segoe UI" w:eastAsia="Segoe UI" w:hAnsi="Segoe UI" w:cs="Times New Roman"/>
-          <w:sz w:val="20"/>
-        </w:rPr>
-        <w:t>stagename</w:t>
-      </w:r>
-      <w:proofErr w:type="spellEnd"/>
-      <w:r>
-        <w:rPr>
-          <w:rFonts w:ascii="Segoe UI" w:eastAsia="Segoe UI" w:hAnsi="Segoe UI" w:cs="Times New Roman"/>
-          <w:sz w:val="20"/>
-        </w:rPr>
-        <w:t xml:space="preserve">, type the expression </w:t>
-      </w:r>
-      <w:r>
-        <w:rPr>
-          <w:rFonts w:ascii="Consolas" w:eastAsia="Times New Roman" w:hAnsi="Consolas" w:cs="Times New Roman"/>
-          <w:b/>
-          <w:bCs/>
-          <w:color w:val="110188"/>
-          <w:sz w:val="21"/>
-          <w:szCs w:val="21"/>
-        </w:rPr>
-        <w:t>variables(</w:t>
-      </w:r>
-      <w:r>
-        <w:rPr>
-          <w:rFonts w:ascii="Consolas" w:eastAsia="Times New Roman" w:hAnsi="Consolas" w:cs="Times New Roman"/>
-          <w:color w:val="A31515"/>
-          <w:sz w:val="21"/>
-          <w:szCs w:val="21"/>
-        </w:rPr>
-        <w:t>'stages</w:t>
-      </w:r>
-      <w:proofErr w:type="gramStart"/>
-      <w:r>
-        <w:rPr>
-          <w:rFonts w:ascii="Consolas" w:eastAsia="Times New Roman" w:hAnsi="Consolas" w:cs="Times New Roman"/>
-          <w:color w:val="A31515"/>
-          <w:sz w:val="21"/>
-          <w:szCs w:val="21"/>
-        </w:rPr>
-        <w:t>'</w:t>
-      </w:r>
-      <w:r>
-        <w:rPr>
-          <w:rFonts w:ascii="Consolas" w:eastAsia="Times New Roman" w:hAnsi="Consolas" w:cs="Times New Roman"/>
-          <w:b/>
-          <w:bCs/>
-          <w:color w:val="110188"/>
-          <w:sz w:val="21"/>
-          <w:szCs w:val="21"/>
-        </w:rPr>
-        <w:t>)</w:t>
-      </w:r>
-      <w:r>
-        <w:rPr>
-          <w:rFonts w:ascii="Consolas" w:eastAsia="Times New Roman" w:hAnsi="Consolas" w:cs="Times New Roman"/>
-          <w:color w:val="000000"/>
-          <w:sz w:val="21"/>
-          <w:szCs w:val="21"/>
-        </w:rPr>
-        <w:t>[</w:t>
-      </w:r>
-      <w:proofErr w:type="gramEnd"/>
-      <w:r>
-        <w:rPr>
-          <w:rFonts w:ascii="Consolas" w:eastAsia="Times New Roman" w:hAnsi="Consolas" w:cs="Times New Roman"/>
-          <w:color w:val="09885A"/>
-          <w:sz w:val="21"/>
-          <w:szCs w:val="21"/>
-        </w:rPr>
-        <w:t>0</w:t>
-      </w:r>
-      <w:r>
-        <w:rPr>
-          <w:rFonts w:ascii="Consolas" w:eastAsia="Times New Roman" w:hAnsi="Consolas" w:cs="Times New Roman"/>
-          <w:color w:val="000000"/>
-          <w:sz w:val="21"/>
-          <w:szCs w:val="21"/>
-        </w:rPr>
-        <w:t>]</w:t>
-      </w:r>
-    </w:p>
-    <w:p>
-      <w:pPr>
-        <w:shd w:val="clear" w:color="auto" w:fill="FFFFFE"/>
-        <w:spacing w:line="285" w:lineRule="atLeast"/>
-        <w:rPr>
-          <w:rFonts w:ascii="Consolas" w:eastAsia="Times New Roman" w:hAnsi="Consolas" w:cs="Times New Roman"/>
-          <w:color w:val="000000"/>
-          <w:sz w:val="21"/>
-          <w:szCs w:val="21"/>
-        </w:rPr>
-      </w:pPr>
-    </w:p>
-    <w:p>
-      <w:pPr>
-        <w:numPr>
-          <w:ilvl w:val="0"/>
-          <w:numId w:val="6"/>
-        </w:numPr>
-        <w:contextualSpacing/>
-        <w:rPr>
-          <w:rFonts w:ascii="Segoe UI" w:eastAsia="Segoe UI" w:hAnsi="Segoe UI" w:cs="Times New Roman"/>
-          <w:sz w:val="20"/>
-        </w:rPr>
-      </w:pPr>
-      <w:r>
-        <w:rPr>
-          <w:rFonts w:ascii="Segoe UI" w:eastAsia="Segoe UI" w:hAnsi="Segoe UI" w:cs="Times New Roman"/>
-          <w:sz w:val="20"/>
-        </w:rPr>
-        <w:t>Here is what we must do if the value of from is “</w:t>
-      </w:r>
-      <w:proofErr w:type="spellStart"/>
-      <w:r>
-        <w:rPr>
-          <w:rFonts w:ascii="Segoe UI" w:eastAsia="Segoe UI" w:hAnsi="Segoe UI" w:cs="Times New Roman"/>
-          <w:b/>
-          <w:bCs/>
-          <w:sz w:val="20"/>
-        </w:rPr>
-        <w:t>bigboss</w:t>
-      </w:r>
-      <w:proofErr w:type="spellEnd"/>
-      <w:r>
-        <w:rPr>
-          <w:rFonts w:ascii="Segoe UI" w:eastAsia="Segoe UI" w:hAnsi="Segoe UI" w:cs="Times New Roman"/>
-          <w:sz w:val="20"/>
-        </w:rPr>
-        <w:t>”: (</w:t>
-      </w:r>
-      <w:r>
-        <w:rPr>
-          <w:rFonts w:ascii="Segoe UI" w:eastAsia="Segoe UI" w:hAnsi="Segoe UI" w:cs="Times New Roman"/>
-          <w:b/>
-          <w:bCs/>
-          <w:sz w:val="20"/>
-          <w:szCs w:val="20"/>
-        </w:rPr>
-        <w:t>Big Boss Branch</w:t>
-      </w:r>
-      <w:r>
-        <w:rPr>
-          <w:rFonts w:ascii="Segoe UI" w:eastAsia="Segoe UI" w:hAnsi="Segoe UI" w:cs="Times New Roman"/>
-          <w:sz w:val="20"/>
-        </w:rPr>
-        <w:t>)</w:t>
-      </w:r>
-    </w:p>
-    <w:p>
-      <w:pPr>
-        <w:ind w:left="720"/>
-        <w:contextualSpacing/>
-        <w:rPr>
-          <w:rFonts w:ascii="Segoe UI" w:eastAsia="Segoe UI" w:hAnsi="Segoe UI" w:cs="Times New Roman"/>
-          <w:sz w:val="20"/>
-        </w:rPr>
-      </w:pPr>
-      <w:r>
-        <w:rPr>
-          <w:rFonts w:ascii="Segoe UI" w:eastAsia="Segoe UI" w:hAnsi="Segoe UI" w:cs="Times New Roman"/>
-          <w:sz w:val="20"/>
-        </w:rPr>
-        <w:t>We must check if the response is timeout; if that is the case, then we need to call Big Boss again (new HTTP action):</w:t>
-      </w:r>
-    </w:p>
-    <w:p>
-      <w:pPr>
-        <w:shd w:val="clear" w:color="auto" w:fill="FFFFFE"/>
-        <w:spacing w:line="285" w:lineRule="atLeast"/>
-        <w:jc w:val="center"/>
-        <w:rPr>
-          <w:rFonts w:ascii="Consolas" w:eastAsia="Times New Roman" w:hAnsi="Consolas" w:cs="Times New Roman"/>
-          <w:color w:val="000000"/>
-          <w:sz w:val="21"/>
-          <w:szCs w:val="21"/>
-        </w:rPr>
-      </w:pPr>
-      <w:r>
-        <w:rPr>
-          <w:rFonts w:ascii="Consolas" w:eastAsia="Times New Roman" w:hAnsi="Consolas" w:cs="Times New Roman"/>
-          <w:color w:val="000000"/>
-          <w:sz w:val="21"/>
-          <w:szCs w:val="21"/>
-        </w:rPr>
-        <w:drawing>
-          <wp:inline distT="0" distB="0" distL="0" distR="0" wp14:anchorId="1FCBBECD" wp14:editId="666392C4">
-            <wp:extent cx="6858000" cy="3651250"/>
-            <wp:effectExtent l="0" t="0" r="0" b="6350"/>
-            <wp:docPr id="34" name="Picture 34"/>
             <wp:cNvGraphicFramePr>
               <a:graphicFrameLocks xmlns:a="http://schemas.openxmlformats.org/drawingml/2006/main" noChangeAspect="1"/>
             </wp:cNvGraphicFramePr>
@@ -5704,7 +5208,7 @@
                   <pic:spPr>
                     <a:xfrm>
                       <a:off x="0" y="0"/>
-                      <a:ext cx="6858000" cy="3651250"/>
+                      <a:ext cx="6858000" cy="812800"/>
                     </a:xfrm>
                     <a:prstGeom prst="rect">
                       <a:avLst/>
@@ -5719,15 +5223,58 @@
     </w:p>
     <w:p>
       <w:pPr>
-        <w:shd w:val="clear" w:color="auto" w:fill="FFFFFE"/>
-        <w:spacing w:line="285" w:lineRule="atLeast"/>
-        <w:rPr>
-          <w:rFonts w:ascii="Consolas" w:eastAsia="Times New Roman" w:hAnsi="Consolas" w:cs="Times New Roman"/>
-          <w:color w:val="000000"/>
-          <w:sz w:val="21"/>
-          <w:szCs w:val="21"/>
-        </w:rPr>
-      </w:pPr>
+        <w:rPr>
+          <w:rFonts w:ascii="Segoe UI" w:eastAsia="Segoe UI" w:hAnsi="Segoe UI" w:cs="Times New Roman"/>
+          <w:sz w:val="20"/>
+        </w:rPr>
+      </w:pPr>
+    </w:p>
+    <w:p>
+      <w:pPr>
+        <w:rPr>
+          <w:rFonts w:ascii="Segoe UI" w:eastAsia="Segoe UI" w:hAnsi="Segoe UI" w:cs="Times New Roman"/>
+          <w:sz w:val="20"/>
+        </w:rPr>
+      </w:pPr>
+      <w:r>
+        <w:rPr>
+          <w:rFonts w:ascii="Segoe UI" w:eastAsia="Segoe UI" w:hAnsi="Segoe UI" w:cs="Times New Roman"/>
+          <w:sz w:val="20"/>
+        </w:rPr>
+        <w:t xml:space="preserve">If </w:t>
+      </w:r>
+      <w:r>
+        <w:rPr>
+          <w:rFonts w:ascii="Segoe UI" w:eastAsia="Segoe UI" w:hAnsi="Segoe UI" w:cs="Times New Roman"/>
+          <w:b/>
+          <w:sz w:val="20"/>
+        </w:rPr>
+        <w:t>from</w:t>
+      </w:r>
+      <w:r>
+        <w:rPr>
+          <w:rFonts w:ascii="Segoe UI" w:eastAsia="Segoe UI" w:hAnsi="Segoe UI" w:cs="Times New Roman"/>
+          <w:sz w:val="20"/>
+        </w:rPr>
+        <w:t xml:space="preserve"> is empty, we will go into the </w:t>
+      </w:r>
+      <w:r>
+        <w:rPr>
+          <w:rFonts w:ascii="Segoe UI" w:eastAsia="Segoe UI" w:hAnsi="Segoe UI" w:cs="Times New Roman"/>
+          <w:b/>
+          <w:bCs/>
+          <w:sz w:val="20"/>
+          <w:szCs w:val="20"/>
+        </w:rPr>
+        <w:t>Default branch</w:t>
+      </w:r>
+      <w:r>
+        <w:rPr>
+          <w:rFonts w:ascii="Segoe UI" w:eastAsia="Segoe UI" w:hAnsi="Segoe UI" w:cs="Times New Roman"/>
+          <w:sz w:val="20"/>
+        </w:rPr>
+        <w:t xml:space="preserve"> where we will start the first approval (in this case, line manager approval):</w:t>
+      </w:r>
     </w:p>
     <w:p>
       <w:pPr>
@@ -5746,58 +5293,52 @@
           <w:rFonts w:ascii="Segoe UI" w:eastAsia="Segoe UI" w:hAnsi="Segoe UI" w:cs="Times New Roman"/>
           <w:sz w:val="20"/>
         </w:rPr>
-        <w:t xml:space="preserve">The implementation of the HTTP action </w:t>
-      </w:r>
-      <w:proofErr w:type="gramStart"/>
+        <w:lastRenderedPageBreak/>
+        <w:t xml:space="preserve">Add an </w:t>
+      </w:r>
       <w:r>
         <w:rPr>
           <w:rFonts w:ascii="Segoe UI" w:eastAsia="Segoe UI" w:hAnsi="Segoe UI" w:cs="Times New Roman"/>
           <w:b/>
           <w:sz w:val="20"/>
         </w:rPr>
-        <w:t>ask</w:t>
-      </w:r>
-      <w:proofErr w:type="gramEnd"/>
-      <w:r>
-        <w:rPr>
-          <w:rFonts w:ascii="Segoe UI" w:eastAsia="Segoe UI" w:hAnsi="Segoe UI" w:cs="Times New Roman"/>
-          <w:b/>
-          <w:sz w:val="20"/>
-        </w:rPr>
-        <w:t xml:space="preserve"> Big Boss to approve again</w:t>
-      </w:r>
-      <w:r>
-        <w:rPr>
-          <w:rFonts w:ascii="Segoe UI" w:eastAsia="Segoe UI" w:hAnsi="Segoe UI" w:cs="Times New Roman"/>
-          <w:sz w:val="20"/>
-        </w:rPr>
-        <w:t xml:space="preserve"> is the following:</w:t>
-      </w:r>
-    </w:p>
-    <w:p>
-      <w:pPr>
-        <w:shd w:val="clear" w:color="auto" w:fill="FFFFFE"/>
-        <w:spacing w:line="285" w:lineRule="atLeast"/>
+        <w:t>HTTP</w:t>
+      </w:r>
+      <w:r>
+        <w:rPr>
+          <w:rFonts w:ascii="Segoe UI" w:eastAsia="Segoe UI" w:hAnsi="Segoe UI" w:cs="Times New Roman"/>
+          <w:sz w:val="20"/>
+        </w:rPr>
+        <w:t xml:space="preserve"> request in the default branch:</w:t>
+      </w:r>
+    </w:p>
+    <w:p>
+      <w:pPr>
+        <w:rPr>
+          <w:rFonts w:ascii="Segoe UI" w:eastAsia="Segoe UI" w:hAnsi="Segoe UI" w:cs="Times New Roman"/>
+          <w:sz w:val="20"/>
+        </w:rPr>
+      </w:pPr>
+    </w:p>
+    <w:p>
+      <w:pPr>
         <w:jc w:val="center"/>
         <w:rPr>
-          <w:rFonts w:ascii="Consolas" w:eastAsia="Times New Roman" w:hAnsi="Consolas" w:cs="Times New Roman"/>
-          <w:color w:val="000000"/>
-          <w:sz w:val="21"/>
-          <w:szCs w:val="21"/>
-        </w:rPr>
-      </w:pPr>
-      <w:r>
-        <w:rPr>
-          <w:rFonts w:ascii="Consolas" w:eastAsia="Times New Roman" w:hAnsi="Consolas" w:cs="Times New Roman"/>
-          <w:color w:val="000000"/>
-          <w:sz w:val="21"/>
-          <w:szCs w:val="21"/>
+          <w:rFonts w:ascii="Segoe UI" w:eastAsia="Segoe UI" w:hAnsi="Segoe UI" w:cs="Times New Roman"/>
+          <w:sz w:val="20"/>
+        </w:rPr>
+      </w:pPr>
+      <w:r>
+        <w:rPr>
+          <w:rFonts w:ascii="Segoe UI" w:eastAsia="Segoe UI" w:hAnsi="Segoe UI" w:cs="Times New Roman"/>
+          <w:noProof/>
+          <w:sz w:val="20"/>
         </w:rPr>
         <w:drawing>
-          <wp:inline distT="0" distB="0" distL="0" distR="0" wp14:anchorId="1502504F" wp14:editId="14CF97C8">
-            <wp:extent cx="5194977" cy="5582285"/>
-            <wp:effectExtent l="0" t="0" r="5715" b="0"/>
-            <wp:docPr id="35" name="Picture 35"/>
+          <wp:inline distT="0" distB="0" distL="0" distR="0" wp14:anchorId="5C6ED76E" wp14:editId="234B6E1B">
+            <wp:extent cx="5792008" cy="5477639"/>
+            <wp:effectExtent l="0" t="0" r="0" b="8890"/>
+            <wp:docPr id="33" name="Picture 33"/>
             <wp:cNvGraphicFramePr>
               <a:graphicFrameLocks xmlns:a="http://schemas.openxmlformats.org/drawingml/2006/main" noChangeAspect="1"/>
             </wp:cNvGraphicFramePr>
@@ -5817,7 +5358,7 @@
                   <pic:spPr>
                     <a:xfrm>
                       <a:off x="0" y="0"/>
-                      <a:ext cx="5202784" cy="5590674"/>
+                      <a:ext cx="5792008" cy="5477639"/>
                     </a:xfrm>
                     <a:prstGeom prst="rect">
                       <a:avLst/>
@@ -5832,28 +5373,128 @@
     </w:p>
     <w:p>
       <w:pPr>
+        <w:numPr>
+          <w:ilvl w:val="0"/>
+          <w:numId w:val="1"/>
+        </w:numPr>
+        <w:contextualSpacing/>
+        <w:rPr>
+          <w:rFonts w:ascii="Segoe UI" w:eastAsia="Segoe UI" w:hAnsi="Segoe UI" w:cs="Times New Roman"/>
+          <w:sz w:val="20"/>
+        </w:rPr>
+      </w:pPr>
+      <w:r>
+        <w:rPr>
+          <w:rFonts w:ascii="Segoe UI" w:eastAsia="Segoe UI" w:hAnsi="Segoe UI" w:cs="Times New Roman"/>
+          <w:sz w:val="20"/>
+        </w:rPr>
+        <w:t xml:space="preserve">In the URI: define the output value of the Compose </w:t>
+      </w:r>
+      <w:r>
+        <w:rPr>
+          <w:rFonts w:ascii="Segoe UI" w:eastAsia="Segoe UI" w:hAnsi="Segoe UI" w:cs="Times New Roman"/>
+          <w:b/>
+          <w:sz w:val="20"/>
+        </w:rPr>
+        <w:t>const approval stage URL.</w:t>
+      </w:r>
+    </w:p>
+    <w:p>
+      <w:pPr>
+        <w:numPr>
+          <w:ilvl w:val="0"/>
+          <w:numId w:val="1"/>
+        </w:numPr>
+        <w:contextualSpacing/>
+        <w:rPr>
+          <w:rFonts w:ascii="Segoe UI" w:eastAsia="Segoe UI" w:hAnsi="Segoe UI" w:cs="Times New Roman"/>
+          <w:sz w:val="20"/>
+        </w:rPr>
+      </w:pPr>
+      <w:r>
+        <w:rPr>
+          <w:rFonts w:ascii="Segoe UI" w:eastAsia="Segoe UI" w:hAnsi="Segoe UI" w:cs="Times New Roman"/>
+          <w:sz w:val="20"/>
+        </w:rPr>
+        <w:t xml:space="preserve">In the </w:t>
+      </w:r>
+      <w:r>
+        <w:rPr>
+          <w:rFonts w:ascii="Segoe UI" w:eastAsia="Segoe UI" w:hAnsi="Segoe UI" w:cs="Times New Roman"/>
+          <w:b/>
+          <w:bCs/>
+          <w:sz w:val="20"/>
+        </w:rPr>
+        <w:t>approver</w:t>
+      </w:r>
+      <w:r>
+        <w:rPr>
+          <w:rFonts w:ascii="Segoe UI" w:eastAsia="Segoe UI" w:hAnsi="Segoe UI" w:cs="Times New Roman"/>
+          <w:sz w:val="20"/>
+        </w:rPr>
+        <w:t xml:space="preserve">, define the output of the Compose </w:t>
+      </w:r>
+      <w:r>
+        <w:rPr>
+          <w:rFonts w:ascii="Segoe UI" w:eastAsia="Segoe UI" w:hAnsi="Segoe UI" w:cs="Times New Roman"/>
+          <w:b/>
+          <w:sz w:val="20"/>
+        </w:rPr>
+        <w:t xml:space="preserve">const </w:t>
+      </w:r>
+      <w:proofErr w:type="spellStart"/>
+      <w:r>
+        <w:rPr>
+          <w:rFonts w:ascii="Segoe UI" w:eastAsia="Segoe UI" w:hAnsi="Segoe UI" w:cs="Times New Roman"/>
+          <w:b/>
+          <w:sz w:val="20"/>
+        </w:rPr>
+        <w:t>linemanager</w:t>
+      </w:r>
+      <w:proofErr w:type="spellEnd"/>
+      <w:r>
+        <w:rPr>
+          <w:rFonts w:ascii="Segoe UI" w:eastAsia="Segoe UI" w:hAnsi="Segoe UI" w:cs="Times New Roman"/>
+          <w:b/>
+          <w:sz w:val="20"/>
+        </w:rPr>
+        <w:t xml:space="preserve"> email</w:t>
+      </w:r>
+      <w:r>
+        <w:rPr>
+          <w:rFonts w:ascii="Segoe UI" w:eastAsia="Segoe UI" w:hAnsi="Segoe UI" w:cs="Times New Roman"/>
+          <w:sz w:val="20"/>
+        </w:rPr>
+        <w:t>.</w:t>
+      </w:r>
+    </w:p>
+    <w:p>
+      <w:pPr>
+        <w:numPr>
+          <w:ilvl w:val="0"/>
+          <w:numId w:val="1"/>
+        </w:numPr>
         <w:shd w:val="clear" w:color="auto" w:fill="FFFFFE"/>
         <w:spacing w:line="285" w:lineRule="atLeast"/>
-        <w:rPr>
-          <w:rFonts w:ascii="Consolas" w:eastAsia="Times New Roman" w:hAnsi="Consolas" w:cs="Times New Roman"/>
-          <w:color w:val="000000"/>
-          <w:sz w:val="21"/>
-          <w:szCs w:val="21"/>
-        </w:rPr>
-      </w:pPr>
-      <w:r>
-        <w:rPr>
-          <w:rFonts w:ascii="Segoe UI" w:eastAsia="Segoe UI" w:hAnsi="Segoe UI" w:cs="Times New Roman"/>
-          <w:sz w:val="20"/>
-        </w:rPr>
-        <w:t>Where the “</w:t>
+        <w:contextualSpacing/>
+        <w:rPr>
+          <w:rFonts w:ascii="Consolas" w:eastAsia="Times New Roman" w:hAnsi="Consolas" w:cs="Times New Roman"/>
+          <w:color w:val="000000"/>
+          <w:sz w:val="21"/>
+          <w:szCs w:val="21"/>
+        </w:rPr>
+      </w:pPr>
+      <w:r>
+        <w:rPr>
+          <w:rFonts w:ascii="Segoe UI" w:eastAsia="Segoe UI" w:hAnsi="Segoe UI" w:cs="Times New Roman"/>
+          <w:sz w:val="20"/>
+        </w:rPr>
+        <w:t xml:space="preserve">In the </w:t>
       </w:r>
       <w:proofErr w:type="spellStart"/>
       <w:r>
         <w:rPr>
           <w:rFonts w:ascii="Segoe UI" w:eastAsia="Segoe UI" w:hAnsi="Segoe UI" w:cs="Times New Roman"/>
-          <w:b/>
-          <w:bCs/>
           <w:sz w:val="20"/>
         </w:rPr>
         <w:t>stagename</w:t>
@@ -5864,16 +5505,7 @@
           <w:rFonts w:ascii="Segoe UI" w:eastAsia="Segoe UI" w:hAnsi="Segoe UI" w:cs="Times New Roman"/>
           <w:sz w:val="20"/>
         </w:rPr>
-        <w:t>” value is the expression:</w:t>
-      </w:r>
-      <w:r>
-        <w:rPr>
-          <w:rFonts w:ascii="Consolas" w:eastAsia="Times New Roman" w:hAnsi="Consolas" w:cs="Times New Roman"/>
-          <w:color w:val="000000"/>
-          <w:sz w:val="21"/>
-          <w:szCs w:val="21"/>
-        </w:rPr>
-        <w:t xml:space="preserve"> </w:t>
+        <w:t xml:space="preserve">, type the expression </w:t>
       </w:r>
       <w:r>
         <w:rPr>
@@ -5893,17 +5525,7 @@
           <w:sz w:val="21"/>
           <w:szCs w:val="21"/>
         </w:rPr>
-        <w:t>'stages</w:t>
-      </w:r>
-      <w:proofErr w:type="gramStart"/>
-      <w:r>
-        <w:rPr>
-          <w:rFonts w:ascii="Consolas" w:eastAsia="Times New Roman" w:hAnsi="Consolas" w:cs="Times New Roman"/>
-          <w:color w:val="A31515"/>
-          <w:sz w:val="21"/>
-          <w:szCs w:val="21"/>
-        </w:rPr>
-        <w:t>'</w:t>
+        <w:t>'stages'</w:t>
       </w:r>
       <w:r>
         <w:rPr>
@@ -5925,7 +5547,6 @@
         </w:rPr>
         <w:t>[</w:t>
       </w:r>
-      <w:proofErr w:type="gramEnd"/>
       <w:r>
         <w:rPr>
           <w:rFonts w:ascii="Consolas" w:eastAsia="Times New Roman" w:hAnsi="Consolas" w:cs="Times New Roman"/>
@@ -5933,7 +5554,7 @@
           <w:sz w:val="21"/>
           <w:szCs w:val="21"/>
         </w:rPr>
-        <w:t>1</w:t>
+        <w:t>0</w:t>
       </w:r>
       <w:r>
         <w:rPr>
@@ -5969,21 +5590,12 @@
           <w:sz w:val="20"/>
         </w:rPr>
       </w:pPr>
-      <w:proofErr w:type="gramStart"/>
-      <w:r>
-        <w:rPr>
-          <w:rFonts w:ascii="Segoe UI" w:eastAsia="Segoe UI" w:hAnsi="Segoe UI" w:cs="Times New Roman"/>
-          <w:sz w:val="20"/>
-        </w:rPr>
-        <w:t>Let’s</w:t>
-      </w:r>
-      <w:proofErr w:type="gramEnd"/>
-      <w:r>
-        <w:rPr>
-          <w:rFonts w:ascii="Segoe UI" w:eastAsia="Segoe UI" w:hAnsi="Segoe UI" w:cs="Times New Roman"/>
-          <w:sz w:val="20"/>
-        </w:rPr>
-        <w:t xml:space="preserve"> implement the </w:t>
+      <w:r>
+        <w:rPr>
+          <w:rFonts w:ascii="Segoe UI" w:eastAsia="Segoe UI" w:hAnsi="Segoe UI" w:cs="Times New Roman"/>
+          <w:sz w:val="20"/>
+        </w:rPr>
+        <w:t>Here is what we must do if the value of from is “</w:t>
       </w:r>
       <w:proofErr w:type="spellStart"/>
       <w:r>
@@ -5992,11 +5604,17 @@
           <w:b/>
           <w:bCs/>
           <w:sz w:val="20"/>
-          <w:szCs w:val="20"/>
-        </w:rPr>
-        <w:t>LineManager</w:t>
+        </w:rPr>
+        <w:t>bigboss</w:t>
       </w:r>
       <w:proofErr w:type="spellEnd"/>
+      <w:r>
+        <w:rPr>
+          <w:rFonts w:ascii="Segoe UI" w:eastAsia="Segoe UI" w:hAnsi="Segoe UI" w:cs="Times New Roman"/>
+          <w:sz w:val="20"/>
+        </w:rPr>
+        <w:t>”: (</w:t>
+      </w:r>
       <w:r>
         <w:rPr>
           <w:rFonts w:ascii="Segoe UI" w:eastAsia="Segoe UI" w:hAnsi="Segoe UI" w:cs="Times New Roman"/>
@@ -6005,14 +5623,14 @@
           <w:sz w:val="20"/>
           <w:szCs w:val="20"/>
         </w:rPr>
-        <w:t xml:space="preserve"> branch</w:t>
-      </w:r>
-      <w:r>
-        <w:rPr>
-          <w:rFonts w:ascii="Segoe UI" w:eastAsia="Segoe UI" w:hAnsi="Segoe UI" w:cs="Times New Roman"/>
-          <w:sz w:val="20"/>
-        </w:rPr>
-        <w:t>. If the message is timed-out, we must call the big boss again. It is pretty much what we have implemented in the big boss branch:</w:t>
+        <w:t>Big Boss Branch</w:t>
+      </w:r>
+      <w:r>
+        <w:rPr>
+          <w:rFonts w:ascii="Segoe UI" w:eastAsia="Segoe UI" w:hAnsi="Segoe UI" w:cs="Times New Roman"/>
+          <w:sz w:val="20"/>
+        </w:rPr>
+        <w:t>)</w:t>
       </w:r>
     </w:p>
     <w:p>
@@ -6024,27 +5642,40 @@
           <w:sz w:val="20"/>
         </w:rPr>
       </w:pPr>
-    </w:p>
-    <w:p>
-      <w:pPr>
-        <w:ind w:left="720"/>
-        <w:contextualSpacing/>
+      <w:r>
+        <w:rPr>
+          <w:rFonts w:ascii="Segoe UI" w:eastAsia="Segoe UI" w:hAnsi="Segoe UI" w:cs="Times New Roman"/>
+          <w:sz w:val="20"/>
+        </w:rPr>
+        <w:t>We must check if the response is timeout; if that is the case, then we need to call Big Boss again (new HTTP action):</w:t>
+      </w:r>
+    </w:p>
+    <w:p>
+      <w:pPr>
+        <w:shd w:val="clear" w:color="auto" w:fill="FFFFFE"/>
+        <w:spacing w:line="285" w:lineRule="atLeast"/>
         <w:jc w:val="center"/>
         <w:rPr>
-          <w:rFonts w:ascii="Segoe UI" w:eastAsia="Segoe UI" w:hAnsi="Segoe UI" w:cs="Times New Roman"/>
-          <w:sz w:val="20"/>
-        </w:rPr>
-      </w:pPr>
-      <w:r>
-        <w:rPr>
-          <w:rFonts w:ascii="Segoe UI" w:eastAsia="Segoe UI" w:hAnsi="Segoe UI" w:cs="Times New Roman"/>
-          <w:sz w:val="20"/>
-        </w:rPr>
+          <w:rFonts w:ascii="Consolas" w:eastAsia="Times New Roman" w:hAnsi="Consolas" w:cs="Times New Roman"/>
+          <w:color w:val="000000"/>
+          <w:sz w:val="21"/>
+          <w:szCs w:val="21"/>
+        </w:rPr>
+      </w:pPr>
+      <w:r>
+        <w:rPr>
+          <w:rFonts w:ascii="Consolas" w:eastAsia="Times New Roman" w:hAnsi="Consolas" w:cs="Times New Roman"/>
+          <w:noProof/>
+          <w:color w:val="000000"/>
+          <w:sz w:val="21"/>
+          <w:szCs w:val="21"/>
+        </w:rPr>
+        <w:lastRenderedPageBreak/>
         <w:drawing>
-          <wp:inline distT="0" distB="0" distL="0" distR="0" wp14:anchorId="7AFE8628" wp14:editId="116D96B5">
-            <wp:extent cx="6858000" cy="7242175"/>
-            <wp:effectExtent l="0" t="0" r="0" b="0"/>
-            <wp:docPr id="36" name="Picture 36"/>
+          <wp:inline distT="0" distB="0" distL="0" distR="0" wp14:anchorId="1FCBBECD" wp14:editId="666392C4">
+            <wp:extent cx="6858000" cy="3651250"/>
+            <wp:effectExtent l="0" t="0" r="0" b="6350"/>
+            <wp:docPr id="34" name="Picture 34"/>
             <wp:cNvGraphicFramePr>
               <a:graphicFrameLocks xmlns:a="http://schemas.openxmlformats.org/drawingml/2006/main" noChangeAspect="1"/>
             </wp:cNvGraphicFramePr>
@@ -6064,6 +5695,340 @@
                   <pic:spPr>
                     <a:xfrm>
                       <a:off x="0" y="0"/>
+                      <a:ext cx="6858000" cy="3651250"/>
+                    </a:xfrm>
+                    <a:prstGeom prst="rect">
+                      <a:avLst/>
+                    </a:prstGeom>
+                  </pic:spPr>
+                </pic:pic>
+              </a:graphicData>
+            </a:graphic>
+          </wp:inline>
+        </w:drawing>
+      </w:r>
+    </w:p>
+    <w:p>
+      <w:pPr>
+        <w:shd w:val="clear" w:color="auto" w:fill="FFFFFE"/>
+        <w:spacing w:line="285" w:lineRule="atLeast"/>
+        <w:rPr>
+          <w:rFonts w:ascii="Consolas" w:eastAsia="Times New Roman" w:hAnsi="Consolas" w:cs="Times New Roman"/>
+          <w:color w:val="000000"/>
+          <w:sz w:val="21"/>
+          <w:szCs w:val="21"/>
+        </w:rPr>
+      </w:pPr>
+    </w:p>
+    <w:p>
+      <w:pPr>
+        <w:numPr>
+          <w:ilvl w:val="0"/>
+          <w:numId w:val="6"/>
+        </w:numPr>
+        <w:contextualSpacing/>
+        <w:rPr>
+          <w:rFonts w:ascii="Segoe UI" w:eastAsia="Segoe UI" w:hAnsi="Segoe UI" w:cs="Times New Roman"/>
+          <w:sz w:val="20"/>
+        </w:rPr>
+      </w:pPr>
+      <w:r>
+        <w:rPr>
+          <w:rFonts w:ascii="Segoe UI" w:eastAsia="Segoe UI" w:hAnsi="Segoe UI" w:cs="Times New Roman"/>
+          <w:sz w:val="20"/>
+        </w:rPr>
+        <w:t xml:space="preserve">The implementation of the HTTP action </w:t>
+      </w:r>
+      <w:r>
+        <w:rPr>
+          <w:rFonts w:ascii="Segoe UI" w:eastAsia="Segoe UI" w:hAnsi="Segoe UI" w:cs="Times New Roman"/>
+          <w:b/>
+          <w:sz w:val="20"/>
+        </w:rPr>
+        <w:t>ask Big Boss to approve again</w:t>
+      </w:r>
+      <w:r>
+        <w:rPr>
+          <w:rFonts w:ascii="Segoe UI" w:eastAsia="Segoe UI" w:hAnsi="Segoe UI" w:cs="Times New Roman"/>
+          <w:sz w:val="20"/>
+        </w:rPr>
+        <w:t xml:space="preserve"> is the following:</w:t>
+      </w:r>
+    </w:p>
+    <w:p>
+      <w:pPr>
+        <w:shd w:val="clear" w:color="auto" w:fill="FFFFFE"/>
+        <w:spacing w:line="285" w:lineRule="atLeast"/>
+        <w:jc w:val="center"/>
+        <w:rPr>
+          <w:rFonts w:ascii="Consolas" w:eastAsia="Times New Roman" w:hAnsi="Consolas" w:cs="Times New Roman"/>
+          <w:color w:val="000000"/>
+          <w:sz w:val="21"/>
+          <w:szCs w:val="21"/>
+        </w:rPr>
+      </w:pPr>
+      <w:r>
+        <w:rPr>
+          <w:rFonts w:ascii="Consolas" w:eastAsia="Times New Roman" w:hAnsi="Consolas" w:cs="Times New Roman"/>
+          <w:noProof/>
+          <w:color w:val="000000"/>
+          <w:sz w:val="21"/>
+          <w:szCs w:val="21"/>
+        </w:rPr>
+        <w:lastRenderedPageBreak/>
+        <w:drawing>
+          <wp:inline distT="0" distB="0" distL="0" distR="0" wp14:anchorId="1502504F" wp14:editId="14CF97C8">
+            <wp:extent cx="5194977" cy="5582285"/>
+            <wp:effectExtent l="0" t="0" r="5715" b="0"/>
+            <wp:docPr id="35" name="Picture 35"/>
+            <wp:cNvGraphicFramePr>
+              <a:graphicFrameLocks xmlns:a="http://schemas.openxmlformats.org/drawingml/2006/main" noChangeAspect="1"/>
+            </wp:cNvGraphicFramePr>
+            <a:graphic xmlns:a="http://schemas.openxmlformats.org/drawingml/2006/main">
+              <a:graphicData uri="http://schemas.openxmlformats.org/drawingml/2006/picture">
+                <pic:pic xmlns:pic="http://schemas.openxmlformats.org/drawingml/2006/picture">
+                  <pic:nvPicPr>
+                    <pic:cNvPr id="1" name=""/>
+                    <pic:cNvPicPr/>
+                  </pic:nvPicPr>
+                  <pic:blipFill>
+                    <a:blip r:embed="rId29"/>
+                    <a:stretch>
+                      <a:fillRect/>
+                    </a:stretch>
+                  </pic:blipFill>
+                  <pic:spPr>
+                    <a:xfrm>
+                      <a:off x="0" y="0"/>
+                      <a:ext cx="5202784" cy="5590674"/>
+                    </a:xfrm>
+                    <a:prstGeom prst="rect">
+                      <a:avLst/>
+                    </a:prstGeom>
+                  </pic:spPr>
+                </pic:pic>
+              </a:graphicData>
+            </a:graphic>
+          </wp:inline>
+        </w:drawing>
+      </w:r>
+    </w:p>
+    <w:p>
+      <w:pPr>
+        <w:shd w:val="clear" w:color="auto" w:fill="FFFFFE"/>
+        <w:spacing w:line="285" w:lineRule="atLeast"/>
+        <w:rPr>
+          <w:rFonts w:ascii="Consolas" w:eastAsia="Times New Roman" w:hAnsi="Consolas" w:cs="Times New Roman"/>
+          <w:color w:val="000000"/>
+          <w:sz w:val="21"/>
+          <w:szCs w:val="21"/>
+        </w:rPr>
+      </w:pPr>
+      <w:r>
+        <w:rPr>
+          <w:rFonts w:ascii="Segoe UI" w:eastAsia="Segoe UI" w:hAnsi="Segoe UI" w:cs="Times New Roman"/>
+          <w:sz w:val="20"/>
+        </w:rPr>
+        <w:t>Where the “</w:t>
+      </w:r>
+      <w:proofErr w:type="spellStart"/>
+      <w:r>
+        <w:rPr>
+          <w:rFonts w:ascii="Segoe UI" w:eastAsia="Segoe UI" w:hAnsi="Segoe UI" w:cs="Times New Roman"/>
+          <w:b/>
+          <w:bCs/>
+          <w:sz w:val="20"/>
+        </w:rPr>
+        <w:t>stagename</w:t>
+      </w:r>
+      <w:proofErr w:type="spellEnd"/>
+      <w:r>
+        <w:rPr>
+          <w:rFonts w:ascii="Segoe UI" w:eastAsia="Segoe UI" w:hAnsi="Segoe UI" w:cs="Times New Roman"/>
+          <w:sz w:val="20"/>
+        </w:rPr>
+        <w:t>” value is the expression:</w:t>
+      </w:r>
+      <w:r>
+        <w:rPr>
+          <w:rFonts w:ascii="Consolas" w:eastAsia="Times New Roman" w:hAnsi="Consolas" w:cs="Times New Roman"/>
+          <w:color w:val="000000"/>
+          <w:sz w:val="21"/>
+          <w:szCs w:val="21"/>
+        </w:rPr>
+        <w:t xml:space="preserve"> </w:t>
+      </w:r>
+      <w:r>
+        <w:rPr>
+          <w:rFonts w:ascii="Consolas" w:eastAsia="Times New Roman" w:hAnsi="Consolas" w:cs="Times New Roman"/>
+          <w:b/>
+          <w:bCs/>
+          <w:color w:val="110188"/>
+          <w:sz w:val="21"/>
+          <w:szCs w:val="21"/>
+        </w:rPr>
+        <w:t>variables(</w:t>
+      </w:r>
+      <w:r>
+        <w:rPr>
+          <w:rFonts w:ascii="Consolas" w:eastAsia="Times New Roman" w:hAnsi="Consolas" w:cs="Times New Roman"/>
+          <w:color w:val="A31515"/>
+          <w:sz w:val="21"/>
+          <w:szCs w:val="21"/>
+        </w:rPr>
+        <w:t>'stages'</w:t>
+      </w:r>
+      <w:r>
+        <w:rPr>
+          <w:rFonts w:ascii="Consolas" w:eastAsia="Times New Roman" w:hAnsi="Consolas" w:cs="Times New Roman"/>
+          <w:b/>
+          <w:bCs/>
+          <w:color w:val="110188"/>
+          <w:sz w:val="21"/>
+          <w:szCs w:val="21"/>
+        </w:rPr>
+        <w:t>)</w:t>
+      </w:r>
+      <w:r>
+        <w:rPr>
+          <w:rFonts w:ascii="Consolas" w:eastAsia="Times New Roman" w:hAnsi="Consolas" w:cs="Times New Roman"/>
+          <w:color w:val="000000"/>
+          <w:sz w:val="21"/>
+          <w:szCs w:val="21"/>
+        </w:rPr>
+        <w:t>[</w:t>
+      </w:r>
+      <w:r>
+        <w:rPr>
+          <w:rFonts w:ascii="Consolas" w:eastAsia="Times New Roman" w:hAnsi="Consolas" w:cs="Times New Roman"/>
+          <w:color w:val="09885A"/>
+          <w:sz w:val="21"/>
+          <w:szCs w:val="21"/>
+        </w:rPr>
+        <w:t>1</w:t>
+      </w:r>
+      <w:r>
+        <w:rPr>
+          <w:rFonts w:ascii="Consolas" w:eastAsia="Times New Roman" w:hAnsi="Consolas" w:cs="Times New Roman"/>
+          <w:color w:val="000000"/>
+          <w:sz w:val="21"/>
+          <w:szCs w:val="21"/>
+        </w:rPr>
+        <w:t>]</w:t>
+      </w:r>
+    </w:p>
+    <w:p>
+      <w:pPr>
+        <w:shd w:val="clear" w:color="auto" w:fill="FFFFFE"/>
+        <w:spacing w:line="285" w:lineRule="atLeast"/>
+        <w:rPr>
+          <w:rFonts w:ascii="Consolas" w:eastAsia="Times New Roman" w:hAnsi="Consolas" w:cs="Times New Roman"/>
+          <w:color w:val="000000"/>
+          <w:sz w:val="21"/>
+          <w:szCs w:val="21"/>
+        </w:rPr>
+      </w:pPr>
+    </w:p>
+    <w:p>
+      <w:pPr>
+        <w:numPr>
+          <w:ilvl w:val="0"/>
+          <w:numId w:val="6"/>
+        </w:numPr>
+        <w:contextualSpacing/>
+        <w:rPr>
+          <w:rFonts w:ascii="Segoe UI" w:eastAsia="Segoe UI" w:hAnsi="Segoe UI" w:cs="Times New Roman"/>
+          <w:sz w:val="20"/>
+        </w:rPr>
+      </w:pPr>
+      <w:r>
+        <w:rPr>
+          <w:rFonts w:ascii="Segoe UI" w:eastAsia="Segoe UI" w:hAnsi="Segoe UI" w:cs="Times New Roman"/>
+          <w:sz w:val="20"/>
+        </w:rPr>
+        <w:t xml:space="preserve">Let’s implement the </w:t>
+      </w:r>
+      <w:proofErr w:type="spellStart"/>
+      <w:r>
+        <w:rPr>
+          <w:rFonts w:ascii="Segoe UI" w:eastAsia="Segoe UI" w:hAnsi="Segoe UI" w:cs="Times New Roman"/>
+          <w:b/>
+          <w:bCs/>
+          <w:sz w:val="20"/>
+          <w:szCs w:val="20"/>
+        </w:rPr>
+        <w:t>LineManager</w:t>
+      </w:r>
+      <w:proofErr w:type="spellEnd"/>
+      <w:r>
+        <w:rPr>
+          <w:rFonts w:ascii="Segoe UI" w:eastAsia="Segoe UI" w:hAnsi="Segoe UI" w:cs="Times New Roman"/>
+          <w:b/>
+          <w:bCs/>
+          <w:sz w:val="20"/>
+          <w:szCs w:val="20"/>
+        </w:rPr>
+        <w:t xml:space="preserve"> branch</w:t>
+      </w:r>
+      <w:r>
+        <w:rPr>
+          <w:rFonts w:ascii="Segoe UI" w:eastAsia="Segoe UI" w:hAnsi="Segoe UI" w:cs="Times New Roman"/>
+          <w:sz w:val="20"/>
+        </w:rPr>
+        <w:t>. If the message is timed-out, we must call the big boss again. It is pretty much what we have implemented in the big boss branch:</w:t>
+      </w:r>
+    </w:p>
+    <w:p>
+      <w:pPr>
+        <w:ind w:left="720"/>
+        <w:contextualSpacing/>
+        <w:rPr>
+          <w:rFonts w:ascii="Segoe UI" w:eastAsia="Segoe UI" w:hAnsi="Segoe UI" w:cs="Times New Roman"/>
+          <w:sz w:val="20"/>
+        </w:rPr>
+      </w:pPr>
+    </w:p>
+    <w:p>
+      <w:pPr>
+        <w:ind w:left="720"/>
+        <w:contextualSpacing/>
+        <w:jc w:val="center"/>
+        <w:rPr>
+          <w:rFonts w:ascii="Segoe UI" w:eastAsia="Segoe UI" w:hAnsi="Segoe UI" w:cs="Times New Roman"/>
+          <w:sz w:val="20"/>
+        </w:rPr>
+      </w:pPr>
+      <w:r>
+        <w:rPr>
+          <w:rFonts w:ascii="Segoe UI" w:eastAsia="Segoe UI" w:hAnsi="Segoe UI" w:cs="Times New Roman"/>
+          <w:noProof/>
+          <w:sz w:val="20"/>
+        </w:rPr>
+        <w:lastRenderedPageBreak/>
+        <w:drawing>
+          <wp:inline distT="0" distB="0" distL="0" distR="0" wp14:anchorId="7AFE8628" wp14:editId="116D96B5">
+            <wp:extent cx="6858000" cy="7242175"/>
+            <wp:effectExtent l="0" t="0" r="0" b="0"/>
+            <wp:docPr id="36" name="Picture 36"/>
+            <wp:cNvGraphicFramePr>
+              <a:graphicFrameLocks xmlns:a="http://schemas.openxmlformats.org/drawingml/2006/main" noChangeAspect="1"/>
+            </wp:cNvGraphicFramePr>
+            <a:graphic xmlns:a="http://schemas.openxmlformats.org/drawingml/2006/main">
+              <a:graphicData uri="http://schemas.openxmlformats.org/drawingml/2006/picture">
+                <pic:pic xmlns:pic="http://schemas.openxmlformats.org/drawingml/2006/picture">
+                  <pic:nvPicPr>
+                    <pic:cNvPr id="1" name=""/>
+                    <pic:cNvPicPr/>
+                  </pic:nvPicPr>
+                  <pic:blipFill>
+                    <a:blip r:embed="rId30"/>
+                    <a:stretch>
+                      <a:fillRect/>
+                    </a:stretch>
+                  </pic:blipFill>
+                  <pic:spPr>
+                    <a:xfrm>
+                      <a:off x="0" y="0"/>
                       <a:ext cx="6858000" cy="7242175"/>
                     </a:xfrm>
                     <a:prstGeom prst="rect">
@@ -6145,23 +6110,7 @@
           <w:rFonts w:ascii="Segoe UI" w:eastAsia="Segoe UI" w:hAnsi="Segoe UI" w:cs="Times New Roman"/>
           <w:sz w:val="20"/>
         </w:rPr>
-        <w:t xml:space="preserve"> if the response was “</w:t>
-      </w:r>
-      <w:proofErr w:type="gramStart"/>
-      <w:r>
-        <w:rPr>
-          <w:rFonts w:ascii="Segoe UI" w:eastAsia="Segoe UI" w:hAnsi="Segoe UI" w:cs="Times New Roman"/>
-          <w:sz w:val="20"/>
-        </w:rPr>
-        <w:t>approve</w:t>
-      </w:r>
-      <w:proofErr w:type="gramEnd"/>
-      <w:r>
-        <w:rPr>
-          <w:rFonts w:ascii="Segoe UI" w:eastAsia="Segoe UI" w:hAnsi="Segoe UI" w:cs="Times New Roman"/>
-          <w:sz w:val="20"/>
-        </w:rPr>
-        <w:t xml:space="preserve">” or “reject”: add a condition and name it </w:t>
+        <w:t xml:space="preserve"> if the response was “approve” or “reject”: add a condition and name it </w:t>
       </w:r>
       <w:r>
         <w:rPr>
@@ -6195,6 +6144,7 @@
           <w:noProof/>
           <w:sz w:val="20"/>
         </w:rPr>
+        <w:lastRenderedPageBreak/>
         <w:drawing>
           <wp:inline distT="0" distB="0" distL="0" distR="0" wp14:anchorId="343B6011" wp14:editId="64E13C7F">
             <wp:extent cx="4921651" cy="2627281"/>
@@ -6211,7 +6161,7 @@
                     <pic:cNvPicPr/>
                   </pic:nvPicPr>
                   <pic:blipFill>
-                    <a:blip r:embed="rId32">
+                    <a:blip r:embed="rId34">
                       <a:extLst>
                         <a:ext uri="{28A0092B-C50C-407E-A947-70E740481C1C}">
                           <a14:useLocalDpi xmlns:a14="http://schemas.microsoft.com/office/drawing/2010/main" val="0"/>
@@ -6288,10 +6238,12 @@
         <w:rPr>
           <w:rFonts w:ascii="Consolas" w:eastAsia="Times New Roman" w:hAnsi="Consolas" w:cs="Times New Roman"/>
           <w:b/>
-          <w:color w:val="000000"/>
-          <w:sz w:val="21"/>
-          <w:szCs w:val="21"/>
-        </w:rPr>
+          <w:noProof/>
+          <w:color w:val="000000"/>
+          <w:sz w:val="21"/>
+          <w:szCs w:val="21"/>
+        </w:rPr>
+        <w:lastRenderedPageBreak/>
         <w:drawing>
           <wp:inline distT="0" distB="0" distL="0" distR="0" wp14:anchorId="2FDAC98D" wp14:editId="7772F1E6">
             <wp:extent cx="5011243" cy="6553835"/>
@@ -6308,7 +6260,7 @@
                     <pic:cNvPicPr/>
                   </pic:nvPicPr>
                   <pic:blipFill>
-                    <a:blip r:embed="rId33"/>
+                    <a:blip r:embed="rId35"/>
                     <a:stretch>
                       <a:fillRect/>
                     </a:stretch>
@@ -6392,9 +6344,44 @@
           <w:sz w:val="21"/>
           <w:szCs w:val="21"/>
         </w:rPr>
-        <w:t>(</w:t>
-      </w:r>
-      <w:proofErr w:type="gramStart"/>
+        <w:t>()</w:t>
+      </w:r>
+      <w:r>
+        <w:rPr>
+          <w:rFonts w:ascii="Consolas" w:eastAsia="Segoe UI" w:hAnsi="Consolas" w:cs="Times New Roman"/>
+          <w:color w:val="000000"/>
+          <w:sz w:val="21"/>
+          <w:szCs w:val="21"/>
+        </w:rPr>
+        <w:t>?[</w:t>
+      </w:r>
+      <w:r>
+        <w:rPr>
+          <w:rFonts w:ascii="Consolas" w:eastAsia="Segoe UI" w:hAnsi="Consolas" w:cs="Times New Roman"/>
+          <w:color w:val="A31515"/>
+          <w:sz w:val="21"/>
+          <w:szCs w:val="21"/>
+        </w:rPr>
+        <w:t>'response'</w:t>
+      </w:r>
+      <w:r>
+        <w:rPr>
+          <w:rFonts w:ascii="Consolas" w:eastAsia="Segoe UI" w:hAnsi="Consolas" w:cs="Times New Roman"/>
+          <w:color w:val="000000"/>
+          <w:sz w:val="21"/>
+          <w:szCs w:val="21"/>
+        </w:rPr>
+        <w:t xml:space="preserve">], </w:t>
+      </w:r>
+      <w:r>
+        <w:rPr>
+          <w:rFonts w:ascii="Consolas" w:eastAsia="Segoe UI" w:hAnsi="Consolas" w:cs="Times New Roman"/>
+          <w:color w:val="A31515"/>
+          <w:sz w:val="21"/>
+          <w:szCs w:val="21"/>
+        </w:rPr>
+        <w:t>'approved'</w:t>
+      </w:r>
       <w:r>
         <w:rPr>
           <w:rFonts w:ascii="Consolas" w:eastAsia="Segoe UI" w:hAnsi="Consolas" w:cs="Times New Roman"/>
@@ -6413,9 +6400,8 @@
           <w:sz w:val="21"/>
           <w:szCs w:val="21"/>
         </w:rPr>
-        <w:t>?[</w:t>
-      </w:r>
-      <w:proofErr w:type="gramEnd"/>
+        <w:t>,</w:t>
+      </w:r>
       <w:r>
         <w:rPr>
           <w:rFonts w:ascii="Consolas" w:eastAsia="Segoe UI" w:hAnsi="Consolas" w:cs="Times New Roman"/>
@@ -6423,17 +6409,9 @@
           <w:sz w:val="21"/>
           <w:szCs w:val="21"/>
         </w:rPr>
-        <w:t>'response'</w:t>
-      </w:r>
-      <w:r>
-        <w:rPr>
-          <w:rFonts w:ascii="Consolas" w:eastAsia="Segoe UI" w:hAnsi="Consolas" w:cs="Times New Roman"/>
-          <w:color w:val="000000"/>
-          <w:sz w:val="21"/>
-          <w:szCs w:val="21"/>
-        </w:rPr>
-        <w:t xml:space="preserve">], </w:t>
-      </w:r>
+        <w:t>'</w:t>
+      </w:r>
+      <w:proofErr w:type="spellStart"/>
       <w:r>
         <w:rPr>
           <w:rFonts w:ascii="Consolas" w:eastAsia="Segoe UI" w:hAnsi="Consolas" w:cs="Times New Roman"/>
@@ -6441,7 +6419,35 @@
           <w:sz w:val="21"/>
           <w:szCs w:val="21"/>
         </w:rPr>
-        <w:t>'approved'</w:t>
+        <w:t>Approved'</w:t>
+      </w:r>
+      <w:r>
+        <w:rPr>
+          <w:rFonts w:ascii="Consolas" w:eastAsia="Segoe UI" w:hAnsi="Consolas" w:cs="Times New Roman"/>
+          <w:color w:val="000000"/>
+          <w:sz w:val="21"/>
+          <w:szCs w:val="21"/>
+        </w:rPr>
+        <w:t>,</w:t>
+      </w:r>
+      <w:r>
+        <w:rPr>
+          <w:rFonts w:ascii="Consolas" w:eastAsia="Segoe UI" w:hAnsi="Consolas" w:cs="Times New Roman"/>
+          <w:color w:val="A31515"/>
+          <w:sz w:val="21"/>
+          <w:szCs w:val="21"/>
+        </w:rPr>
+        <w:t>'Rejected</w:t>
+      </w:r>
+      <w:proofErr w:type="spellEnd"/>
+      <w:r>
+        <w:rPr>
+          <w:rFonts w:ascii="Consolas" w:eastAsia="Segoe UI" w:hAnsi="Consolas" w:cs="Times New Roman"/>
+          <w:color w:val="A31515"/>
+          <w:sz w:val="21"/>
+          <w:szCs w:val="21"/>
+        </w:rPr>
+        <w:t>'</w:t>
       </w:r>
       <w:r>
         <w:rPr>
@@ -6454,73 +6460,6 @@
         </w:rPr>
         <w:t>)</w:t>
       </w:r>
-      <w:r>
-        <w:rPr>
-          <w:rFonts w:ascii="Consolas" w:eastAsia="Segoe UI" w:hAnsi="Consolas" w:cs="Times New Roman"/>
-          <w:color w:val="000000"/>
-          <w:sz w:val="21"/>
-          <w:szCs w:val="21"/>
-        </w:rPr>
-        <w:t>,</w:t>
-      </w:r>
-      <w:r>
-        <w:rPr>
-          <w:rFonts w:ascii="Consolas" w:eastAsia="Segoe UI" w:hAnsi="Consolas" w:cs="Times New Roman"/>
-          <w:color w:val="A31515"/>
-          <w:sz w:val="21"/>
-          <w:szCs w:val="21"/>
-        </w:rPr>
-        <w:t>'</w:t>
-      </w:r>
-      <w:proofErr w:type="spellStart"/>
-      <w:r>
-        <w:rPr>
-          <w:rFonts w:ascii="Consolas" w:eastAsia="Segoe UI" w:hAnsi="Consolas" w:cs="Times New Roman"/>
-          <w:color w:val="A31515"/>
-          <w:sz w:val="21"/>
-          <w:szCs w:val="21"/>
-        </w:rPr>
-        <w:t>Approved'</w:t>
-      </w:r>
-      <w:r>
-        <w:rPr>
-          <w:rFonts w:ascii="Consolas" w:eastAsia="Segoe UI" w:hAnsi="Consolas" w:cs="Times New Roman"/>
-          <w:color w:val="000000"/>
-          <w:sz w:val="21"/>
-          <w:szCs w:val="21"/>
-        </w:rPr>
-        <w:t>,</w:t>
-      </w:r>
-      <w:r>
-        <w:rPr>
-          <w:rFonts w:ascii="Consolas" w:eastAsia="Segoe UI" w:hAnsi="Consolas" w:cs="Times New Roman"/>
-          <w:color w:val="A31515"/>
-          <w:sz w:val="21"/>
-          <w:szCs w:val="21"/>
-        </w:rPr>
-        <w:t>'Rejected</w:t>
-      </w:r>
-      <w:proofErr w:type="spellEnd"/>
-      <w:r>
-        <w:rPr>
-          <w:rFonts w:ascii="Consolas" w:eastAsia="Segoe UI" w:hAnsi="Consolas" w:cs="Times New Roman"/>
-          <w:color w:val="A31515"/>
-          <w:sz w:val="21"/>
-          <w:szCs w:val="21"/>
-        </w:rPr>
-        <w:t>'</w:t>
-      </w:r>
-      <w:r>
-        <w:rPr>
-          <w:rFonts w:ascii="Consolas" w:eastAsia="Segoe UI" w:hAnsi="Consolas" w:cs="Times New Roman"/>
-          <w:b/>
-          <w:bCs/>
-          <w:color w:val="110188"/>
-          <w:sz w:val="21"/>
-          <w:szCs w:val="21"/>
-        </w:rPr>
-        <w:t>)</w:t>
-      </w:r>
     </w:p>
     <w:p>
       <w:pPr>
@@ -6566,10 +6505,12 @@
       <w:r>
         <w:rPr>
           <w:rFonts w:ascii="Consolas" w:eastAsia="Segoe UI" w:hAnsi="Consolas" w:cs="Times New Roman"/>
-          <w:color w:val="000000"/>
-          <w:sz w:val="21"/>
-          <w:szCs w:val="21"/>
-        </w:rPr>
+          <w:noProof/>
+          <w:color w:val="000000"/>
+          <w:sz w:val="21"/>
+          <w:szCs w:val="21"/>
+        </w:rPr>
+        <w:lastRenderedPageBreak/>
         <w:drawing>
           <wp:inline distT="0" distB="0" distL="0" distR="0" wp14:anchorId="0FB6EFEE" wp14:editId="781F3C2C">
             <wp:extent cx="5060973" cy="6153785"/>
@@ -6586,7 +6527,7 @@
                     <pic:cNvPicPr/>
                   </pic:nvPicPr>
                   <pic:blipFill>
-                    <a:blip r:embed="rId34"/>
+                    <a:blip r:embed="rId36"/>
                     <a:stretch>
                       <a:fillRect/>
                     </a:stretch>
@@ -6642,6 +6583,7 @@
           <w:noProof/>
           <w:sz w:val="20"/>
         </w:rPr>
+        <w:lastRenderedPageBreak/>
         <w:drawing>
           <wp:inline distT="0" distB="0" distL="0" distR="0" wp14:anchorId="61546575" wp14:editId="7DC534E8">
             <wp:extent cx="5287532" cy="2947754"/>
@@ -6658,7 +6600,7 @@
                     <pic:cNvPicPr/>
                   </pic:nvPicPr>
                   <pic:blipFill>
-                    <a:blip r:embed="rId35">
+                    <a:blip r:embed="rId37">
                       <a:extLst>
                         <a:ext uri="{28A0092B-C50C-407E-A947-70E740481C1C}">
                           <a14:useLocalDpi xmlns:a14="http://schemas.microsoft.com/office/drawing/2010/main" val="0"/>
@@ -6798,37 +6740,12 @@
           <w:sz w:val="20"/>
         </w:rPr>
       </w:pPr>
-      <w:r>
-        <w:rPr>
-          <w:rFonts w:ascii="Segoe UI" w:eastAsia="Segoe UI" w:hAnsi="Segoe UI" w:cs="Times New Roman"/>
-          <w:sz w:val="20"/>
-        </w:rPr>
-        <w:br w:type="page"/>
-      </w:r>
-    </w:p>
-    <w:p>
-      <w:pPr>
-        <w:rPr>
-          <w:rFonts w:ascii="Segoe UI" w:eastAsia="Segoe UI" w:hAnsi="Segoe UI" w:cs="Times New Roman"/>
-          <w:sz w:val="20"/>
-        </w:rPr>
-      </w:pPr>
-    </w:p>
-    <w:p>
-      <w:pPr>
-        <w:rPr>
-          <w:rFonts w:ascii="Segoe UI" w:eastAsia="Segoe UI" w:hAnsi="Segoe UI" w:cs="Times New Roman"/>
-          <w:sz w:val="20"/>
-          <w:szCs w:val="20"/>
-        </w:rPr>
-      </w:pPr>
-    </w:p>
-    <w:p/>
+    </w:p>
     <w:sectPr>
-      <w:headerReference w:type="even" r:id="rId36"/>
-      <w:headerReference w:type="default" r:id="rId37"/>
-      <w:footerReference w:type="even" r:id="rId38"/>
-      <w:footerReference w:type="default" r:id="rId39"/>
+      <w:headerReference w:type="even" r:id="rId38"/>
+      <w:headerReference w:type="default" r:id="rId39"/>
+      <w:footerReference w:type="even" r:id="rId40"/>
+      <w:footerReference w:type="default" r:id="rId41"/>
       <w:pgSz w:w="12240" w:h="15840" w:code="1"/>
       <w:pgMar w:top="990" w:right="720" w:bottom="965" w:left="720" w:header="720" w:footer="317" w:gutter="0"/>
       <w:pgNumType w:start="1"/>
@@ -6892,6 +6809,31 @@
 </w16cid:commentsIds>
 </file>
 
+<file path=word/endnotes.xml><?xml version="1.0" encoding="utf-8"?>
+<w:endnotes xmlns:wpc="http://schemas.microsoft.com/office/word/2010/wordprocessingCanvas" xmlns:cx="http://schemas.microsoft.com/office/drawing/2014/chartex" xmlns:cx1="http://schemas.microsoft.com/office/drawing/2015/9/8/chartex" xmlns:cx2="http://schemas.microsoft.com/office/drawing/2015/10/21/chartex" xmlns:cx3="http://schemas.microsoft.com/office/drawing/2016/5/9/chartex" xmlns:cx4="http://schemas.microsoft.com/office/drawing/2016/5/10/chartex" xmlns:cx5="http://schemas.microsoft.com/office/drawing/2016/5/11/chartex" xmlns:cx6="http://schemas.microsoft.com/office/drawing/2016/5/12/chartex" xmlns:cx7="http://schemas.microsoft.com/office/drawing/2016/5/13/chartex" xmlns:cx8="http://schemas.microsoft.com/office/drawing/2016/5/14/chartex" xmlns:mc="http://schemas.openxmlformats.org/markup-compatibility/2006" xmlns:aink="http://schemas.microsoft.com/office/drawing/2016/ink" xmlns:am3d="http://schemas.microsoft.com/office/drawing/2017/model3d" xmlns:o="urn:schemas-microsoft-com:office:office" xmlns:r="http://schemas.openxmlformats.org/officeDocument/2006/relationships" xmlns:m="http://schemas.openxmlformats.org/officeDocument/2006/math" xmlns:v="urn:schemas-microsoft-com:vml" xmlns:wp14="http://schemas.microsoft.com/office/word/2010/wordprocessingDrawing" xmlns:wp="http://schemas.openxmlformats.org/drawingml/2006/wordprocessingDrawing" xmlns:w10="urn:schemas-microsoft-com:office:word" xmlns:w="http://schemas.openxmlformats.org/wordprocessingml/2006/main" xmlns:w14="http://schemas.microsoft.com/office/word/2010/wordml" xmlns:w15="http://schemas.microsoft.com/office/word/2012/wordml" xmlns:w16cex="http://schemas.microsoft.com/office/word/2018/wordml/cex" xmlns:w16cid="http://schemas.microsoft.com/office/word/2016/wordml/cid" xmlns:w16="http://schemas.microsoft.com/office/word/2018/wordml" xmlns:w16se="http://schemas.microsoft.com/office/word/2015/wordml/symex" xmlns:wpg="http://schemas.microsoft.com/office/word/2010/wordprocessingGroup" xmlns:wpi="http://schemas.microsoft.com/office/word/2010/wordprocessingInk" xmlns:wne="http://schemas.microsoft.com/office/word/2006/wordml" xmlns:wps="http://schemas.microsoft.com/office/word/2010/wordprocessingShape" mc:Ignorable="w14 w15 w16se w16cid w16 w16cex wp14">
+  <w:endnote w:type="separator" w:id="-1">
+    <w:p>
+      <w:pPr>
+        <w:spacing w:after="0" w:line="240" w:lineRule="auto"/>
+      </w:pPr>
+      <w:r>
+        <w:separator/>
+      </w:r>
+    </w:p>
+  </w:endnote>
+  <w:endnote w:type="continuationSeparator" w:id="0">
+    <w:p>
+      <w:pPr>
+        <w:spacing w:after="0" w:line="240" w:lineRule="auto"/>
+      </w:pPr>
+      <w:r>
+        <w:continuationSeparator/>
+      </w:r>
+    </w:p>
+  </w:endnote>
+</w:endnotes>
+</file>
+
 <file path=word/footer1.xml><?xml version="1.0" encoding="utf-8"?>
 <w:ftr xmlns:wpc="http://schemas.microsoft.com/office/word/2010/wordprocessingCanvas" xmlns:cx="http://schemas.microsoft.com/office/drawing/2014/chartex" xmlns:cx1="http://schemas.microsoft.com/office/drawing/2015/9/8/chartex" xmlns:cx2="http://schemas.microsoft.com/office/drawing/2015/10/21/chartex" xmlns:cx3="http://schemas.microsoft.com/office/drawing/2016/5/9/chartex" xmlns:cx4="http://schemas.microsoft.com/office/drawing/2016/5/10/chartex" xmlns:cx5="http://schemas.microsoft.com/office/drawing/2016/5/11/chartex" xmlns:cx6="http://schemas.microsoft.com/office/drawing/2016/5/12/chartex" xmlns:cx7="http://schemas.microsoft.com/office/drawing/2016/5/13/chartex" xmlns:cx8="http://schemas.microsoft.com/office/drawing/2016/5/14/chartex" xmlns:mc="http://schemas.openxmlformats.org/markup-compatibility/2006" xmlns:aink="http://schemas.microsoft.com/office/drawing/2016/ink" xmlns:am3d="http://schemas.microsoft.com/office/drawing/2017/model3d" xmlns:o="urn:schemas-microsoft-com:office:office" xmlns:r="http://schemas.openxmlformats.org/officeDocument/2006/relationships" xmlns:m="http://schemas.openxmlformats.org/officeDocument/2006/math" xmlns:v="urn:schemas-microsoft-com:vml" xmlns:wp14="http://schemas.microsoft.com/office/word/2010/wordprocessingDrawing" xmlns:wp="http://schemas.openxmlformats.org/drawingml/2006/wordprocessingDrawing" xmlns:w10="urn:schemas-microsoft-com:office:word" xmlns:w="http://schemas.openxmlformats.org/wordprocessingml/2006/main" xmlns:w14="http://schemas.microsoft.com/office/word/2010/wordml" xmlns:w15="http://schemas.microsoft.com/office/word/2012/wordml" xmlns:w16cex="http://schemas.microsoft.com/office/word/2018/wordml/cex" xmlns:w16cid="http://schemas.microsoft.com/office/word/2016/wordml/cid" xmlns:w16="http://schemas.microsoft.com/office/word/2018/wordml" xmlns:w16se="http://schemas.microsoft.com/office/word/2015/wordml/symex" xmlns:wpg="http://schemas.microsoft.com/office/word/2010/wordprocessingGroup" xmlns:wpi="http://schemas.microsoft.com/office/word/2010/wordprocessingInk" xmlns:wne="http://schemas.microsoft.com/office/word/2006/wordml" xmlns:wps="http://schemas.microsoft.com/office/word/2010/wordprocessingShape" mc:Ignorable="w14 w15 w16se w16cid w16 w16cex wp14">
   <w:p>
@@ -6906,10 +6848,7 @@
       </w:tabs>
     </w:pPr>
     <w:r>
-      <w:t xml:space="preserve"> ©</w:t>
-    </w:r>
-    <w:r>
-      <w:t xml:space="preserve">2020 </w:t>
+      <w:t xml:space="preserve"> ©2020 </w:t>
     </w:r>
     <w:proofErr w:type="spellStart"/>
     <w:r>
@@ -6917,10 +6856,7 @@
     </w:r>
     <w:proofErr w:type="spellEnd"/>
     <w:r>
-      <w:t xml:space="preserve"> </w:t>
-    </w:r>
-    <w:r>
-      <w:t xml:space="preserve">&amp; </w:t>
+      <w:t xml:space="preserve"> &amp; </w:t>
     </w:r>
     <w:proofErr w:type="spellStart"/>
     <w:r>
@@ -7086,6 +7022,31 @@
 </w:ftr>
 </file>
 
+<file path=word/footnotes.xml><?xml version="1.0" encoding="utf-8"?>
+<w:footnotes xmlns:wpc="http://schemas.microsoft.com/office/word/2010/wordprocessingCanvas" xmlns:cx="http://schemas.microsoft.com/office/drawing/2014/chartex" xmlns:cx1="http://schemas.microsoft.com/office/drawing/2015/9/8/chartex" xmlns:cx2="http://schemas.microsoft.com/office/drawing/2015/10/21/chartex" xmlns:cx3="http://schemas.microsoft.com/office/drawing/2016/5/9/chartex" xmlns:cx4="http://schemas.microsoft.com/office/drawing/2016/5/10/chartex" xmlns:cx5="http://schemas.microsoft.com/office/drawing/2016/5/11/chartex" xmlns:cx6="http://schemas.microsoft.com/office/drawing/2016/5/12/chartex" xmlns:cx7="http://schemas.microsoft.com/office/drawing/2016/5/13/chartex" xmlns:cx8="http://schemas.microsoft.com/office/drawing/2016/5/14/chartex" xmlns:mc="http://schemas.openxmlformats.org/markup-compatibility/2006" xmlns:aink="http://schemas.microsoft.com/office/drawing/2016/ink" xmlns:am3d="http://schemas.microsoft.com/office/drawing/2017/model3d" xmlns:o="urn:schemas-microsoft-com:office:office" xmlns:r="http://schemas.openxmlformats.org/officeDocument/2006/relationships" xmlns:m="http://schemas.openxmlformats.org/officeDocument/2006/math" xmlns:v="urn:schemas-microsoft-com:vml" xmlns:wp14="http://schemas.microsoft.com/office/word/2010/wordprocessingDrawing" xmlns:wp="http://schemas.openxmlformats.org/drawingml/2006/wordprocessingDrawing" xmlns:w10="urn:schemas-microsoft-com:office:word" xmlns:w="http://schemas.openxmlformats.org/wordprocessingml/2006/main" xmlns:w14="http://schemas.microsoft.com/office/word/2010/wordml" xmlns:w15="http://schemas.microsoft.com/office/word/2012/wordml" xmlns:w16cex="http://schemas.microsoft.com/office/word/2018/wordml/cex" xmlns:w16cid="http://schemas.microsoft.com/office/word/2016/wordml/cid" xmlns:w16="http://schemas.microsoft.com/office/word/2018/wordml" xmlns:w16se="http://schemas.microsoft.com/office/word/2015/wordml/symex" xmlns:wpg="http://schemas.microsoft.com/office/word/2010/wordprocessingGroup" xmlns:wpi="http://schemas.microsoft.com/office/word/2010/wordprocessingInk" xmlns:wne="http://schemas.microsoft.com/office/word/2006/wordml" xmlns:wps="http://schemas.microsoft.com/office/word/2010/wordprocessingShape" mc:Ignorable="w14 w15 w16se w16cid w16 w16cex wp14">
+  <w:footnote w:type="separator" w:id="-1">
+    <w:p>
+      <w:pPr>
+        <w:spacing w:after="0" w:line="240" w:lineRule="auto"/>
+      </w:pPr>
+      <w:r>
+        <w:separator/>
+      </w:r>
+    </w:p>
+  </w:footnote>
+  <w:footnote w:type="continuationSeparator" w:id="0">
+    <w:p>
+      <w:pPr>
+        <w:spacing w:after="0" w:line="240" w:lineRule="auto"/>
+      </w:pPr>
+      <w:r>
+        <w:continuationSeparator/>
+      </w:r>
+    </w:p>
+  </w:footnote>
+</w:footnotes>
+</file>
+
 <file path=word/header1.xml><?xml version="1.0" encoding="utf-8"?>
 <w:hdr xmlns:wpc="http://schemas.microsoft.com/office/word/2010/wordprocessingCanvas" xmlns:cx="http://schemas.microsoft.com/office/drawing/2014/chartex" xmlns:cx1="http://schemas.microsoft.com/office/drawing/2015/9/8/chartex" xmlns:cx2="http://schemas.microsoft.com/office/drawing/2015/10/21/chartex" xmlns:cx3="http://schemas.microsoft.com/office/drawing/2016/5/9/chartex" xmlns:cx4="http://schemas.microsoft.com/office/drawing/2016/5/10/chartex" xmlns:cx5="http://schemas.microsoft.com/office/drawing/2016/5/11/chartex" xmlns:cx6="http://schemas.microsoft.com/office/drawing/2016/5/12/chartex" xmlns:cx7="http://schemas.microsoft.com/office/drawing/2016/5/13/chartex" xmlns:cx8="http://schemas.microsoft.com/office/drawing/2016/5/14/chartex" xmlns:mc="http://schemas.openxmlformats.org/markup-compatibility/2006" xmlns:aink="http://schemas.microsoft.com/office/drawing/2016/ink" xmlns:am3d="http://schemas.microsoft.com/office/drawing/2017/model3d" xmlns:o="urn:schemas-microsoft-com:office:office" xmlns:r="http://schemas.openxmlformats.org/officeDocument/2006/relationships" xmlns:m="http://schemas.openxmlformats.org/officeDocument/2006/math" xmlns:v="urn:schemas-microsoft-com:vml" xmlns:wp14="http://schemas.microsoft.com/office/word/2010/wordprocessingDrawing" xmlns:wp="http://schemas.openxmlformats.org/drawingml/2006/wordprocessingDrawing" xmlns:w10="urn:schemas-microsoft-com:office:word" xmlns:w="http://schemas.openxmlformats.org/wordprocessingml/2006/main" xmlns:w14="http://schemas.microsoft.com/office/word/2010/wordml" xmlns:w15="http://schemas.microsoft.com/office/word/2012/wordml" xmlns:w16cex="http://schemas.microsoft.com/office/word/2018/wordml/cex" xmlns:w16cid="http://schemas.microsoft.com/office/word/2016/wordml/cid" xmlns:w16="http://schemas.microsoft.com/office/word/2018/wordml" xmlns:w16se="http://schemas.microsoft.com/office/word/2015/wordml/symex" xmlns:wpg="http://schemas.microsoft.com/office/word/2010/wordprocessingGroup" xmlns:wpi="http://schemas.microsoft.com/office/word/2010/wordprocessingInk" xmlns:wne="http://schemas.microsoft.com/office/word/2006/wordml" xmlns:wps="http://schemas.microsoft.com/office/word/2010/wordprocessingShape" mc:Ignorable="w14 w15 w16se w16cid w16 w16cex wp14">
   <w:p>
@@ -7104,25 +7065,7 @@
       <w:rPr>
         <w:color w:val="353535"/>
       </w:rPr>
-      <w:t xml:space="preserve">Microsoft </w:t>
-    </w:r>
-    <w:r>
-      <w:rPr>
-        <w:color w:val="353535"/>
-      </w:rPr>
-      <w:t>P</w:t>
-    </w:r>
-    <w:r>
-      <w:rPr>
-        <w:color w:val="353535"/>
-      </w:rPr>
-      <w:t>ower Automate</w:t>
-    </w:r>
-    <w:r>
-      <w:rPr>
-        <w:color w:val="353535"/>
-      </w:rPr>
-      <w:t xml:space="preserve"> in a Day </w:t>
+      <w:t xml:space="preserve">Microsoft Power Automate in a Day </w:t>
     </w:r>
     <w:r>
       <w:rPr>
@@ -7176,19 +7119,7 @@
       <w:rPr>
         <w:color w:val="353535"/>
       </w:rPr>
-      <w:t xml:space="preserve">Microsoft </w:t>
-    </w:r>
-    <w:r>
-      <w:rPr>
-        <w:color w:val="353535"/>
-      </w:rPr>
-      <w:t>Power Automate</w:t>
-    </w:r>
-    <w:r>
-      <w:rPr>
-        <w:color w:val="353535"/>
-      </w:rPr>
-      <w:t xml:space="preserve"> in a Day </w:t>
+      <w:t xml:space="preserve">Microsoft Power Automate in a Day </w:t>
     </w:r>
     <w:r>
       <w:rPr>
@@ -8457,6 +8388,36 @@
       <w:szCs w:val="20"/>
     </w:rPr>
   </w:style>
+  <w:style w:type="paragraph" w:styleId="BalloonText">
+    <w:name w:val="Balloon Text"/>
+    <w:basedOn w:val="Normal"/>
+    <w:link w:val="BalloonTextChar"/>
+    <w:uiPriority w:val="99"/>
+    <w:semiHidden/>
+    <w:unhideWhenUsed/>
+    <w:rsid w:val="00C14995"/>
+    <w:pPr>
+      <w:spacing w:after="0" w:line="240" w:lineRule="auto"/>
+    </w:pPr>
+    <w:rPr>
+      <w:rFonts w:ascii="Segoe UI" w:hAnsi="Segoe UI" w:cs="Segoe UI"/>
+      <w:sz w:val="18"/>
+      <w:szCs w:val="18"/>
+    </w:rPr>
+  </w:style>
+  <w:style w:type="character" w:customStyle="1" w:styleId="BalloonTextChar">
+    <w:name w:val="Balloon Text Char"/>
+    <w:basedOn w:val="DefaultParagraphFont"/>
+    <w:link w:val="BalloonText"/>
+    <w:uiPriority w:val="99"/>
+    <w:semiHidden/>
+    <w:rsid w:val="00C14995"/>
+    <w:rPr>
+      <w:rFonts w:ascii="Segoe UI" w:hAnsi="Segoe UI" w:cs="Segoe UI"/>
+      <w:sz w:val="18"/>
+      <w:szCs w:val="18"/>
+    </w:rPr>
+  </w:style>
 </w:styles>
 </file>
 

</xml_diff>

<commit_message>
Only formatted as this flow requires more time.
</commit_message>
<xml_diff>
--- a/DOCX/Lab 15. (Approval Advanced) Implementing the Flow Controller Pattern .docx
+++ b/DOCX/Lab 15. (Approval Advanced) Implementing the Flow Controller Pattern .docx
@@ -1,47 +1,49 @@
 
 <file path=word/document.xml><?xml version="1.0" encoding="utf-8"?>
-<w:document xmlns:wpc="http://schemas.microsoft.com/office/word/2010/wordprocessingCanvas" xmlns:cx="http://schemas.microsoft.com/office/drawing/2014/chartex" xmlns:cx1="http://schemas.microsoft.com/office/drawing/2015/9/8/chartex" xmlns:cx2="http://schemas.microsoft.com/office/drawing/2015/10/21/chartex" xmlns:cx3="http://schemas.microsoft.com/office/drawing/2016/5/9/chartex" xmlns:cx4="http://schemas.microsoft.com/office/drawing/2016/5/10/chartex" xmlns:cx5="http://schemas.microsoft.com/office/drawing/2016/5/11/chartex" xmlns:cx6="http://schemas.microsoft.com/office/drawing/2016/5/12/chartex" xmlns:cx7="http://schemas.microsoft.com/office/drawing/2016/5/13/chartex" xmlns:cx8="http://schemas.microsoft.com/office/drawing/2016/5/14/chartex" xmlns:mc="http://schemas.openxmlformats.org/markup-compatibility/2006" xmlns:aink="http://schemas.microsoft.com/office/drawing/2016/ink" xmlns:am3d="http://schemas.microsoft.com/office/drawing/2017/model3d" xmlns:o="urn:schemas-microsoft-com:office:office" xmlns:r="http://schemas.openxmlformats.org/officeDocument/2006/relationships" xmlns:m="http://schemas.openxmlformats.org/officeDocument/2006/math" xmlns:v="urn:schemas-microsoft-com:vml" xmlns:wp14="http://schemas.microsoft.com/office/word/2010/wordprocessingDrawing" xmlns:wp="http://schemas.openxmlformats.org/drawingml/2006/wordprocessingDrawing" xmlns:w10="urn:schemas-microsoft-com:office:word" xmlns:w="http://schemas.openxmlformats.org/wordprocessingml/2006/main" xmlns:w14="http://schemas.microsoft.com/office/word/2010/wordml" xmlns:w15="http://schemas.microsoft.com/office/word/2012/wordml" xmlns:w16cex="http://schemas.microsoft.com/office/word/2018/wordml/cex" xmlns:w16cid="http://schemas.microsoft.com/office/word/2016/wordml/cid" xmlns:w16="http://schemas.microsoft.com/office/word/2018/wordml" xmlns:w16se="http://schemas.microsoft.com/office/word/2015/wordml/symex" xmlns:wpg="http://schemas.microsoft.com/office/word/2010/wordprocessingGroup" xmlns:wpi="http://schemas.microsoft.com/office/word/2010/wordprocessingInk" xmlns:wne="http://schemas.microsoft.com/office/word/2006/wordml" xmlns:wps="http://schemas.microsoft.com/office/word/2010/wordprocessingShape" mc:Ignorable="w14 w15 w16se w16cid w16 w16cex wp14">
+<w:document xmlns:wpc="http://schemas.microsoft.com/office/word/2010/wordprocessingCanvas" xmlns:cx="http://schemas.microsoft.com/office/drawing/2014/chartex" xmlns:cx1="http://schemas.microsoft.com/office/drawing/2015/9/8/chartex" xmlns:cx2="http://schemas.microsoft.com/office/drawing/2015/10/21/chartex" xmlns:cx3="http://schemas.microsoft.com/office/drawing/2016/5/9/chartex" xmlns:cx4="http://schemas.microsoft.com/office/drawing/2016/5/10/chartex" xmlns:cx5="http://schemas.microsoft.com/office/drawing/2016/5/11/chartex" xmlns:cx6="http://schemas.microsoft.com/office/drawing/2016/5/12/chartex" xmlns:cx7="http://schemas.microsoft.com/office/drawing/2016/5/13/chartex" xmlns:cx8="http://schemas.microsoft.com/office/drawing/2016/5/14/chartex" xmlns:mc="http://schemas.openxmlformats.org/markup-compatibility/2006" xmlns:aink="http://schemas.microsoft.com/office/drawing/2016/ink" xmlns:am3d="http://schemas.microsoft.com/office/drawing/2017/model3d" xmlns:o="urn:schemas-microsoft-com:office:office" xmlns:r="http://schemas.openxmlformats.org/officeDocument/2006/relationships" xmlns:m="http://schemas.openxmlformats.org/officeDocument/2006/math" xmlns:v="urn:schemas-microsoft-com:vml" xmlns:wp14="http://schemas.microsoft.com/office/word/2010/wordprocessingDrawing" xmlns:wp="http://schemas.openxmlformats.org/drawingml/2006/wordprocessingDrawing" xmlns:w10="urn:schemas-microsoft-com:office:word" xmlns:w="http://schemas.openxmlformats.org/wordprocessingml/2006/main" xmlns:w14="http://schemas.microsoft.com/office/word/2010/wordml" xmlns:w15="http://schemas.microsoft.com/office/word/2012/wordml" xmlns:w16cid="http://schemas.microsoft.com/office/word/2016/wordml/cid" xmlns:w16se="http://schemas.microsoft.com/office/word/2015/wordml/symex" xmlns:wpg="http://schemas.microsoft.com/office/word/2010/wordprocessingGroup" xmlns:wpi="http://schemas.microsoft.com/office/word/2010/wordprocessingInk" xmlns:wne="http://schemas.microsoft.com/office/word/2006/wordml" xmlns:wps="http://schemas.microsoft.com/office/word/2010/wordprocessingShape" mc:Ignorable="w14 w15 w16se w16cid wp14">
   <w:body>
     <w:p>
       <w:pPr>
-        <w:keepNext/>
-        <w:keepLines/>
-        <w:spacing w:after="120"/>
-        <w:outlineLvl w:val="1"/>
-        <w:rPr>
-          <w:rFonts w:ascii="Segoe UI" w:eastAsia="MS Gothic" w:hAnsi="Segoe UI" w:cs="Segoe UI"/>
-          <w:color w:val="0078D7"/>
-          <w:sz w:val="36"/>
+        <w:pStyle w:val="Heading1"/>
+        <w:rPr>
+          <w:rFonts w:ascii="Segoe UI" w:hAnsi="Segoe UI" w:cs="Segoe UI"/>
+          <w:color w:val="0070C0"/>
+          <w:sz w:val="40"/>
           <w:szCs w:val="40"/>
-        </w:rPr>
-      </w:pPr>
-      <w:bookmarkStart w:id="0" w:name="_Toc41060385"/>
-      <w:r>
-        <w:rPr>
-          <w:rFonts w:ascii="Segoe UI" w:eastAsia="MS Gothic" w:hAnsi="Segoe UI" w:cs="Segoe UI"/>
-          <w:color w:val="0078D7"/>
-          <w:sz w:val="36"/>
+          <w:rPrChange w:id="0" w:author="Dattatray Patil (Contractor)" w:date="2021-02-15T19:20:00Z">
+            <w:rPr>
+              <w:rFonts w:ascii="Segoe UI" w:eastAsia="MS Gothic" w:hAnsi="Segoe UI" w:cs="Segoe UI"/>
+            </w:rPr>
+          </w:rPrChange>
+        </w:rPr>
+      </w:pPr>
+      <w:bookmarkStart w:id="1" w:name="_Toc41060385"/>
+      <w:r>
+        <w:rPr>
+          <w:rFonts w:ascii="Segoe UI" w:hAnsi="Segoe UI" w:cs="Segoe UI"/>
+          <w:color w:val="0070C0"/>
+          <w:sz w:val="40"/>
           <w:szCs w:val="40"/>
-        </w:rPr>
-        <w:t xml:space="preserve">Lab 15. (Approval Advanced) </w:t>
-      </w:r>
-      <w:r>
-        <w:rPr>
-          <w:rFonts w:ascii="Segoe UI" w:eastAsia="MS Gothic" w:hAnsi="Segoe UI" w:cs="Segoe UI"/>
-          <w:color w:val="0078D7"/>
-          <w:sz w:val="36"/>
+          <w:rPrChange w:id="2" w:author="Dattatray Patil (Contractor)" w:date="2021-02-15T19:20:00Z">
+            <w:rPr>
+              <w:rFonts w:ascii="Segoe UI" w:eastAsia="MS Gothic" w:hAnsi="Segoe UI" w:cs="Segoe UI"/>
+            </w:rPr>
+          </w:rPrChange>
+        </w:rPr>
+        <w:t>Lab 15. (Approval Advanced) Implementing the Flow Controller Pattern</w:t>
+      </w:r>
+      <w:bookmarkEnd w:id="1"/>
+      <w:r>
+        <w:rPr>
+          <w:rFonts w:ascii="Segoe UI" w:hAnsi="Segoe UI" w:cs="Segoe UI"/>
+          <w:color w:val="0070C0"/>
+          <w:sz w:val="40"/>
           <w:szCs w:val="40"/>
-          <w:u w:val="single"/>
-        </w:rPr>
-        <w:t>Implementing the Flow Controller Pattern</w:t>
-      </w:r>
-      <w:bookmarkEnd w:id="0"/>
-      <w:r>
-        <w:rPr>
-          <w:rFonts w:ascii="Segoe UI" w:eastAsia="MS Gothic" w:hAnsi="Segoe UI" w:cs="Segoe UI"/>
-          <w:color w:val="0078D7"/>
-          <w:sz w:val="36"/>
-          <w:szCs w:val="40"/>
+          <w:rPrChange w:id="3" w:author="Dattatray Patil (Contractor)" w:date="2021-02-15T19:20:00Z">
+            <w:rPr>
+              <w:rFonts w:ascii="Segoe UI" w:eastAsia="MS Gothic" w:hAnsi="Segoe UI" w:cs="Segoe UI"/>
+            </w:rPr>
+          </w:rPrChange>
         </w:rPr>
         <w:t xml:space="preserve"> </w:t>
       </w:r>
@@ -123,23 +125,7 @@
           <w:rFonts w:ascii="Segoe UI" w:eastAsia="Segoe UI" w:hAnsi="Segoe UI" w:cs="Times New Roman"/>
           <w:sz w:val="20"/>
         </w:rPr>
-        <w:t xml:space="preserve">  When a user submits a new expense in a SharePoint list, the expense will have to be approved by a first user (line manager); if this user doesn’t react on time, another user (big boss) will react. If the big boss </w:t>
-      </w:r>
-      <w:proofErr w:type="gramStart"/>
-      <w:r>
-        <w:rPr>
-          <w:rFonts w:ascii="Segoe UI" w:eastAsia="Segoe UI" w:hAnsi="Segoe UI" w:cs="Times New Roman"/>
-          <w:sz w:val="20"/>
-        </w:rPr>
-        <w:t>doesn’t</w:t>
-      </w:r>
-      <w:proofErr w:type="gramEnd"/>
-      <w:r>
-        <w:rPr>
-          <w:rFonts w:ascii="Segoe UI" w:eastAsia="Segoe UI" w:hAnsi="Segoe UI" w:cs="Times New Roman"/>
-          <w:sz w:val="20"/>
-        </w:rPr>
-        <w:t xml:space="preserve"> react on time, the system will ask the big boss to react again and again. The Flow should work even if the whole process takes more than 30 days (current Flow limitation).</w:t>
+        <w:t xml:space="preserve">  When a user submits a new expense in a SharePoint list, the expense will have to be approved by a first user (line manager); if this user doesn’t react on time, another user (big boss) will react. If the big boss doesn’t react on time, the system will ask the big boss to react again and again. The Flow should work even if the whole process takes more than 30 days (current Flow limitation).</w:t>
       </w:r>
     </w:p>
     <w:p>
@@ -154,31 +140,42 @@
     </w:p>
     <w:p>
       <w:pPr>
-        <w:keepNext/>
-        <w:keepLines/>
-        <w:spacing w:before="240" w:after="60"/>
-        <w:outlineLvl w:val="3"/>
+        <w:pStyle w:val="Heading2"/>
         <w:rPr>
           <w:rFonts w:ascii="Segoe UI" w:eastAsia="Times New Roman" w:hAnsi="Segoe UI" w:cs="Segoe UI"/>
-          <w:iCs/>
-          <w:color w:val="0078D7"/>
+          <w:color w:val="0070C0"/>
           <w:sz w:val="28"/>
-        </w:rPr>
-      </w:pPr>
-      <w:bookmarkStart w:id="1" w:name="_Toc41060386"/>
-      <w:bookmarkStart w:id="2" w:name="_Hlk41047235"/>
+          <w:szCs w:val="28"/>
+          <w:rPrChange w:id="4" w:author="Dattatray Patil (Contractor)" w:date="2021-02-15T19:20:00Z">
+            <w:rPr/>
+          </w:rPrChange>
+        </w:rPr>
+        <w:pPrChange w:id="5" w:author="Dattatray Patil (Contractor)" w:date="2021-02-15T19:20:00Z">
+          <w:pPr>
+            <w:keepNext/>
+            <w:keepLines/>
+            <w:spacing w:before="240" w:after="60"/>
+            <w:outlineLvl w:val="3"/>
+          </w:pPr>
+        </w:pPrChange>
+      </w:pPr>
+      <w:bookmarkStart w:id="6" w:name="_Toc41060386"/>
+      <w:bookmarkStart w:id="7" w:name="_Hlk41047235"/>
       <w:r>
         <w:rPr>
           <w:rFonts w:ascii="Segoe UI" w:eastAsia="Times New Roman" w:hAnsi="Segoe UI" w:cs="Segoe UI"/>
-          <w:iCs/>
-          <w:color w:val="0078D7"/>
+          <w:color w:val="0070C0"/>
           <w:sz w:val="28"/>
+          <w:szCs w:val="28"/>
+          <w:rPrChange w:id="8" w:author="Dattatray Patil (Contractor)" w:date="2021-02-15T19:20:00Z">
+            <w:rPr/>
+          </w:rPrChange>
         </w:rPr>
         <w:t>Tasks:</w:t>
       </w:r>
-      <w:bookmarkEnd w:id="1"/>
-    </w:p>
-    <w:bookmarkEnd w:id="2"/>
+      <w:bookmarkEnd w:id="6"/>
+    </w:p>
+    <w:bookmarkEnd w:id="7"/>
     <w:p>
       <w:pPr>
         <w:rPr>
@@ -813,9 +810,9 @@
         </w:rPr>
         <w:lastRenderedPageBreak/>
         <w:drawing>
-          <wp:inline distT="0" distB="0" distL="0" distR="0" wp14:anchorId="07A4BFAD" wp14:editId="565A0652">
-            <wp:extent cx="4413564" cy="5931418"/>
-            <wp:effectExtent l="0" t="0" r="6350" b="0"/>
+          <wp:inline distT="0" distB="0" distL="0" distR="0" wp14:anchorId="07A4BFAD" wp14:editId="35FC39CC">
+            <wp:extent cx="4018638" cy="5400675"/>
+            <wp:effectExtent l="19050" t="19050" r="20320" b="9525"/>
             <wp:docPr id="18" name="Picture 18"/>
             <wp:cNvGraphicFramePr>
               <a:graphicFrameLocks xmlns:a="http://schemas.openxmlformats.org/drawingml/2006/main" noChangeAspect="1"/>
@@ -836,11 +833,18 @@
                   <pic:spPr>
                     <a:xfrm>
                       <a:off x="0" y="0"/>
-                      <a:ext cx="4430061" cy="5953589"/>
+                      <a:ext cx="4039547" cy="5428775"/>
                     </a:xfrm>
                     <a:prstGeom prst="rect">
                       <a:avLst/>
                     </a:prstGeom>
+                    <a:ln>
+                      <a:solidFill>
+                        <a:schemeClr val="bg1">
+                          <a:lumMod val="75000"/>
+                        </a:schemeClr>
+                      </a:solidFill>
+                    </a:ln>
                   </pic:spPr>
                 </pic:pic>
               </a:graphicData>
@@ -1284,7 +1288,6 @@
           <w:sz w:val="18"/>
           <w:szCs w:val="20"/>
         </w:rPr>
-        <w:lastRenderedPageBreak/>
         <w:t xml:space="preserve">        </w:t>
       </w:r>
       <w:r>
@@ -1372,6 +1375,7 @@
           <w:sz w:val="18"/>
           <w:szCs w:val="20"/>
         </w:rPr>
+        <w:lastRenderedPageBreak/>
         <w:t xml:space="preserve">        },</w:t>
       </w:r>
     </w:p>
@@ -1927,9 +1931,9 @@
           <w:sz w:val="20"/>
         </w:rPr>
         <w:drawing>
-          <wp:inline distT="0" distB="0" distL="0" distR="0" wp14:anchorId="56B153A6" wp14:editId="6BE2FBAA">
+          <wp:inline distT="0" distB="0" distL="0" distR="0" wp14:anchorId="56B153A6" wp14:editId="090B7D94">
             <wp:extent cx="5133976" cy="3038475"/>
-            <wp:effectExtent l="0" t="0" r="9525" b="9525"/>
+            <wp:effectExtent l="19050" t="19050" r="28575" b="9525"/>
             <wp:docPr id="361135290" name="Picture 995430768"/>
             <wp:cNvGraphicFramePr>
               <a:graphicFrameLocks xmlns:a="http://schemas.openxmlformats.org/drawingml/2006/main" noChangeAspect="1"/>
@@ -1961,6 +1965,13 @@
                     <a:prstGeom prst="rect">
                       <a:avLst/>
                     </a:prstGeom>
+                    <a:ln>
+                      <a:solidFill>
+                        <a:schemeClr val="bg1">
+                          <a:lumMod val="75000"/>
+                        </a:schemeClr>
+                      </a:solidFill>
+                    </a:ln>
                   </pic:spPr>
                 </pic:pic>
               </a:graphicData>
@@ -2116,9 +2127,9 @@
         </w:rPr>
         <w:lastRenderedPageBreak/>
         <w:drawing>
-          <wp:inline distT="0" distB="0" distL="0" distR="0" wp14:anchorId="7DDDAC54" wp14:editId="3C291138">
+          <wp:inline distT="0" distB="0" distL="0" distR="0" wp14:anchorId="7DDDAC54" wp14:editId="7BFD43A0">
             <wp:extent cx="4537364" cy="6746384"/>
-            <wp:effectExtent l="0" t="0" r="0" b="0"/>
+            <wp:effectExtent l="19050" t="19050" r="15875" b="16510"/>
             <wp:docPr id="19" name="Picture 19"/>
             <wp:cNvGraphicFramePr>
               <a:graphicFrameLocks xmlns:a="http://schemas.openxmlformats.org/drawingml/2006/main" noChangeAspect="1"/>
@@ -2155,7 +2166,11 @@
                     </a:prstGeom>
                     <a:noFill/>
                     <a:ln>
-                      <a:noFill/>
+                      <a:solidFill>
+                        <a:schemeClr val="bg1">
+                          <a:lumMod val="75000"/>
+                        </a:schemeClr>
+                      </a:solidFill>
                     </a:ln>
                   </pic:spPr>
                 </pic:pic>
@@ -2183,9 +2198,9 @@
         </w:rPr>
         <w:lastRenderedPageBreak/>
         <w:drawing>
-          <wp:inline distT="0" distB="0" distL="0" distR="0" wp14:anchorId="0E86712E" wp14:editId="56B0B166">
+          <wp:inline distT="0" distB="0" distL="0" distR="0" wp14:anchorId="0E86712E" wp14:editId="4314F65F">
             <wp:extent cx="4679577" cy="2292811"/>
-            <wp:effectExtent l="0" t="0" r="6985" b="0"/>
+            <wp:effectExtent l="19050" t="19050" r="26035" b="12700"/>
             <wp:docPr id="20" name="Picture 20"/>
             <wp:cNvGraphicFramePr>
               <a:graphicFrameLocks xmlns:a="http://schemas.openxmlformats.org/drawingml/2006/main" noChangeAspect="1"/>
@@ -2222,7 +2237,11 @@
                     </a:prstGeom>
                     <a:noFill/>
                     <a:ln>
-                      <a:noFill/>
+                      <a:solidFill>
+                        <a:schemeClr val="bg1">
+                          <a:lumMod val="75000"/>
+                        </a:schemeClr>
+                      </a:solidFill>
                     </a:ln>
                   </pic:spPr>
                 </pic:pic>
@@ -2302,9 +2321,9 @@
           <w:sz w:val="20"/>
         </w:rPr>
         <w:drawing>
-          <wp:inline distT="0" distB="0" distL="0" distR="0" wp14:anchorId="53927F07" wp14:editId="36201BBE">
+          <wp:inline distT="0" distB="0" distL="0" distR="0" wp14:anchorId="53927F07" wp14:editId="2662A83A">
             <wp:extent cx="4968102" cy="4087468"/>
-            <wp:effectExtent l="0" t="0" r="4445" b="8890"/>
+            <wp:effectExtent l="19050" t="19050" r="23495" b="27940"/>
             <wp:docPr id="22" name="Picture 22"/>
             <wp:cNvGraphicFramePr>
               <a:graphicFrameLocks xmlns:a="http://schemas.openxmlformats.org/drawingml/2006/main" noChangeAspect="1"/>
@@ -2330,6 +2349,13 @@
                     <a:prstGeom prst="rect">
                       <a:avLst/>
                     </a:prstGeom>
+                    <a:ln>
+                      <a:solidFill>
+                        <a:schemeClr val="bg1">
+                          <a:lumMod val="75000"/>
+                        </a:schemeClr>
+                      </a:solidFill>
+                    </a:ln>
                   </pic:spPr>
                 </pic:pic>
               </a:graphicData>
@@ -2468,9 +2494,9 @@
         </w:rPr>
         <w:lastRenderedPageBreak/>
         <w:drawing>
-          <wp:inline distT="0" distB="0" distL="0" distR="0" wp14:anchorId="08D50698" wp14:editId="6F6A9C07">
+          <wp:inline distT="0" distB="0" distL="0" distR="0" wp14:anchorId="08D50698" wp14:editId="710EDF16">
             <wp:extent cx="4420181" cy="3858419"/>
-            <wp:effectExtent l="0" t="0" r="0" b="8890"/>
+            <wp:effectExtent l="19050" t="19050" r="19050" b="27940"/>
             <wp:docPr id="23" name="Picture 23"/>
             <wp:cNvGraphicFramePr>
               <a:graphicFrameLocks xmlns:a="http://schemas.openxmlformats.org/drawingml/2006/main" noChangeAspect="1"/>
@@ -2496,6 +2522,13 @@
                     <a:prstGeom prst="rect">
                       <a:avLst/>
                     </a:prstGeom>
+                    <a:ln>
+                      <a:solidFill>
+                        <a:schemeClr val="bg1">
+                          <a:lumMod val="75000"/>
+                        </a:schemeClr>
+                      </a:solidFill>
+                    </a:ln>
                   </pic:spPr>
                 </pic:pic>
               </a:graphicData>
@@ -2561,9 +2594,9 @@
           <w:sz w:val="20"/>
         </w:rPr>
         <w:drawing>
-          <wp:inline distT="0" distB="0" distL="0" distR="0" wp14:anchorId="67F0BC31" wp14:editId="19708330">
-            <wp:extent cx="6858000" cy="1363345"/>
-            <wp:effectExtent l="0" t="0" r="0" b="8255"/>
+          <wp:inline distT="0" distB="0" distL="0" distR="0" wp14:anchorId="67F0BC31" wp14:editId="4782F254">
+            <wp:extent cx="5514975" cy="1096357"/>
+            <wp:effectExtent l="19050" t="19050" r="9525" b="27940"/>
             <wp:docPr id="24" name="Picture 24"/>
             <wp:cNvGraphicFramePr>
               <a:graphicFrameLocks xmlns:a="http://schemas.openxmlformats.org/drawingml/2006/main" noChangeAspect="1"/>
@@ -2584,11 +2617,18 @@
                   <pic:spPr>
                     <a:xfrm>
                       <a:off x="0" y="0"/>
-                      <a:ext cx="6858000" cy="1363345"/>
+                      <a:ext cx="5534433" cy="1100225"/>
                     </a:xfrm>
                     <a:prstGeom prst="rect">
                       <a:avLst/>
                     </a:prstGeom>
+                    <a:ln>
+                      <a:solidFill>
+                        <a:schemeClr val="bg1">
+                          <a:lumMod val="75000"/>
+                        </a:schemeClr>
+                      </a:solidFill>
+                    </a:ln>
                   </pic:spPr>
                 </pic:pic>
               </a:graphicData>
@@ -2647,9 +2687,9 @@
           <w:sz w:val="20"/>
         </w:rPr>
         <w:drawing>
-          <wp:inline distT="0" distB="0" distL="0" distR="0" wp14:anchorId="0C6584AF" wp14:editId="2D9FE28D">
+          <wp:inline distT="0" distB="0" distL="0" distR="0" wp14:anchorId="0C6584AF" wp14:editId="1A8365F5">
             <wp:extent cx="5386508" cy="1887049"/>
-            <wp:effectExtent l="0" t="0" r="5080" b="0"/>
+            <wp:effectExtent l="19050" t="19050" r="24130" b="18415"/>
             <wp:docPr id="1621252783" name="Picture 54"/>
             <wp:cNvGraphicFramePr>
               <a:graphicFrameLocks xmlns:a="http://schemas.openxmlformats.org/drawingml/2006/main" noChangeAspect="1"/>
@@ -2681,6 +2721,13 @@
                     <a:prstGeom prst="rect">
                       <a:avLst/>
                     </a:prstGeom>
+                    <a:ln>
+                      <a:solidFill>
+                        <a:schemeClr val="bg1">
+                          <a:lumMod val="75000"/>
+                        </a:schemeClr>
+                      </a:solidFill>
+                    </a:ln>
                   </pic:spPr>
                 </pic:pic>
               </a:graphicData>
@@ -2707,9 +2754,9 @@
         </w:rPr>
         <w:lastRenderedPageBreak/>
         <w:drawing>
-          <wp:inline distT="0" distB="0" distL="0" distR="0" wp14:anchorId="69C2FECE" wp14:editId="78B61EE4">
+          <wp:inline distT="0" distB="0" distL="0" distR="0" wp14:anchorId="69C2FECE" wp14:editId="0183F899">
             <wp:extent cx="4863994" cy="2175998"/>
-            <wp:effectExtent l="0" t="0" r="0" b="0"/>
+            <wp:effectExtent l="19050" t="19050" r="13335" b="15240"/>
             <wp:docPr id="25" name="Picture 25"/>
             <wp:cNvGraphicFramePr>
               <a:graphicFrameLocks xmlns:a="http://schemas.openxmlformats.org/drawingml/2006/main" noChangeAspect="1"/>
@@ -2735,6 +2782,13 @@
                     <a:prstGeom prst="rect">
                       <a:avLst/>
                     </a:prstGeom>
+                    <a:ln>
+                      <a:solidFill>
+                        <a:schemeClr val="bg1">
+                          <a:lumMod val="75000"/>
+                        </a:schemeClr>
+                      </a:solidFill>
+                    </a:ln>
                   </pic:spPr>
                 </pic:pic>
               </a:graphicData>
@@ -2848,9 +2902,9 @@
           <w:sz w:val="20"/>
         </w:rPr>
         <w:drawing>
-          <wp:inline distT="0" distB="0" distL="0" distR="0" wp14:anchorId="7DCC0CE8" wp14:editId="181818B2">
+          <wp:inline distT="0" distB="0" distL="0" distR="0" wp14:anchorId="7DCC0CE8" wp14:editId="681500B0">
             <wp:extent cx="5255353" cy="5534980"/>
-            <wp:effectExtent l="0" t="0" r="2540" b="8890"/>
+            <wp:effectExtent l="19050" t="19050" r="21590" b="27940"/>
             <wp:docPr id="27" name="Picture 27"/>
             <wp:cNvGraphicFramePr>
               <a:graphicFrameLocks xmlns:a="http://schemas.openxmlformats.org/drawingml/2006/main" noChangeAspect="1"/>
@@ -2876,6 +2930,13 @@
                     <a:prstGeom prst="rect">
                       <a:avLst/>
                     </a:prstGeom>
+                    <a:ln>
+                      <a:solidFill>
+                        <a:schemeClr val="bg1">
+                          <a:lumMod val="75000"/>
+                        </a:schemeClr>
+                      </a:solidFill>
+                    </a:ln>
                   </pic:spPr>
                 </pic:pic>
               </a:graphicData>
@@ -2953,9 +3014,9 @@
           <w:sz w:val="20"/>
         </w:rPr>
         <w:drawing>
-          <wp:inline distT="0" distB="0" distL="0" distR="0" wp14:anchorId="6F78143E" wp14:editId="6CAD7579">
+          <wp:inline distT="0" distB="0" distL="0" distR="0" wp14:anchorId="6F78143E" wp14:editId="08D285A0">
             <wp:extent cx="4472107" cy="2261017"/>
-            <wp:effectExtent l="0" t="0" r="5080" b="6350"/>
+            <wp:effectExtent l="19050" t="19050" r="24130" b="25400"/>
             <wp:docPr id="28" name="Picture 28"/>
             <wp:cNvGraphicFramePr>
               <a:graphicFrameLocks xmlns:a="http://schemas.openxmlformats.org/drawingml/2006/main" noChangeAspect="1"/>
@@ -2981,6 +3042,13 @@
                     <a:prstGeom prst="rect">
                       <a:avLst/>
                     </a:prstGeom>
+                    <a:ln>
+                      <a:solidFill>
+                        <a:schemeClr val="bg1">
+                          <a:lumMod val="75000"/>
+                        </a:schemeClr>
+                      </a:solidFill>
+                    </a:ln>
                   </pic:spPr>
                 </pic:pic>
               </a:graphicData>
@@ -3059,9 +3127,9 @@
           <w:sz w:val="20"/>
         </w:rPr>
         <w:drawing>
-          <wp:inline distT="0" distB="0" distL="0" distR="0" wp14:anchorId="558092F9" wp14:editId="40934993">
+          <wp:inline distT="0" distB="0" distL="0" distR="0" wp14:anchorId="558092F9" wp14:editId="7F9734FB">
             <wp:extent cx="4864739" cy="4281286"/>
-            <wp:effectExtent l="0" t="0" r="0" b="5080"/>
+            <wp:effectExtent l="19050" t="19050" r="12065" b="24130"/>
             <wp:docPr id="29" name="Picture 29"/>
             <wp:cNvGraphicFramePr>
               <a:graphicFrameLocks xmlns:a="http://schemas.openxmlformats.org/drawingml/2006/main" noChangeAspect="1"/>
@@ -3087,6 +3155,13 @@
                     <a:prstGeom prst="rect">
                       <a:avLst/>
                     </a:prstGeom>
+                    <a:ln>
+                      <a:solidFill>
+                        <a:schemeClr val="bg1">
+                          <a:lumMod val="75000"/>
+                        </a:schemeClr>
+                      </a:solidFill>
+                    </a:ln>
                   </pic:spPr>
                 </pic:pic>
               </a:graphicData>
@@ -3113,9 +3188,9 @@
         </w:rPr>
         <w:lastRenderedPageBreak/>
         <w:drawing>
-          <wp:inline distT="0" distB="0" distL="0" distR="0" wp14:anchorId="6D7A748D" wp14:editId="0DD6317F">
+          <wp:inline distT="0" distB="0" distL="0" distR="0" wp14:anchorId="6D7A748D" wp14:editId="1BFF5818">
             <wp:extent cx="4895979" cy="5143484"/>
-            <wp:effectExtent l="0" t="0" r="0" b="635"/>
+            <wp:effectExtent l="19050" t="19050" r="19050" b="19685"/>
             <wp:docPr id="30" name="Picture 30"/>
             <wp:cNvGraphicFramePr>
               <a:graphicFrameLocks xmlns:a="http://schemas.openxmlformats.org/drawingml/2006/main" noChangeAspect="1"/>
@@ -3141,6 +3216,13 @@
                     <a:prstGeom prst="rect">
                       <a:avLst/>
                     </a:prstGeom>
+                    <a:ln>
+                      <a:solidFill>
+                        <a:schemeClr val="bg1">
+                          <a:lumMod val="75000"/>
+                        </a:schemeClr>
+                      </a:solidFill>
+                    </a:ln>
                   </pic:spPr>
                 </pic:pic>
               </a:graphicData>
@@ -3205,9 +3287,9 @@
           <w:sz w:val="20"/>
         </w:rPr>
         <w:drawing>
-          <wp:inline distT="0" distB="0" distL="0" distR="0" wp14:anchorId="6D359ABE" wp14:editId="3C7E6169">
-            <wp:extent cx="7239000" cy="2256825"/>
-            <wp:effectExtent l="0" t="0" r="0" b="0"/>
+          <wp:inline distT="0" distB="0" distL="0" distR="0" wp14:anchorId="6D359ABE" wp14:editId="57D17C12">
+            <wp:extent cx="5543550" cy="1728253"/>
+            <wp:effectExtent l="19050" t="19050" r="19050" b="24765"/>
             <wp:docPr id="6" name="Picture 6"/>
             <wp:cNvGraphicFramePr>
               <a:graphicFrameLocks xmlns:a="http://schemas.openxmlformats.org/drawingml/2006/main" noChangeAspect="1"/>
@@ -3228,11 +3310,18 @@
                   <pic:spPr>
                     <a:xfrm>
                       <a:off x="0" y="0"/>
-                      <a:ext cx="7241213" cy="2257515"/>
+                      <a:ext cx="5557426" cy="1732579"/>
                     </a:xfrm>
                     <a:prstGeom prst="rect">
                       <a:avLst/>
                     </a:prstGeom>
+                    <a:ln>
+                      <a:solidFill>
+                        <a:schemeClr val="bg1">
+                          <a:lumMod val="75000"/>
+                        </a:schemeClr>
+                      </a:solidFill>
+                    </a:ln>
                   </pic:spPr>
                 </pic:pic>
               </a:graphicData>
@@ -3318,7 +3407,6 @@
           <w:rFonts w:ascii="Segoe UI" w:eastAsia="Segoe UI" w:hAnsi="Segoe UI" w:cs="Times New Roman"/>
           <w:sz w:val="20"/>
         </w:rPr>
-        <w:lastRenderedPageBreak/>
         <w:t xml:space="preserve">We will now create the Flow controller Flow. Create a Flow called </w:t>
       </w:r>
       <w:r>
@@ -3382,6 +3470,7 @@
           <w:rFonts w:ascii="Segoe UI" w:eastAsia="Segoe UI" w:hAnsi="Segoe UI" w:cs="Times New Roman"/>
           <w:sz w:val="20"/>
         </w:rPr>
+        <w:lastRenderedPageBreak/>
         <w:t>Copy and paste the following schema into the request trigger JSON schema:</w:t>
       </w:r>
     </w:p>
@@ -3389,13 +3478,20 @@
       <w:pPr>
         <w:shd w:val="clear" w:color="auto" w:fill="FFFFFE"/>
         <w:spacing w:after="0" w:line="285" w:lineRule="atLeast"/>
-        <w:ind w:left="360"/>
+        <w:ind w:left="1440"/>
         <w:rPr>
           <w:rFonts w:ascii="Consolas" w:eastAsia="Times New Roman" w:hAnsi="Consolas" w:cs="Times New Roman"/>
           <w:color w:val="000000"/>
           <w:sz w:val="21"/>
           <w:szCs w:val="21"/>
         </w:rPr>
+        <w:pPrChange w:id="9" w:author="Dattatray Patil (Contractor)" w:date="2021-02-15T19:24:00Z">
+          <w:pPr>
+            <w:shd w:val="clear" w:color="auto" w:fill="FFFFFE"/>
+            <w:spacing w:after="0" w:line="285" w:lineRule="atLeast"/>
+            <w:ind w:left="360"/>
+          </w:pPr>
+        </w:pPrChange>
       </w:pPr>
       <w:r>
         <w:rPr>
@@ -3411,13 +3507,20 @@
       <w:pPr>
         <w:shd w:val="clear" w:color="auto" w:fill="FFFFFE"/>
         <w:spacing w:after="0" w:line="285" w:lineRule="atLeast"/>
-        <w:ind w:left="360"/>
+        <w:ind w:left="1440"/>
         <w:rPr>
           <w:rFonts w:ascii="Consolas" w:eastAsia="Times New Roman" w:hAnsi="Consolas" w:cs="Times New Roman"/>
           <w:color w:val="000000"/>
           <w:sz w:val="21"/>
           <w:szCs w:val="21"/>
         </w:rPr>
+        <w:pPrChange w:id="10" w:author="Dattatray Patil (Contractor)" w:date="2021-02-15T19:24:00Z">
+          <w:pPr>
+            <w:shd w:val="clear" w:color="auto" w:fill="FFFFFE"/>
+            <w:spacing w:after="0" w:line="285" w:lineRule="atLeast"/>
+            <w:ind w:left="360"/>
+          </w:pPr>
+        </w:pPrChange>
       </w:pPr>
       <w:r>
         <w:rPr>
@@ -3469,13 +3572,20 @@
       <w:pPr>
         <w:shd w:val="clear" w:color="auto" w:fill="FFFFFE"/>
         <w:spacing w:after="0" w:line="285" w:lineRule="atLeast"/>
-        <w:ind w:left="360"/>
+        <w:ind w:left="1440"/>
         <w:rPr>
           <w:rFonts w:ascii="Consolas" w:eastAsia="Times New Roman" w:hAnsi="Consolas" w:cs="Times New Roman"/>
           <w:color w:val="000000"/>
           <w:sz w:val="21"/>
           <w:szCs w:val="21"/>
         </w:rPr>
+        <w:pPrChange w:id="11" w:author="Dattatray Patil (Contractor)" w:date="2021-02-15T19:24:00Z">
+          <w:pPr>
+            <w:shd w:val="clear" w:color="auto" w:fill="FFFFFE"/>
+            <w:spacing w:after="0" w:line="285" w:lineRule="atLeast"/>
+            <w:ind w:left="360"/>
+          </w:pPr>
+        </w:pPrChange>
       </w:pPr>
       <w:r>
         <w:rPr>
@@ -3527,13 +3637,20 @@
       <w:pPr>
         <w:shd w:val="clear" w:color="auto" w:fill="FFFFFE"/>
         <w:spacing w:after="0" w:line="285" w:lineRule="atLeast"/>
-        <w:ind w:left="360"/>
+        <w:ind w:left="1440"/>
         <w:rPr>
           <w:rFonts w:ascii="Consolas" w:eastAsia="Times New Roman" w:hAnsi="Consolas" w:cs="Times New Roman"/>
           <w:color w:val="000000"/>
           <w:sz w:val="21"/>
           <w:szCs w:val="21"/>
         </w:rPr>
+        <w:pPrChange w:id="12" w:author="Dattatray Patil (Contractor)" w:date="2021-02-15T19:24:00Z">
+          <w:pPr>
+            <w:shd w:val="clear" w:color="auto" w:fill="FFFFFE"/>
+            <w:spacing w:after="0" w:line="285" w:lineRule="atLeast"/>
+            <w:ind w:left="360"/>
+          </w:pPr>
+        </w:pPrChange>
       </w:pPr>
       <w:r>
         <w:rPr>
@@ -3567,13 +3684,20 @@
       <w:pPr>
         <w:shd w:val="clear" w:color="auto" w:fill="FFFFFE"/>
         <w:spacing w:after="0" w:line="285" w:lineRule="atLeast"/>
-        <w:ind w:left="360"/>
+        <w:ind w:left="1440"/>
         <w:rPr>
           <w:rFonts w:ascii="Consolas" w:eastAsia="Times New Roman" w:hAnsi="Consolas" w:cs="Times New Roman"/>
           <w:color w:val="000000"/>
           <w:sz w:val="21"/>
           <w:szCs w:val="21"/>
         </w:rPr>
+        <w:pPrChange w:id="13" w:author="Dattatray Patil (Contractor)" w:date="2021-02-15T19:24:00Z">
+          <w:pPr>
+            <w:shd w:val="clear" w:color="auto" w:fill="FFFFFE"/>
+            <w:spacing w:after="0" w:line="285" w:lineRule="atLeast"/>
+            <w:ind w:left="360"/>
+          </w:pPr>
+        </w:pPrChange>
       </w:pPr>
       <w:r>
         <w:rPr>
@@ -3627,13 +3751,20 @@
       <w:pPr>
         <w:shd w:val="clear" w:color="auto" w:fill="FFFFFE"/>
         <w:spacing w:after="0" w:line="285" w:lineRule="atLeast"/>
-        <w:ind w:left="360"/>
+        <w:ind w:left="1440"/>
         <w:rPr>
           <w:rFonts w:ascii="Consolas" w:eastAsia="Times New Roman" w:hAnsi="Consolas" w:cs="Times New Roman"/>
           <w:color w:val="000000"/>
           <w:sz w:val="21"/>
           <w:szCs w:val="21"/>
         </w:rPr>
+        <w:pPrChange w:id="14" w:author="Dattatray Patil (Contractor)" w:date="2021-02-15T19:24:00Z">
+          <w:pPr>
+            <w:shd w:val="clear" w:color="auto" w:fill="FFFFFE"/>
+            <w:spacing w:after="0" w:line="285" w:lineRule="atLeast"/>
+            <w:ind w:left="360"/>
+          </w:pPr>
+        </w:pPrChange>
       </w:pPr>
       <w:r>
         <w:rPr>
@@ -3676,13 +3807,20 @@
       <w:pPr>
         <w:shd w:val="clear" w:color="auto" w:fill="FFFFFE"/>
         <w:spacing w:after="0" w:line="285" w:lineRule="atLeast"/>
-        <w:ind w:left="360"/>
+        <w:ind w:left="1440"/>
         <w:rPr>
           <w:rFonts w:ascii="Consolas" w:eastAsia="Times New Roman" w:hAnsi="Consolas" w:cs="Times New Roman"/>
           <w:color w:val="000000"/>
           <w:sz w:val="21"/>
           <w:szCs w:val="21"/>
         </w:rPr>
+        <w:pPrChange w:id="15" w:author="Dattatray Patil (Contractor)" w:date="2021-02-15T19:24:00Z">
+          <w:pPr>
+            <w:shd w:val="clear" w:color="auto" w:fill="FFFFFE"/>
+            <w:spacing w:after="0" w:line="285" w:lineRule="atLeast"/>
+            <w:ind w:left="360"/>
+          </w:pPr>
+        </w:pPrChange>
       </w:pPr>
       <w:r>
         <w:rPr>
@@ -3698,13 +3836,20 @@
       <w:pPr>
         <w:shd w:val="clear" w:color="auto" w:fill="FFFFFE"/>
         <w:spacing w:after="0" w:line="285" w:lineRule="atLeast"/>
-        <w:ind w:left="360"/>
+        <w:ind w:left="1440"/>
         <w:rPr>
           <w:rFonts w:ascii="Consolas" w:eastAsia="Times New Roman" w:hAnsi="Consolas" w:cs="Times New Roman"/>
           <w:color w:val="000000"/>
           <w:sz w:val="21"/>
           <w:szCs w:val="21"/>
         </w:rPr>
+        <w:pPrChange w:id="16" w:author="Dattatray Patil (Contractor)" w:date="2021-02-15T19:24:00Z">
+          <w:pPr>
+            <w:shd w:val="clear" w:color="auto" w:fill="FFFFFE"/>
+            <w:spacing w:after="0" w:line="285" w:lineRule="atLeast"/>
+            <w:ind w:left="360"/>
+          </w:pPr>
+        </w:pPrChange>
       </w:pPr>
       <w:r>
         <w:rPr>
@@ -3738,13 +3883,20 @@
       <w:pPr>
         <w:shd w:val="clear" w:color="auto" w:fill="FFFFFE"/>
         <w:spacing w:after="0" w:line="285" w:lineRule="atLeast"/>
-        <w:ind w:left="360"/>
+        <w:ind w:left="1440"/>
         <w:rPr>
           <w:rFonts w:ascii="Consolas" w:eastAsia="Times New Roman" w:hAnsi="Consolas" w:cs="Times New Roman"/>
           <w:color w:val="000000"/>
           <w:sz w:val="21"/>
           <w:szCs w:val="21"/>
         </w:rPr>
+        <w:pPrChange w:id="17" w:author="Dattatray Patil (Contractor)" w:date="2021-02-15T19:24:00Z">
+          <w:pPr>
+            <w:shd w:val="clear" w:color="auto" w:fill="FFFFFE"/>
+            <w:spacing w:after="0" w:line="285" w:lineRule="atLeast"/>
+            <w:ind w:left="360"/>
+          </w:pPr>
+        </w:pPrChange>
       </w:pPr>
       <w:r>
         <w:rPr>
@@ -3787,13 +3939,20 @@
       <w:pPr>
         <w:shd w:val="clear" w:color="auto" w:fill="FFFFFE"/>
         <w:spacing w:after="0" w:line="285" w:lineRule="atLeast"/>
-        <w:ind w:left="360"/>
+        <w:ind w:left="1440"/>
         <w:rPr>
           <w:rFonts w:ascii="Consolas" w:eastAsia="Times New Roman" w:hAnsi="Consolas" w:cs="Times New Roman"/>
           <w:color w:val="000000"/>
           <w:sz w:val="21"/>
           <w:szCs w:val="21"/>
         </w:rPr>
+        <w:pPrChange w:id="18" w:author="Dattatray Patil (Contractor)" w:date="2021-02-15T19:24:00Z">
+          <w:pPr>
+            <w:shd w:val="clear" w:color="auto" w:fill="FFFFFE"/>
+            <w:spacing w:after="0" w:line="285" w:lineRule="atLeast"/>
+            <w:ind w:left="360"/>
+          </w:pPr>
+        </w:pPrChange>
       </w:pPr>
       <w:r>
         <w:rPr>
@@ -3809,7 +3968,7 @@
       <w:pPr>
         <w:shd w:val="clear" w:color="auto" w:fill="FFFFFE"/>
         <w:spacing w:after="0" w:line="285" w:lineRule="atLeast"/>
-        <w:ind w:left="720"/>
+        <w:ind w:left="1800"/>
         <w:contextualSpacing/>
         <w:rPr>
           <w:rFonts w:ascii="Consolas" w:eastAsia="Times New Roman" w:hAnsi="Consolas" w:cs="Times New Roman"/>
@@ -3817,6 +3976,14 @@
           <w:sz w:val="21"/>
           <w:szCs w:val="21"/>
         </w:rPr>
+        <w:pPrChange w:id="19" w:author="Dattatray Patil (Contractor)" w:date="2021-02-15T19:24:00Z">
+          <w:pPr>
+            <w:shd w:val="clear" w:color="auto" w:fill="FFFFFE"/>
+            <w:spacing w:after="0" w:line="285" w:lineRule="atLeast"/>
+            <w:ind w:left="720"/>
+            <w:contextualSpacing/>
+          </w:pPr>
+        </w:pPrChange>
       </w:pPr>
       <w:r>
         <w:rPr>
@@ -3850,7 +4017,7 @@
       <w:pPr>
         <w:shd w:val="clear" w:color="auto" w:fill="FFFFFE"/>
         <w:spacing w:after="0" w:line="285" w:lineRule="atLeast"/>
-        <w:ind w:left="720"/>
+        <w:ind w:left="1800"/>
         <w:contextualSpacing/>
         <w:rPr>
           <w:rFonts w:ascii="Consolas" w:eastAsia="Times New Roman" w:hAnsi="Consolas" w:cs="Times New Roman"/>
@@ -3858,6 +4025,14 @@
           <w:sz w:val="21"/>
           <w:szCs w:val="21"/>
         </w:rPr>
+        <w:pPrChange w:id="20" w:author="Dattatray Patil (Contractor)" w:date="2021-02-15T19:24:00Z">
+          <w:pPr>
+            <w:shd w:val="clear" w:color="auto" w:fill="FFFFFE"/>
+            <w:spacing w:after="0" w:line="285" w:lineRule="atLeast"/>
+            <w:ind w:left="720"/>
+            <w:contextualSpacing/>
+          </w:pPr>
+        </w:pPrChange>
       </w:pPr>
       <w:r>
         <w:rPr>
@@ -3895,12 +4070,14 @@
         </w:rPr>
         <w:t>"string"</w:t>
       </w:r>
+      <w:bookmarkStart w:id="21" w:name="_GoBack"/>
+      <w:bookmarkEnd w:id="21"/>
     </w:p>
     <w:p>
       <w:pPr>
         <w:shd w:val="clear" w:color="auto" w:fill="FFFFFE"/>
         <w:spacing w:after="0" w:line="285" w:lineRule="atLeast"/>
-        <w:ind w:left="720"/>
+        <w:ind w:left="1800"/>
         <w:contextualSpacing/>
         <w:rPr>
           <w:rFonts w:ascii="Consolas" w:eastAsia="Times New Roman" w:hAnsi="Consolas" w:cs="Times New Roman"/>
@@ -3908,6 +4085,14 @@
           <w:sz w:val="21"/>
           <w:szCs w:val="21"/>
         </w:rPr>
+        <w:pPrChange w:id="22" w:author="Dattatray Patil (Contractor)" w:date="2021-02-15T19:24:00Z">
+          <w:pPr>
+            <w:shd w:val="clear" w:color="auto" w:fill="FFFFFE"/>
+            <w:spacing w:after="0" w:line="285" w:lineRule="atLeast"/>
+            <w:ind w:left="720"/>
+            <w:contextualSpacing/>
+          </w:pPr>
+        </w:pPrChange>
       </w:pPr>
       <w:r>
         <w:rPr>
@@ -3923,7 +4108,7 @@
       <w:pPr>
         <w:shd w:val="clear" w:color="auto" w:fill="FFFFFE"/>
         <w:spacing w:after="0" w:line="285" w:lineRule="atLeast"/>
-        <w:ind w:left="720"/>
+        <w:ind w:left="1800"/>
         <w:contextualSpacing/>
         <w:rPr>
           <w:rFonts w:ascii="Consolas" w:eastAsia="Times New Roman" w:hAnsi="Consolas" w:cs="Times New Roman"/>
@@ -3931,6 +4116,14 @@
           <w:sz w:val="21"/>
           <w:szCs w:val="21"/>
         </w:rPr>
+        <w:pPrChange w:id="23" w:author="Dattatray Patil (Contractor)" w:date="2021-02-15T19:24:00Z">
+          <w:pPr>
+            <w:shd w:val="clear" w:color="auto" w:fill="FFFFFE"/>
+            <w:spacing w:after="0" w:line="285" w:lineRule="atLeast"/>
+            <w:ind w:left="720"/>
+            <w:contextualSpacing/>
+          </w:pPr>
+        </w:pPrChange>
       </w:pPr>
       <w:r>
         <w:rPr>
@@ -3964,7 +4157,7 @@
       <w:pPr>
         <w:shd w:val="clear" w:color="auto" w:fill="FFFFFE"/>
         <w:spacing w:after="0" w:line="285" w:lineRule="atLeast"/>
-        <w:ind w:left="720"/>
+        <w:ind w:left="1800"/>
         <w:contextualSpacing/>
         <w:rPr>
           <w:rFonts w:ascii="Consolas" w:eastAsia="Times New Roman" w:hAnsi="Consolas" w:cs="Times New Roman"/>
@@ -3972,6 +4165,14 @@
           <w:sz w:val="21"/>
           <w:szCs w:val="21"/>
         </w:rPr>
+        <w:pPrChange w:id="24" w:author="Dattatray Patil (Contractor)" w:date="2021-02-15T19:24:00Z">
+          <w:pPr>
+            <w:shd w:val="clear" w:color="auto" w:fill="FFFFFE"/>
+            <w:spacing w:after="0" w:line="285" w:lineRule="atLeast"/>
+            <w:ind w:left="720"/>
+            <w:contextualSpacing/>
+          </w:pPr>
+        </w:pPrChange>
       </w:pPr>
       <w:r>
         <w:rPr>
@@ -4014,7 +4215,7 @@
       <w:pPr>
         <w:shd w:val="clear" w:color="auto" w:fill="FFFFFE"/>
         <w:spacing w:after="0" w:line="285" w:lineRule="atLeast"/>
-        <w:ind w:left="720"/>
+        <w:ind w:left="1800"/>
         <w:contextualSpacing/>
         <w:rPr>
           <w:rFonts w:ascii="Consolas" w:eastAsia="Times New Roman" w:hAnsi="Consolas" w:cs="Times New Roman"/>
@@ -4022,6 +4223,14 @@
           <w:sz w:val="21"/>
           <w:szCs w:val="21"/>
         </w:rPr>
+        <w:pPrChange w:id="25" w:author="Dattatray Patil (Contractor)" w:date="2021-02-15T19:24:00Z">
+          <w:pPr>
+            <w:shd w:val="clear" w:color="auto" w:fill="FFFFFE"/>
+            <w:spacing w:after="0" w:line="285" w:lineRule="atLeast"/>
+            <w:ind w:left="720"/>
+            <w:contextualSpacing/>
+          </w:pPr>
+        </w:pPrChange>
       </w:pPr>
       <w:r>
         <w:rPr>
@@ -4037,7 +4246,7 @@
       <w:pPr>
         <w:shd w:val="clear" w:color="auto" w:fill="FFFFFE"/>
         <w:spacing w:after="0" w:line="285" w:lineRule="atLeast"/>
-        <w:ind w:left="720"/>
+        <w:ind w:left="1800"/>
         <w:contextualSpacing/>
         <w:rPr>
           <w:rFonts w:ascii="Consolas" w:eastAsia="Times New Roman" w:hAnsi="Consolas" w:cs="Times New Roman"/>
@@ -4045,6 +4254,14 @@
           <w:sz w:val="21"/>
           <w:szCs w:val="21"/>
         </w:rPr>
+        <w:pPrChange w:id="26" w:author="Dattatray Patil (Contractor)" w:date="2021-02-15T19:24:00Z">
+          <w:pPr>
+            <w:shd w:val="clear" w:color="auto" w:fill="FFFFFE"/>
+            <w:spacing w:after="0" w:line="285" w:lineRule="atLeast"/>
+            <w:ind w:left="720"/>
+            <w:contextualSpacing/>
+          </w:pPr>
+        </w:pPrChange>
       </w:pPr>
       <w:r>
         <w:rPr>
@@ -4060,7 +4277,7 @@
       <w:pPr>
         <w:shd w:val="clear" w:color="auto" w:fill="FFFFFE"/>
         <w:spacing w:after="0" w:line="285" w:lineRule="atLeast"/>
-        <w:ind w:left="720"/>
+        <w:ind w:left="1800"/>
         <w:contextualSpacing/>
         <w:rPr>
           <w:rFonts w:ascii="Consolas" w:eastAsia="Times New Roman" w:hAnsi="Consolas" w:cs="Times New Roman"/>
@@ -4068,6 +4285,14 @@
           <w:sz w:val="21"/>
           <w:szCs w:val="21"/>
         </w:rPr>
+        <w:pPrChange w:id="27" w:author="Dattatray Patil (Contractor)" w:date="2021-02-15T19:24:00Z">
+          <w:pPr>
+            <w:shd w:val="clear" w:color="auto" w:fill="FFFFFE"/>
+            <w:spacing w:after="0" w:line="285" w:lineRule="atLeast"/>
+            <w:ind w:left="720"/>
+            <w:contextualSpacing/>
+          </w:pPr>
+        </w:pPrChange>
       </w:pPr>
       <w:r>
         <w:rPr>
@@ -4101,7 +4326,7 @@
       <w:pPr>
         <w:shd w:val="clear" w:color="auto" w:fill="FFFFFE"/>
         <w:spacing w:after="0" w:line="285" w:lineRule="atLeast"/>
-        <w:ind w:left="720"/>
+        <w:ind w:left="1800"/>
         <w:contextualSpacing/>
         <w:rPr>
           <w:rFonts w:ascii="Consolas" w:eastAsia="Times New Roman" w:hAnsi="Consolas" w:cs="Times New Roman"/>
@@ -4109,6 +4334,14 @@
           <w:sz w:val="21"/>
           <w:szCs w:val="21"/>
         </w:rPr>
+        <w:pPrChange w:id="28" w:author="Dattatray Patil (Contractor)" w:date="2021-02-15T19:24:00Z">
+          <w:pPr>
+            <w:shd w:val="clear" w:color="auto" w:fill="FFFFFE"/>
+            <w:spacing w:after="0" w:line="285" w:lineRule="atLeast"/>
+            <w:ind w:left="720"/>
+            <w:contextualSpacing/>
+          </w:pPr>
+        </w:pPrChange>
       </w:pPr>
       <w:r>
         <w:rPr>
@@ -4142,7 +4375,7 @@
       <w:pPr>
         <w:shd w:val="clear" w:color="auto" w:fill="FFFFFE"/>
         <w:spacing w:after="0" w:line="285" w:lineRule="atLeast"/>
-        <w:ind w:left="720"/>
+        <w:ind w:left="1800"/>
         <w:contextualSpacing/>
         <w:rPr>
           <w:rFonts w:ascii="Consolas" w:eastAsia="Times New Roman" w:hAnsi="Consolas" w:cs="Times New Roman"/>
@@ -4150,6 +4383,14 @@
           <w:sz w:val="21"/>
           <w:szCs w:val="21"/>
         </w:rPr>
+        <w:pPrChange w:id="29" w:author="Dattatray Patil (Contractor)" w:date="2021-02-15T19:24:00Z">
+          <w:pPr>
+            <w:shd w:val="clear" w:color="auto" w:fill="FFFFFE"/>
+            <w:spacing w:after="0" w:line="285" w:lineRule="atLeast"/>
+            <w:ind w:left="720"/>
+            <w:contextualSpacing/>
+          </w:pPr>
+        </w:pPrChange>
       </w:pPr>
       <w:r>
         <w:rPr>
@@ -4203,7 +4444,7 @@
       <w:pPr>
         <w:shd w:val="clear" w:color="auto" w:fill="FFFFFE"/>
         <w:spacing w:after="0" w:line="285" w:lineRule="atLeast"/>
-        <w:ind w:left="720"/>
+        <w:ind w:left="1800"/>
         <w:contextualSpacing/>
         <w:rPr>
           <w:rFonts w:ascii="Consolas" w:eastAsia="Times New Roman" w:hAnsi="Consolas" w:cs="Times New Roman"/>
@@ -4211,6 +4452,14 @@
           <w:sz w:val="21"/>
           <w:szCs w:val="21"/>
         </w:rPr>
+        <w:pPrChange w:id="30" w:author="Dattatray Patil (Contractor)" w:date="2021-02-15T19:24:00Z">
+          <w:pPr>
+            <w:shd w:val="clear" w:color="auto" w:fill="FFFFFE"/>
+            <w:spacing w:after="0" w:line="285" w:lineRule="atLeast"/>
+            <w:ind w:left="720"/>
+            <w:contextualSpacing/>
+          </w:pPr>
+        </w:pPrChange>
       </w:pPr>
       <w:r>
         <w:rPr>
@@ -4235,7 +4484,7 @@
       <w:pPr>
         <w:shd w:val="clear" w:color="auto" w:fill="FFFFFE"/>
         <w:spacing w:after="0" w:line="285" w:lineRule="atLeast"/>
-        <w:ind w:left="720"/>
+        <w:ind w:left="1800"/>
         <w:contextualSpacing/>
         <w:rPr>
           <w:rFonts w:ascii="Consolas" w:eastAsia="Times New Roman" w:hAnsi="Consolas" w:cs="Times New Roman"/>
@@ -4243,6 +4492,14 @@
           <w:sz w:val="21"/>
           <w:szCs w:val="21"/>
         </w:rPr>
+        <w:pPrChange w:id="31" w:author="Dattatray Patil (Contractor)" w:date="2021-02-15T19:24:00Z">
+          <w:pPr>
+            <w:shd w:val="clear" w:color="auto" w:fill="FFFFFE"/>
+            <w:spacing w:after="0" w:line="285" w:lineRule="atLeast"/>
+            <w:ind w:left="720"/>
+            <w:contextualSpacing/>
+          </w:pPr>
+        </w:pPrChange>
       </w:pPr>
       <w:r>
         <w:rPr>
@@ -4258,7 +4515,7 @@
       <w:pPr>
         <w:shd w:val="clear" w:color="auto" w:fill="FFFFFE"/>
         <w:spacing w:after="0" w:line="285" w:lineRule="atLeast"/>
-        <w:ind w:left="720"/>
+        <w:ind w:left="1800"/>
         <w:contextualSpacing/>
         <w:rPr>
           <w:rFonts w:ascii="Consolas" w:eastAsia="Times New Roman" w:hAnsi="Consolas" w:cs="Times New Roman"/>
@@ -4266,6 +4523,14 @@
           <w:sz w:val="21"/>
           <w:szCs w:val="21"/>
         </w:rPr>
+        <w:pPrChange w:id="32" w:author="Dattatray Patil (Contractor)" w:date="2021-02-15T19:24:00Z">
+          <w:pPr>
+            <w:shd w:val="clear" w:color="auto" w:fill="FFFFFE"/>
+            <w:spacing w:after="0" w:line="285" w:lineRule="atLeast"/>
+            <w:ind w:left="720"/>
+            <w:contextualSpacing/>
+          </w:pPr>
+        </w:pPrChange>
       </w:pPr>
       <w:r>
         <w:rPr>
@@ -4371,9 +4636,9 @@
           <w:sz w:val="20"/>
         </w:rPr>
         <w:drawing>
-          <wp:inline distT="0" distB="0" distL="0" distR="0" wp14:anchorId="576BD2AF" wp14:editId="5E7E5FBC">
+          <wp:inline distT="0" distB="0" distL="0" distR="0" wp14:anchorId="576BD2AF" wp14:editId="5D75DF95">
             <wp:extent cx="4943057" cy="2571670"/>
-            <wp:effectExtent l="0" t="0" r="0" b="635"/>
+            <wp:effectExtent l="19050" t="19050" r="10160" b="19685"/>
             <wp:docPr id="761158637" name="Picture 59"/>
             <wp:cNvGraphicFramePr>
               <a:graphicFrameLocks xmlns:a="http://schemas.openxmlformats.org/drawingml/2006/main" noChangeAspect="1"/>
@@ -4405,6 +4670,13 @@
                     <a:prstGeom prst="rect">
                       <a:avLst/>
                     </a:prstGeom>
+                    <a:ln>
+                      <a:solidFill>
+                        <a:schemeClr val="bg1">
+                          <a:lumMod val="75000"/>
+                        </a:schemeClr>
+                      </a:solidFill>
+                    </a:ln>
                   </pic:spPr>
                 </pic:pic>
               </a:graphicData>
@@ -4494,7 +4766,6 @@
           <w:rFonts w:ascii="Segoe UI" w:eastAsia="Segoe UI" w:hAnsi="Segoe UI" w:cs="Times New Roman"/>
           <w:sz w:val="20"/>
         </w:rPr>
-        <w:lastRenderedPageBreak/>
         <w:t>Add “</w:t>
       </w:r>
       <w:proofErr w:type="spellStart"/>
@@ -4578,10 +4849,11 @@
           <w:noProof/>
           <w:sz w:val="20"/>
         </w:rPr>
+        <w:lastRenderedPageBreak/>
         <w:drawing>
-          <wp:inline distT="0" distB="0" distL="0" distR="0" wp14:anchorId="312B992C" wp14:editId="709FF9B5">
+          <wp:inline distT="0" distB="0" distL="0" distR="0" wp14:anchorId="312B992C" wp14:editId="7ACD499F">
             <wp:extent cx="5076825" cy="2721246"/>
-            <wp:effectExtent l="0" t="0" r="0" b="3175"/>
+            <wp:effectExtent l="19050" t="19050" r="9525" b="22225"/>
             <wp:docPr id="8" name="Picture 8"/>
             <wp:cNvGraphicFramePr>
               <a:graphicFrameLocks xmlns:a="http://schemas.openxmlformats.org/drawingml/2006/main" noChangeAspect="1"/>
@@ -4607,6 +4879,13 @@
                     <a:prstGeom prst="rect">
                       <a:avLst/>
                     </a:prstGeom>
+                    <a:ln>
+                      <a:solidFill>
+                        <a:schemeClr val="bg1">
+                          <a:lumMod val="75000"/>
+                        </a:schemeClr>
+                      </a:solidFill>
+                    </a:ln>
                   </pic:spPr>
                 </pic:pic>
               </a:graphicData>
@@ -4675,9 +4954,9 @@
           <w:sz w:val="20"/>
         </w:rPr>
         <w:drawing>
-          <wp:inline distT="0" distB="0" distL="0" distR="0" wp14:anchorId="443B94F5" wp14:editId="3CCE4CC0">
+          <wp:inline distT="0" distB="0" distL="0" distR="0" wp14:anchorId="443B94F5" wp14:editId="5DD5A60C">
             <wp:extent cx="5667375" cy="2743200"/>
-            <wp:effectExtent l="0" t="0" r="9525" b="0"/>
+            <wp:effectExtent l="19050" t="19050" r="28575" b="19050"/>
             <wp:docPr id="31" name="Picture 31"/>
             <wp:cNvGraphicFramePr>
               <a:graphicFrameLocks xmlns:a="http://schemas.openxmlformats.org/drawingml/2006/main" noChangeAspect="1"/>
@@ -4714,7 +4993,11 @@
                     </a:prstGeom>
                     <a:noFill/>
                     <a:ln>
-                      <a:noFill/>
+                      <a:solidFill>
+                        <a:schemeClr val="bg1">
+                          <a:lumMod val="75000"/>
+                        </a:schemeClr>
+                      </a:solidFill>
                     </a:ln>
                   </pic:spPr>
                 </pic:pic>
@@ -4790,9 +5073,9 @@
         </w:rPr>
         <w:lastRenderedPageBreak/>
         <w:drawing>
-          <wp:inline distT="0" distB="0" distL="0" distR="0" wp14:anchorId="5163421B" wp14:editId="67EBF646">
+          <wp:inline distT="0" distB="0" distL="0" distR="0" wp14:anchorId="5163421B" wp14:editId="61ADD3CA">
             <wp:extent cx="4876800" cy="3775587"/>
-            <wp:effectExtent l="0" t="0" r="0" b="0"/>
+            <wp:effectExtent l="19050" t="19050" r="19050" b="15875"/>
             <wp:docPr id="26" name="Picture 26"/>
             <wp:cNvGraphicFramePr>
               <a:graphicFrameLocks xmlns:a="http://schemas.openxmlformats.org/drawingml/2006/main" noChangeAspect="1"/>
@@ -4829,7 +5112,11 @@
                     </a:prstGeom>
                     <a:noFill/>
                     <a:ln>
-                      <a:noFill/>
+                      <a:solidFill>
+                        <a:schemeClr val="bg1">
+                          <a:lumMod val="75000"/>
+                        </a:schemeClr>
+                      </a:solidFill>
                     </a:ln>
                   </pic:spPr>
                 </pic:pic>
@@ -4936,9 +5223,9 @@
           <w:sz w:val="20"/>
         </w:rPr>
         <w:drawing>
-          <wp:inline distT="0" distB="0" distL="0" distR="0" wp14:anchorId="6253CDEB" wp14:editId="440F9F31">
+          <wp:inline distT="0" distB="0" distL="0" distR="0" wp14:anchorId="6253CDEB" wp14:editId="5416E4D1">
             <wp:extent cx="5386507" cy="908242"/>
-            <wp:effectExtent l="0" t="0" r="5080" b="6350"/>
+            <wp:effectExtent l="19050" t="19050" r="24130" b="25400"/>
             <wp:docPr id="1178596748" name="Picture 63"/>
             <wp:cNvGraphicFramePr>
               <a:graphicFrameLocks xmlns:a="http://schemas.openxmlformats.org/drawingml/2006/main" noChangeAspect="1"/>
@@ -4970,6 +5257,13 @@
                     <a:prstGeom prst="rect">
                       <a:avLst/>
                     </a:prstGeom>
+                    <a:ln>
+                      <a:solidFill>
+                        <a:schemeClr val="bg1">
+                          <a:lumMod val="75000"/>
+                        </a:schemeClr>
+                      </a:solidFill>
+                    </a:ln>
                   </pic:spPr>
                 </pic:pic>
               </a:graphicData>
@@ -5158,9 +5452,9 @@
           <w:sz w:val="20"/>
         </w:rPr>
         <w:drawing>
-          <wp:inline distT="0" distB="0" distL="0" distR="0" wp14:anchorId="265AE714" wp14:editId="085FC0A9">
+          <wp:inline distT="0" distB="0" distL="0" distR="0" wp14:anchorId="265AE714" wp14:editId="13041B6F">
             <wp:extent cx="6858000" cy="812800"/>
-            <wp:effectExtent l="0" t="0" r="0" b="6350"/>
+            <wp:effectExtent l="19050" t="19050" r="19050" b="25400"/>
             <wp:docPr id="32" name="Picture 32"/>
             <wp:cNvGraphicFramePr>
               <a:graphicFrameLocks xmlns:a="http://schemas.openxmlformats.org/drawingml/2006/main" noChangeAspect="1"/>
@@ -5186,6 +5480,13 @@
                     <a:prstGeom prst="rect">
                       <a:avLst/>
                     </a:prstGeom>
+                    <a:ln>
+                      <a:solidFill>
+                        <a:schemeClr val="bg1">
+                          <a:lumMod val="75000"/>
+                        </a:schemeClr>
+                      </a:solidFill>
+                    </a:ln>
                   </pic:spPr>
                 </pic:pic>
               </a:graphicData>
@@ -5214,6 +5515,7 @@
           <w:rFonts w:ascii="Segoe UI" w:eastAsia="Segoe UI" w:hAnsi="Segoe UI" w:cs="Times New Roman"/>
           <w:sz w:val="20"/>
         </w:rPr>
+        <w:lastRenderedPageBreak/>
         <w:t xml:space="preserve">If </w:t>
       </w:r>
       <w:r>
@@ -5266,7 +5568,6 @@
           <w:rFonts w:ascii="Segoe UI" w:eastAsia="Segoe UI" w:hAnsi="Segoe UI" w:cs="Times New Roman"/>
           <w:sz w:val="20"/>
         </w:rPr>
-        <w:lastRenderedPageBreak/>
         <w:t xml:space="preserve">Add an </w:t>
       </w:r>
       <w:r>
@@ -5308,9 +5609,9 @@
           <w:sz w:val="20"/>
         </w:rPr>
         <w:drawing>
-          <wp:inline distT="0" distB="0" distL="0" distR="0" wp14:anchorId="5C6ED76E" wp14:editId="234B6E1B">
-            <wp:extent cx="5792008" cy="5477639"/>
-            <wp:effectExtent l="0" t="0" r="0" b="8890"/>
+          <wp:inline distT="0" distB="0" distL="0" distR="0" wp14:anchorId="5C6ED76E" wp14:editId="0CD1B0C6">
+            <wp:extent cx="5146615" cy="4867275"/>
+            <wp:effectExtent l="19050" t="19050" r="16510" b="9525"/>
             <wp:docPr id="33" name="Picture 33"/>
             <wp:cNvGraphicFramePr>
               <a:graphicFrameLocks xmlns:a="http://schemas.openxmlformats.org/drawingml/2006/main" noChangeAspect="1"/>
@@ -5331,11 +5632,18 @@
                   <pic:spPr>
                     <a:xfrm>
                       <a:off x="0" y="0"/>
-                      <a:ext cx="5792008" cy="5477639"/>
+                      <a:ext cx="5154181" cy="4874430"/>
                     </a:xfrm>
                     <a:prstGeom prst="rect">
                       <a:avLst/>
                     </a:prstGeom>
+                    <a:ln>
+                      <a:solidFill>
+                        <a:schemeClr val="bg1">
+                          <a:lumMod val="75000"/>
+                        </a:schemeClr>
+                      </a:solidFill>
+                    </a:ln>
                   </pic:spPr>
                 </pic:pic>
               </a:graphicData>
@@ -5645,9 +5953,9 @@
         </w:rPr>
         <w:lastRenderedPageBreak/>
         <w:drawing>
-          <wp:inline distT="0" distB="0" distL="0" distR="0" wp14:anchorId="1FCBBECD" wp14:editId="666392C4">
-            <wp:extent cx="6858000" cy="3651250"/>
-            <wp:effectExtent l="0" t="0" r="0" b="6350"/>
+          <wp:inline distT="0" distB="0" distL="0" distR="0" wp14:anchorId="1FCBBECD" wp14:editId="6722C86E">
+            <wp:extent cx="5104737" cy="2717800"/>
+            <wp:effectExtent l="19050" t="19050" r="20320" b="25400"/>
             <wp:docPr id="34" name="Picture 34"/>
             <wp:cNvGraphicFramePr>
               <a:graphicFrameLocks xmlns:a="http://schemas.openxmlformats.org/drawingml/2006/main" noChangeAspect="1"/>
@@ -5668,11 +5976,18 @@
                   <pic:spPr>
                     <a:xfrm>
                       <a:off x="0" y="0"/>
-                      <a:ext cx="6858000" cy="3651250"/>
+                      <a:ext cx="5112024" cy="2721680"/>
                     </a:xfrm>
                     <a:prstGeom prst="rect">
                       <a:avLst/>
                     </a:prstGeom>
+                    <a:ln>
+                      <a:solidFill>
+                        <a:schemeClr val="bg1">
+                          <a:lumMod val="75000"/>
+                        </a:schemeClr>
+                      </a:solidFill>
+                    </a:ln>
                   </pic:spPr>
                 </pic:pic>
               </a:graphicData>
@@ -5750,9 +6065,9 @@
         </w:rPr>
         <w:lastRenderedPageBreak/>
         <w:drawing>
-          <wp:inline distT="0" distB="0" distL="0" distR="0" wp14:anchorId="1502504F" wp14:editId="14CF97C8">
+          <wp:inline distT="0" distB="0" distL="0" distR="0" wp14:anchorId="1502504F" wp14:editId="31E6966F">
             <wp:extent cx="5194977" cy="5582285"/>
-            <wp:effectExtent l="0" t="0" r="5715" b="0"/>
+            <wp:effectExtent l="19050" t="19050" r="24765" b="18415"/>
             <wp:docPr id="35" name="Picture 35"/>
             <wp:cNvGraphicFramePr>
               <a:graphicFrameLocks xmlns:a="http://schemas.openxmlformats.org/drawingml/2006/main" noChangeAspect="1"/>
@@ -5778,6 +6093,13 @@
                     <a:prstGeom prst="rect">
                       <a:avLst/>
                     </a:prstGeom>
+                    <a:ln>
+                      <a:solidFill>
+                        <a:schemeClr val="bg1">
+                          <a:lumMod val="75000"/>
+                        </a:schemeClr>
+                      </a:solidFill>
+                    </a:ln>
                   </pic:spPr>
                 </pic:pic>
               </a:graphicData>
@@ -5979,9 +6301,9 @@
         </w:rPr>
         <w:lastRenderedPageBreak/>
         <w:drawing>
-          <wp:inline distT="0" distB="0" distL="0" distR="0" wp14:anchorId="7AFE8628" wp14:editId="116D96B5">
-            <wp:extent cx="6858000" cy="7242175"/>
-            <wp:effectExtent l="0" t="0" r="0" b="0"/>
+          <wp:inline distT="0" distB="0" distL="0" distR="0" wp14:anchorId="7AFE8628" wp14:editId="65B19CE9">
+            <wp:extent cx="5171311" cy="5461000"/>
+            <wp:effectExtent l="19050" t="19050" r="10795" b="25400"/>
             <wp:docPr id="36" name="Picture 36"/>
             <wp:cNvGraphicFramePr>
               <a:graphicFrameLocks xmlns:a="http://schemas.openxmlformats.org/drawingml/2006/main" noChangeAspect="1"/>
@@ -6002,11 +6324,18 @@
                   <pic:spPr>
                     <a:xfrm>
                       <a:off x="0" y="0"/>
-                      <a:ext cx="6858000" cy="7242175"/>
+                      <a:ext cx="5178384" cy="5468469"/>
                     </a:xfrm>
                     <a:prstGeom prst="rect">
                       <a:avLst/>
                     </a:prstGeom>
+                    <a:ln>
+                      <a:solidFill>
+                        <a:schemeClr val="bg1">
+                          <a:lumMod val="75000"/>
+                        </a:schemeClr>
+                      </a:solidFill>
+                    </a:ln>
                   </pic:spPr>
                 </pic:pic>
               </a:graphicData>
@@ -6061,7 +6390,7 @@
         </w:rPr>
         <w:t xml:space="preserve">After the switch, we </w:t>
       </w:r>
-      <w:commentRangeStart w:id="3"/>
+      <w:commentRangeStart w:id="33"/>
       <w:r>
         <w:rPr>
           <w:rFonts w:ascii="Segoe UI" w:eastAsia="Segoe UI" w:hAnsi="Segoe UI" w:cs="Times New Roman"/>
@@ -6069,14 +6398,14 @@
         </w:rPr>
         <w:t>test</w:t>
       </w:r>
-      <w:commentRangeEnd w:id="3"/>
+      <w:commentRangeEnd w:id="33"/>
       <w:r>
         <w:rPr>
           <w:rFonts w:ascii="Segoe UI" w:eastAsia="Segoe UI" w:hAnsi="Segoe UI" w:cs="Times New Roman"/>
           <w:sz w:val="16"/>
           <w:szCs w:val="16"/>
         </w:rPr>
-        <w:commentReference w:id="3"/>
+        <w:commentReference w:id="33"/>
       </w:r>
       <w:r>
         <w:rPr>
@@ -6119,9 +6448,9 @@
         </w:rPr>
         <w:lastRenderedPageBreak/>
         <w:drawing>
-          <wp:inline distT="0" distB="0" distL="0" distR="0" wp14:anchorId="343B6011" wp14:editId="64E13C7F">
+          <wp:inline distT="0" distB="0" distL="0" distR="0" wp14:anchorId="343B6011" wp14:editId="74F3B45F">
             <wp:extent cx="4921651" cy="2627281"/>
-            <wp:effectExtent l="0" t="0" r="0" b="1905"/>
+            <wp:effectExtent l="19050" t="19050" r="12700" b="20955"/>
             <wp:docPr id="1992689176" name="Picture 995430781"/>
             <wp:cNvGraphicFramePr>
               <a:graphicFrameLocks xmlns:a="http://schemas.openxmlformats.org/drawingml/2006/main" noChangeAspect="1"/>
@@ -6153,6 +6482,13 @@
                     <a:prstGeom prst="rect">
                       <a:avLst/>
                     </a:prstGeom>
+                    <a:ln>
+                      <a:solidFill>
+                        <a:schemeClr val="bg1">
+                          <a:lumMod val="75000"/>
+                        </a:schemeClr>
+                      </a:solidFill>
+                    </a:ln>
                   </pic:spPr>
                 </pic:pic>
               </a:graphicData>
@@ -6218,9 +6554,9 @@
         </w:rPr>
         <w:lastRenderedPageBreak/>
         <w:drawing>
-          <wp:inline distT="0" distB="0" distL="0" distR="0" wp14:anchorId="2FDAC98D" wp14:editId="7772F1E6">
+          <wp:inline distT="0" distB="0" distL="0" distR="0" wp14:anchorId="2FDAC98D" wp14:editId="09820632">
             <wp:extent cx="5011243" cy="6553835"/>
-            <wp:effectExtent l="0" t="0" r="0" b="0"/>
+            <wp:effectExtent l="19050" t="19050" r="18415" b="18415"/>
             <wp:docPr id="37" name="Picture 37"/>
             <wp:cNvGraphicFramePr>
               <a:graphicFrameLocks xmlns:a="http://schemas.openxmlformats.org/drawingml/2006/main" noChangeAspect="1"/>
@@ -6246,6 +6582,13 @@
                     <a:prstGeom prst="rect">
                       <a:avLst/>
                     </a:prstGeom>
+                    <a:ln>
+                      <a:solidFill>
+                        <a:schemeClr val="bg1">
+                          <a:lumMod val="75000"/>
+                        </a:schemeClr>
+                      </a:solidFill>
+                    </a:ln>
                   </pic:spPr>
                 </pic:pic>
               </a:graphicData>
@@ -6485,9 +6828,9 @@
         </w:rPr>
         <w:lastRenderedPageBreak/>
         <w:drawing>
-          <wp:inline distT="0" distB="0" distL="0" distR="0" wp14:anchorId="0FB6EFEE" wp14:editId="781F3C2C">
+          <wp:inline distT="0" distB="0" distL="0" distR="0" wp14:anchorId="0FB6EFEE" wp14:editId="5FB90E96">
             <wp:extent cx="5060973" cy="6153785"/>
-            <wp:effectExtent l="0" t="0" r="6350" b="0"/>
+            <wp:effectExtent l="19050" t="19050" r="25400" b="18415"/>
             <wp:docPr id="38" name="Picture 38"/>
             <wp:cNvGraphicFramePr>
               <a:graphicFrameLocks xmlns:a="http://schemas.openxmlformats.org/drawingml/2006/main" noChangeAspect="1"/>
@@ -6513,6 +6856,13 @@
                     <a:prstGeom prst="rect">
                       <a:avLst/>
                     </a:prstGeom>
+                    <a:ln>
+                      <a:solidFill>
+                        <a:schemeClr val="bg1">
+                          <a:lumMod val="75000"/>
+                        </a:schemeClr>
+                      </a:solidFill>
+                    </a:ln>
                   </pic:spPr>
                 </pic:pic>
               </a:graphicData>
@@ -6558,9 +6908,9 @@
         </w:rPr>
         <w:lastRenderedPageBreak/>
         <w:drawing>
-          <wp:inline distT="0" distB="0" distL="0" distR="0" wp14:anchorId="61546575" wp14:editId="7DC534E8">
+          <wp:inline distT="0" distB="0" distL="0" distR="0" wp14:anchorId="61546575" wp14:editId="707BDFDD">
             <wp:extent cx="5287532" cy="2947754"/>
-            <wp:effectExtent l="0" t="0" r="8890" b="5080"/>
+            <wp:effectExtent l="19050" t="19050" r="27940" b="24130"/>
             <wp:docPr id="1514736539" name="Picture 995430727"/>
             <wp:cNvGraphicFramePr>
               <a:graphicFrameLocks xmlns:a="http://schemas.openxmlformats.org/drawingml/2006/main" noChangeAspect="1"/>
@@ -6592,6 +6942,13 @@
                     <a:prstGeom prst="rect">
                       <a:avLst/>
                     </a:prstGeom>
+                    <a:ln>
+                      <a:solidFill>
+                        <a:schemeClr val="bg1">
+                          <a:lumMod val="75000"/>
+                        </a:schemeClr>
+                      </a:solidFill>
+                    </a:ln>
                   </pic:spPr>
                 </pic:pic>
               </a:graphicData>
@@ -6708,20 +7065,29 @@
     </w:p>
     <w:p>
       <w:pPr>
-        <w:spacing w:line="256" w:lineRule="auto"/>
-        <w:rPr>
-          <w:rFonts w:ascii="Segoe UI" w:eastAsia="Calibri" w:hAnsi="Segoe UI" w:cs="Times New Roman"/>
-          <w:b/>
-          <w:bCs/>
-          <w:sz w:val="20"/>
-        </w:rPr>
-      </w:pPr>
-      <w:r>
-        <w:rPr>
-          <w:rFonts w:ascii="Segoe UI" w:eastAsia="Calibri" w:hAnsi="Segoe UI" w:cs="Times New Roman"/>
-          <w:b/>
-          <w:bCs/>
-          <w:sz w:val="20"/>
+        <w:pStyle w:val="Heading2"/>
+        <w:rPr>
+          <w:rFonts w:ascii="Segoe UI" w:eastAsia="Calibri" w:hAnsi="Segoe UI" w:cs="Segoe UI"/>
+          <w:sz w:val="28"/>
+          <w:szCs w:val="28"/>
+          <w:rPrChange w:id="34" w:author="Dattatray Patil (Contractor)" w:date="2021-02-15T19:22:00Z">
+            <w:rPr/>
+          </w:rPrChange>
+        </w:rPr>
+        <w:pPrChange w:id="35" w:author="Dattatray Patil (Contractor)" w:date="2021-02-15T19:22:00Z">
+          <w:pPr>
+            <w:spacing w:line="256" w:lineRule="auto"/>
+          </w:pPr>
+        </w:pPrChange>
+      </w:pPr>
+      <w:r>
+        <w:rPr>
+          <w:rFonts w:ascii="Segoe UI" w:eastAsia="Calibri" w:hAnsi="Segoe UI" w:cs="Segoe UI"/>
+          <w:sz w:val="28"/>
+          <w:szCs w:val="28"/>
+          <w:rPrChange w:id="36" w:author="Dattatray Patil (Contractor)" w:date="2021-02-15T19:22:00Z">
+            <w:rPr/>
+          </w:rPrChange>
         </w:rPr>
         <w:t>We need your feedback</w:t>
       </w:r>
@@ -6773,6 +7139,8 @@
       <w:headerReference w:type="default" r:id="rId40"/>
       <w:footerReference w:type="even" r:id="rId41"/>
       <w:footerReference w:type="default" r:id="rId42"/>
+      <w:headerReference w:type="first" r:id="rId43"/>
+      <w:footerReference w:type="first" r:id="rId44"/>
       <w:pgSz w:w="12240" w:h="15840" w:code="1"/>
       <w:pgMar w:top="990" w:right="720" w:bottom="965" w:left="720" w:header="720" w:footer="317" w:gutter="0"/>
       <w:pgNumType w:start="1"/>
@@ -6784,8 +7152,8 @@
 </file>
 
 <file path=word/comments.xml><?xml version="1.0" encoding="utf-8"?>
-<w:comments xmlns:wpc="http://schemas.microsoft.com/office/word/2010/wordprocessingCanvas" xmlns:cx="http://schemas.microsoft.com/office/drawing/2014/chartex" xmlns:cx1="http://schemas.microsoft.com/office/drawing/2015/9/8/chartex" xmlns:cx2="http://schemas.microsoft.com/office/drawing/2015/10/21/chartex" xmlns:cx3="http://schemas.microsoft.com/office/drawing/2016/5/9/chartex" xmlns:cx4="http://schemas.microsoft.com/office/drawing/2016/5/10/chartex" xmlns:cx5="http://schemas.microsoft.com/office/drawing/2016/5/11/chartex" xmlns:cx6="http://schemas.microsoft.com/office/drawing/2016/5/12/chartex" xmlns:cx7="http://schemas.microsoft.com/office/drawing/2016/5/13/chartex" xmlns:cx8="http://schemas.microsoft.com/office/drawing/2016/5/14/chartex" xmlns:mc="http://schemas.openxmlformats.org/markup-compatibility/2006" xmlns:aink="http://schemas.microsoft.com/office/drawing/2016/ink" xmlns:am3d="http://schemas.microsoft.com/office/drawing/2017/model3d" xmlns:o="urn:schemas-microsoft-com:office:office" xmlns:r="http://schemas.openxmlformats.org/officeDocument/2006/relationships" xmlns:m="http://schemas.openxmlformats.org/officeDocument/2006/math" xmlns:v="urn:schemas-microsoft-com:vml" xmlns:wp14="http://schemas.microsoft.com/office/word/2010/wordprocessingDrawing" xmlns:wp="http://schemas.openxmlformats.org/drawingml/2006/wordprocessingDrawing" xmlns:w10="urn:schemas-microsoft-com:office:word" xmlns:w="http://schemas.openxmlformats.org/wordprocessingml/2006/main" xmlns:w14="http://schemas.microsoft.com/office/word/2010/wordml" xmlns:w15="http://schemas.microsoft.com/office/word/2012/wordml" xmlns:w16cex="http://schemas.microsoft.com/office/word/2018/wordml/cex" xmlns:w16cid="http://schemas.microsoft.com/office/word/2016/wordml/cid" xmlns:w16="http://schemas.microsoft.com/office/word/2018/wordml" xmlns:w16se="http://schemas.microsoft.com/office/word/2015/wordml/symex" xmlns:wpg="http://schemas.microsoft.com/office/word/2010/wordprocessingGroup" xmlns:wpi="http://schemas.microsoft.com/office/word/2010/wordprocessingInk" xmlns:wne="http://schemas.microsoft.com/office/word/2006/wordml" xmlns:wps="http://schemas.microsoft.com/office/word/2010/wordprocessingShape" mc:Ignorable="w14 w15 w16se w16cid w16 w16cex wp14">
-  <w:comment w:id="3" w:author="Author" w:initials="A">
+<w:comments xmlns:wpc="http://schemas.microsoft.com/office/word/2010/wordprocessingCanvas" xmlns:cx="http://schemas.microsoft.com/office/drawing/2014/chartex" xmlns:cx1="http://schemas.microsoft.com/office/drawing/2015/9/8/chartex" xmlns:cx2="http://schemas.microsoft.com/office/drawing/2015/10/21/chartex" xmlns:cx3="http://schemas.microsoft.com/office/drawing/2016/5/9/chartex" xmlns:cx4="http://schemas.microsoft.com/office/drawing/2016/5/10/chartex" xmlns:cx5="http://schemas.microsoft.com/office/drawing/2016/5/11/chartex" xmlns:cx6="http://schemas.microsoft.com/office/drawing/2016/5/12/chartex" xmlns:cx7="http://schemas.microsoft.com/office/drawing/2016/5/13/chartex" xmlns:cx8="http://schemas.microsoft.com/office/drawing/2016/5/14/chartex" xmlns:mc="http://schemas.openxmlformats.org/markup-compatibility/2006" xmlns:aink="http://schemas.microsoft.com/office/drawing/2016/ink" xmlns:am3d="http://schemas.microsoft.com/office/drawing/2017/model3d" xmlns:o="urn:schemas-microsoft-com:office:office" xmlns:r="http://schemas.openxmlformats.org/officeDocument/2006/relationships" xmlns:m="http://schemas.openxmlformats.org/officeDocument/2006/math" xmlns:v="urn:schemas-microsoft-com:vml" xmlns:wp14="http://schemas.microsoft.com/office/word/2010/wordprocessingDrawing" xmlns:wp="http://schemas.openxmlformats.org/drawingml/2006/wordprocessingDrawing" xmlns:w10="urn:schemas-microsoft-com:office:word" xmlns:w="http://schemas.openxmlformats.org/wordprocessingml/2006/main" xmlns:w14="http://schemas.microsoft.com/office/word/2010/wordml" xmlns:w15="http://schemas.microsoft.com/office/word/2012/wordml" xmlns:w16cid="http://schemas.microsoft.com/office/word/2016/wordml/cid" xmlns:w16se="http://schemas.microsoft.com/office/word/2015/wordml/symex" xmlns:wpg="http://schemas.microsoft.com/office/word/2010/wordprocessingGroup" xmlns:wpi="http://schemas.microsoft.com/office/word/2010/wordprocessingInk" xmlns:wne="http://schemas.microsoft.com/office/word/2006/wordml" xmlns:wps="http://schemas.microsoft.com/office/word/2010/wordprocessingShape" mc:Ignorable="w14 w15 w16se w16cid wp14">
+  <w:comment w:id="33" w:author="Author" w:initials="A">
     <w:p>
       <w:pPr>
         <w:pStyle w:val="CommentText1"/>
@@ -6825,19 +7193,19 @@
 </file>
 
 <file path=word/commentsExtended.xml><?xml version="1.0" encoding="utf-8"?>
-<w15:commentsEx xmlns:wpc="http://schemas.microsoft.com/office/word/2010/wordprocessingCanvas" xmlns:cx="http://schemas.microsoft.com/office/drawing/2014/chartex" xmlns:cx1="http://schemas.microsoft.com/office/drawing/2015/9/8/chartex" xmlns:cx2="http://schemas.microsoft.com/office/drawing/2015/10/21/chartex" xmlns:cx3="http://schemas.microsoft.com/office/drawing/2016/5/9/chartex" xmlns:cx4="http://schemas.microsoft.com/office/drawing/2016/5/10/chartex" xmlns:cx5="http://schemas.microsoft.com/office/drawing/2016/5/11/chartex" xmlns:cx6="http://schemas.microsoft.com/office/drawing/2016/5/12/chartex" xmlns:cx7="http://schemas.microsoft.com/office/drawing/2016/5/13/chartex" xmlns:cx8="http://schemas.microsoft.com/office/drawing/2016/5/14/chartex" xmlns:mc="http://schemas.openxmlformats.org/markup-compatibility/2006" xmlns:aink="http://schemas.microsoft.com/office/drawing/2016/ink" xmlns:am3d="http://schemas.microsoft.com/office/drawing/2017/model3d" xmlns:o="urn:schemas-microsoft-com:office:office" xmlns:r="http://schemas.openxmlformats.org/officeDocument/2006/relationships" xmlns:m="http://schemas.openxmlformats.org/officeDocument/2006/math" xmlns:v="urn:schemas-microsoft-com:vml" xmlns:wp14="http://schemas.microsoft.com/office/word/2010/wordprocessingDrawing" xmlns:wp="http://schemas.openxmlformats.org/drawingml/2006/wordprocessingDrawing" xmlns:w10="urn:schemas-microsoft-com:office:word" xmlns:w="http://schemas.openxmlformats.org/wordprocessingml/2006/main" xmlns:w14="http://schemas.microsoft.com/office/word/2010/wordml" xmlns:w15="http://schemas.microsoft.com/office/word/2012/wordml" xmlns:w16cex="http://schemas.microsoft.com/office/word/2018/wordml/cex" xmlns:w16cid="http://schemas.microsoft.com/office/word/2016/wordml/cid" xmlns:w16="http://schemas.microsoft.com/office/word/2018/wordml" xmlns:w16se="http://schemas.microsoft.com/office/word/2015/wordml/symex" xmlns:wpg="http://schemas.microsoft.com/office/word/2010/wordprocessingGroup" xmlns:wpi="http://schemas.microsoft.com/office/word/2010/wordprocessingInk" xmlns:wne="http://schemas.microsoft.com/office/word/2006/wordml" xmlns:wps="http://schemas.microsoft.com/office/word/2010/wordprocessingShape" mc:Ignorable="w14 w15 w16se w16cid w16 w16cex wp14">
+<w15:commentsEx xmlns:wpc="http://schemas.microsoft.com/office/word/2010/wordprocessingCanvas" xmlns:cx="http://schemas.microsoft.com/office/drawing/2014/chartex" xmlns:cx1="http://schemas.microsoft.com/office/drawing/2015/9/8/chartex" xmlns:cx2="http://schemas.microsoft.com/office/drawing/2015/10/21/chartex" xmlns:cx3="http://schemas.microsoft.com/office/drawing/2016/5/9/chartex" xmlns:cx4="http://schemas.microsoft.com/office/drawing/2016/5/10/chartex" xmlns:cx5="http://schemas.microsoft.com/office/drawing/2016/5/11/chartex" xmlns:cx6="http://schemas.microsoft.com/office/drawing/2016/5/12/chartex" xmlns:cx7="http://schemas.microsoft.com/office/drawing/2016/5/13/chartex" xmlns:cx8="http://schemas.microsoft.com/office/drawing/2016/5/14/chartex" xmlns:mc="http://schemas.openxmlformats.org/markup-compatibility/2006" xmlns:aink="http://schemas.microsoft.com/office/drawing/2016/ink" xmlns:am3d="http://schemas.microsoft.com/office/drawing/2017/model3d" xmlns:o="urn:schemas-microsoft-com:office:office" xmlns:r="http://schemas.openxmlformats.org/officeDocument/2006/relationships" xmlns:m="http://schemas.openxmlformats.org/officeDocument/2006/math" xmlns:v="urn:schemas-microsoft-com:vml" xmlns:wp14="http://schemas.microsoft.com/office/word/2010/wordprocessingDrawing" xmlns:wp="http://schemas.openxmlformats.org/drawingml/2006/wordprocessingDrawing" xmlns:w10="urn:schemas-microsoft-com:office:word" xmlns:w="http://schemas.openxmlformats.org/wordprocessingml/2006/main" xmlns:w14="http://schemas.microsoft.com/office/word/2010/wordml" xmlns:w15="http://schemas.microsoft.com/office/word/2012/wordml" xmlns:w16cid="http://schemas.microsoft.com/office/word/2016/wordml/cid" xmlns:w16se="http://schemas.microsoft.com/office/word/2015/wordml/symex" xmlns:wpg="http://schemas.microsoft.com/office/word/2010/wordprocessingGroup" xmlns:wpi="http://schemas.microsoft.com/office/word/2010/wordprocessingInk" xmlns:wne="http://schemas.microsoft.com/office/word/2006/wordml" xmlns:wps="http://schemas.microsoft.com/office/word/2010/wordprocessingShape" mc:Ignorable="w14 w15 w16se w16cid wp14">
   <w15:commentEx w15:paraId="36BA0423" w15:done="1"/>
 </w15:commentsEx>
 </file>
 
 <file path=word/commentsIds.xml><?xml version="1.0" encoding="utf-8"?>
-<w16cid:commentsIds xmlns:wpc="http://schemas.microsoft.com/office/word/2010/wordprocessingCanvas" xmlns:cx="http://schemas.microsoft.com/office/drawing/2014/chartex" xmlns:cx1="http://schemas.microsoft.com/office/drawing/2015/9/8/chartex" xmlns:cx2="http://schemas.microsoft.com/office/drawing/2015/10/21/chartex" xmlns:cx3="http://schemas.microsoft.com/office/drawing/2016/5/9/chartex" xmlns:cx4="http://schemas.microsoft.com/office/drawing/2016/5/10/chartex" xmlns:cx5="http://schemas.microsoft.com/office/drawing/2016/5/11/chartex" xmlns:cx6="http://schemas.microsoft.com/office/drawing/2016/5/12/chartex" xmlns:cx7="http://schemas.microsoft.com/office/drawing/2016/5/13/chartex" xmlns:cx8="http://schemas.microsoft.com/office/drawing/2016/5/14/chartex" xmlns:mc="http://schemas.openxmlformats.org/markup-compatibility/2006" xmlns:aink="http://schemas.microsoft.com/office/drawing/2016/ink" xmlns:am3d="http://schemas.microsoft.com/office/drawing/2017/model3d" xmlns:o="urn:schemas-microsoft-com:office:office" xmlns:r="http://schemas.openxmlformats.org/officeDocument/2006/relationships" xmlns:m="http://schemas.openxmlformats.org/officeDocument/2006/math" xmlns:v="urn:schemas-microsoft-com:vml" xmlns:wp14="http://schemas.microsoft.com/office/word/2010/wordprocessingDrawing" xmlns:wp="http://schemas.openxmlformats.org/drawingml/2006/wordprocessingDrawing" xmlns:w10="urn:schemas-microsoft-com:office:word" xmlns:w="http://schemas.openxmlformats.org/wordprocessingml/2006/main" xmlns:w14="http://schemas.microsoft.com/office/word/2010/wordml" xmlns:w15="http://schemas.microsoft.com/office/word/2012/wordml" xmlns:w16cex="http://schemas.microsoft.com/office/word/2018/wordml/cex" xmlns:w16cid="http://schemas.microsoft.com/office/word/2016/wordml/cid" xmlns:w16="http://schemas.microsoft.com/office/word/2018/wordml" xmlns:w16se="http://schemas.microsoft.com/office/word/2015/wordml/symex" xmlns:wpg="http://schemas.microsoft.com/office/word/2010/wordprocessingGroup" xmlns:wpi="http://schemas.microsoft.com/office/word/2010/wordprocessingInk" xmlns:wne="http://schemas.microsoft.com/office/word/2006/wordml" xmlns:wps="http://schemas.microsoft.com/office/word/2010/wordprocessingShape" mc:Ignorable="w14 w15 w16se w16cid w16 w16cex wp14">
+<w16cid:commentsIds xmlns:wpc="http://schemas.microsoft.com/office/word/2010/wordprocessingCanvas" xmlns:cx="http://schemas.microsoft.com/office/drawing/2014/chartex" xmlns:cx1="http://schemas.microsoft.com/office/drawing/2015/9/8/chartex" xmlns:cx2="http://schemas.microsoft.com/office/drawing/2015/10/21/chartex" xmlns:cx3="http://schemas.microsoft.com/office/drawing/2016/5/9/chartex" xmlns:cx4="http://schemas.microsoft.com/office/drawing/2016/5/10/chartex" xmlns:cx5="http://schemas.microsoft.com/office/drawing/2016/5/11/chartex" xmlns:cx6="http://schemas.microsoft.com/office/drawing/2016/5/12/chartex" xmlns:cx7="http://schemas.microsoft.com/office/drawing/2016/5/13/chartex" xmlns:cx8="http://schemas.microsoft.com/office/drawing/2016/5/14/chartex" xmlns:mc="http://schemas.openxmlformats.org/markup-compatibility/2006" xmlns:aink="http://schemas.microsoft.com/office/drawing/2016/ink" xmlns:am3d="http://schemas.microsoft.com/office/drawing/2017/model3d" xmlns:o="urn:schemas-microsoft-com:office:office" xmlns:r="http://schemas.openxmlformats.org/officeDocument/2006/relationships" xmlns:m="http://schemas.openxmlformats.org/officeDocument/2006/math" xmlns:v="urn:schemas-microsoft-com:vml" xmlns:wp14="http://schemas.microsoft.com/office/word/2010/wordprocessingDrawing" xmlns:wp="http://schemas.openxmlformats.org/drawingml/2006/wordprocessingDrawing" xmlns:w10="urn:schemas-microsoft-com:office:word" xmlns:w="http://schemas.openxmlformats.org/wordprocessingml/2006/main" xmlns:w14="http://schemas.microsoft.com/office/word/2010/wordml" xmlns:w15="http://schemas.microsoft.com/office/word/2012/wordml" xmlns:w16cid="http://schemas.microsoft.com/office/word/2016/wordml/cid" xmlns:w16se="http://schemas.microsoft.com/office/word/2015/wordml/symex" xmlns:wpg="http://schemas.microsoft.com/office/word/2010/wordprocessingGroup" xmlns:wpi="http://schemas.microsoft.com/office/word/2010/wordprocessingInk" xmlns:wne="http://schemas.microsoft.com/office/word/2006/wordml" xmlns:wps="http://schemas.microsoft.com/office/word/2010/wordprocessingShape" mc:Ignorable="w14 w15 w16se w16cid wp14">
   <w16cid:commentId w16cid:paraId="36BA0423" w16cid:durableId="2133C4A2"/>
 </w16cid:commentsIds>
 </file>
 
 <file path=word/endnotes.xml><?xml version="1.0" encoding="utf-8"?>
-<w:endnotes xmlns:wpc="http://schemas.microsoft.com/office/word/2010/wordprocessingCanvas" xmlns:cx="http://schemas.microsoft.com/office/drawing/2014/chartex" xmlns:cx1="http://schemas.microsoft.com/office/drawing/2015/9/8/chartex" xmlns:cx2="http://schemas.microsoft.com/office/drawing/2015/10/21/chartex" xmlns:cx3="http://schemas.microsoft.com/office/drawing/2016/5/9/chartex" xmlns:cx4="http://schemas.microsoft.com/office/drawing/2016/5/10/chartex" xmlns:cx5="http://schemas.microsoft.com/office/drawing/2016/5/11/chartex" xmlns:cx6="http://schemas.microsoft.com/office/drawing/2016/5/12/chartex" xmlns:cx7="http://schemas.microsoft.com/office/drawing/2016/5/13/chartex" xmlns:cx8="http://schemas.microsoft.com/office/drawing/2016/5/14/chartex" xmlns:mc="http://schemas.openxmlformats.org/markup-compatibility/2006" xmlns:aink="http://schemas.microsoft.com/office/drawing/2016/ink" xmlns:am3d="http://schemas.microsoft.com/office/drawing/2017/model3d" xmlns:o="urn:schemas-microsoft-com:office:office" xmlns:r="http://schemas.openxmlformats.org/officeDocument/2006/relationships" xmlns:m="http://schemas.openxmlformats.org/officeDocument/2006/math" xmlns:v="urn:schemas-microsoft-com:vml" xmlns:wp14="http://schemas.microsoft.com/office/word/2010/wordprocessingDrawing" xmlns:wp="http://schemas.openxmlformats.org/drawingml/2006/wordprocessingDrawing" xmlns:w10="urn:schemas-microsoft-com:office:word" xmlns:w="http://schemas.openxmlformats.org/wordprocessingml/2006/main" xmlns:w14="http://schemas.microsoft.com/office/word/2010/wordml" xmlns:w15="http://schemas.microsoft.com/office/word/2012/wordml" xmlns:w16cex="http://schemas.microsoft.com/office/word/2018/wordml/cex" xmlns:w16cid="http://schemas.microsoft.com/office/word/2016/wordml/cid" xmlns:w16="http://schemas.microsoft.com/office/word/2018/wordml" xmlns:w16se="http://schemas.microsoft.com/office/word/2015/wordml/symex" xmlns:wpg="http://schemas.microsoft.com/office/word/2010/wordprocessingGroup" xmlns:wpi="http://schemas.microsoft.com/office/word/2010/wordprocessingInk" xmlns:wne="http://schemas.microsoft.com/office/word/2006/wordml" xmlns:wps="http://schemas.microsoft.com/office/word/2010/wordprocessingShape" mc:Ignorable="w14 w15 w16se w16cid w16 w16cex wp14">
+<w:endnotes xmlns:wpc="http://schemas.microsoft.com/office/word/2010/wordprocessingCanvas" xmlns:cx="http://schemas.microsoft.com/office/drawing/2014/chartex" xmlns:cx1="http://schemas.microsoft.com/office/drawing/2015/9/8/chartex" xmlns:cx2="http://schemas.microsoft.com/office/drawing/2015/10/21/chartex" xmlns:cx3="http://schemas.microsoft.com/office/drawing/2016/5/9/chartex" xmlns:cx4="http://schemas.microsoft.com/office/drawing/2016/5/10/chartex" xmlns:cx5="http://schemas.microsoft.com/office/drawing/2016/5/11/chartex" xmlns:cx6="http://schemas.microsoft.com/office/drawing/2016/5/12/chartex" xmlns:cx7="http://schemas.microsoft.com/office/drawing/2016/5/13/chartex" xmlns:cx8="http://schemas.microsoft.com/office/drawing/2016/5/14/chartex" xmlns:mc="http://schemas.openxmlformats.org/markup-compatibility/2006" xmlns:aink="http://schemas.microsoft.com/office/drawing/2016/ink" xmlns:am3d="http://schemas.microsoft.com/office/drawing/2017/model3d" xmlns:o="urn:schemas-microsoft-com:office:office" xmlns:r="http://schemas.openxmlformats.org/officeDocument/2006/relationships" xmlns:m="http://schemas.openxmlformats.org/officeDocument/2006/math" xmlns:v="urn:schemas-microsoft-com:vml" xmlns:wp14="http://schemas.microsoft.com/office/word/2010/wordprocessingDrawing" xmlns:wp="http://schemas.openxmlformats.org/drawingml/2006/wordprocessingDrawing" xmlns:w10="urn:schemas-microsoft-com:office:word" xmlns:w="http://schemas.openxmlformats.org/wordprocessingml/2006/main" xmlns:w14="http://schemas.microsoft.com/office/word/2010/wordml" xmlns:w15="http://schemas.microsoft.com/office/word/2012/wordml" xmlns:w16cid="http://schemas.microsoft.com/office/word/2016/wordml/cid" xmlns:w16se="http://schemas.microsoft.com/office/word/2015/wordml/symex" xmlns:wpg="http://schemas.microsoft.com/office/word/2010/wordprocessingGroup" xmlns:wpi="http://schemas.microsoft.com/office/word/2010/wordprocessingInk" xmlns:wne="http://schemas.microsoft.com/office/word/2006/wordml" xmlns:wps="http://schemas.microsoft.com/office/word/2010/wordprocessingShape" mc:Ignorable="w14 w15 w16se w16cid wp14">
   <w:endnote w:type="separator" w:id="-1">
     <w:p>
       <w:pPr>
@@ -6862,7 +7230,7 @@
 </file>
 
 <file path=word/footer1.xml><?xml version="1.0" encoding="utf-8"?>
-<w:ftr xmlns:wpc="http://schemas.microsoft.com/office/word/2010/wordprocessingCanvas" xmlns:cx="http://schemas.microsoft.com/office/drawing/2014/chartex" xmlns:cx1="http://schemas.microsoft.com/office/drawing/2015/9/8/chartex" xmlns:cx2="http://schemas.microsoft.com/office/drawing/2015/10/21/chartex" xmlns:cx3="http://schemas.microsoft.com/office/drawing/2016/5/9/chartex" xmlns:cx4="http://schemas.microsoft.com/office/drawing/2016/5/10/chartex" xmlns:cx5="http://schemas.microsoft.com/office/drawing/2016/5/11/chartex" xmlns:cx6="http://schemas.microsoft.com/office/drawing/2016/5/12/chartex" xmlns:cx7="http://schemas.microsoft.com/office/drawing/2016/5/13/chartex" xmlns:cx8="http://schemas.microsoft.com/office/drawing/2016/5/14/chartex" xmlns:mc="http://schemas.openxmlformats.org/markup-compatibility/2006" xmlns:aink="http://schemas.microsoft.com/office/drawing/2016/ink" xmlns:am3d="http://schemas.microsoft.com/office/drawing/2017/model3d" xmlns:o="urn:schemas-microsoft-com:office:office" xmlns:r="http://schemas.openxmlformats.org/officeDocument/2006/relationships" xmlns:m="http://schemas.openxmlformats.org/officeDocument/2006/math" xmlns:v="urn:schemas-microsoft-com:vml" xmlns:wp14="http://schemas.microsoft.com/office/word/2010/wordprocessingDrawing" xmlns:wp="http://schemas.openxmlformats.org/drawingml/2006/wordprocessingDrawing" xmlns:w10="urn:schemas-microsoft-com:office:word" xmlns:w="http://schemas.openxmlformats.org/wordprocessingml/2006/main" xmlns:w14="http://schemas.microsoft.com/office/word/2010/wordml" xmlns:w15="http://schemas.microsoft.com/office/word/2012/wordml" xmlns:w16cex="http://schemas.microsoft.com/office/word/2018/wordml/cex" xmlns:w16cid="http://schemas.microsoft.com/office/word/2016/wordml/cid" xmlns:w16="http://schemas.microsoft.com/office/word/2018/wordml" xmlns:w16se="http://schemas.microsoft.com/office/word/2015/wordml/symex" xmlns:wpg="http://schemas.microsoft.com/office/word/2010/wordprocessingGroup" xmlns:wpi="http://schemas.microsoft.com/office/word/2010/wordprocessingInk" xmlns:wne="http://schemas.microsoft.com/office/word/2006/wordml" xmlns:wps="http://schemas.microsoft.com/office/word/2010/wordprocessingShape" mc:Ignorable="w14 w15 w16se w16cid w16 w16cex wp14">
+<w:ftr xmlns:wpc="http://schemas.microsoft.com/office/word/2010/wordprocessingCanvas" xmlns:cx="http://schemas.microsoft.com/office/drawing/2014/chartex" xmlns:cx1="http://schemas.microsoft.com/office/drawing/2015/9/8/chartex" xmlns:cx2="http://schemas.microsoft.com/office/drawing/2015/10/21/chartex" xmlns:cx3="http://schemas.microsoft.com/office/drawing/2016/5/9/chartex" xmlns:cx4="http://schemas.microsoft.com/office/drawing/2016/5/10/chartex" xmlns:cx5="http://schemas.microsoft.com/office/drawing/2016/5/11/chartex" xmlns:cx6="http://schemas.microsoft.com/office/drawing/2016/5/12/chartex" xmlns:cx7="http://schemas.microsoft.com/office/drawing/2016/5/13/chartex" xmlns:cx8="http://schemas.microsoft.com/office/drawing/2016/5/14/chartex" xmlns:mc="http://schemas.openxmlformats.org/markup-compatibility/2006" xmlns:aink="http://schemas.microsoft.com/office/drawing/2016/ink" xmlns:am3d="http://schemas.microsoft.com/office/drawing/2017/model3d" xmlns:o="urn:schemas-microsoft-com:office:office" xmlns:r="http://schemas.openxmlformats.org/officeDocument/2006/relationships" xmlns:m="http://schemas.openxmlformats.org/officeDocument/2006/math" xmlns:v="urn:schemas-microsoft-com:vml" xmlns:wp14="http://schemas.microsoft.com/office/word/2010/wordprocessingDrawing" xmlns:wp="http://schemas.openxmlformats.org/drawingml/2006/wordprocessingDrawing" xmlns:w10="urn:schemas-microsoft-com:office:word" xmlns:w="http://schemas.openxmlformats.org/wordprocessingml/2006/main" xmlns:w14="http://schemas.microsoft.com/office/word/2010/wordml" xmlns:w15="http://schemas.microsoft.com/office/word/2012/wordml" xmlns:w16cid="http://schemas.microsoft.com/office/word/2016/wordml/cid" xmlns:w16se="http://schemas.microsoft.com/office/word/2015/wordml/symex" xmlns:wpg="http://schemas.microsoft.com/office/word/2010/wordprocessingGroup" xmlns:wpi="http://schemas.microsoft.com/office/word/2010/wordprocessingInk" xmlns:wne="http://schemas.microsoft.com/office/word/2006/wordml" xmlns:wps="http://schemas.microsoft.com/office/word/2010/wordprocessingShape" mc:Ignorable="w14 w15 w16se w16cid wp14">
   <w:p>
     <w:pPr>
       <w:pStyle w:val="Footer"/>
@@ -6953,7 +7321,7 @@
 </file>
 
 <file path=word/footer2.xml><?xml version="1.0" encoding="utf-8"?>
-<w:ftr xmlns:wpc="http://schemas.microsoft.com/office/word/2010/wordprocessingCanvas" xmlns:cx="http://schemas.microsoft.com/office/drawing/2014/chartex" xmlns:cx1="http://schemas.microsoft.com/office/drawing/2015/9/8/chartex" xmlns:cx2="http://schemas.microsoft.com/office/drawing/2015/10/21/chartex" xmlns:cx3="http://schemas.microsoft.com/office/drawing/2016/5/9/chartex" xmlns:cx4="http://schemas.microsoft.com/office/drawing/2016/5/10/chartex" xmlns:cx5="http://schemas.microsoft.com/office/drawing/2016/5/11/chartex" xmlns:cx6="http://schemas.microsoft.com/office/drawing/2016/5/12/chartex" xmlns:cx7="http://schemas.microsoft.com/office/drawing/2016/5/13/chartex" xmlns:cx8="http://schemas.microsoft.com/office/drawing/2016/5/14/chartex" xmlns:mc="http://schemas.openxmlformats.org/markup-compatibility/2006" xmlns:aink="http://schemas.microsoft.com/office/drawing/2016/ink" xmlns:am3d="http://schemas.microsoft.com/office/drawing/2017/model3d" xmlns:o="urn:schemas-microsoft-com:office:office" xmlns:r="http://schemas.openxmlformats.org/officeDocument/2006/relationships" xmlns:m="http://schemas.openxmlformats.org/officeDocument/2006/math" xmlns:v="urn:schemas-microsoft-com:vml" xmlns:wp14="http://schemas.microsoft.com/office/word/2010/wordprocessingDrawing" xmlns:wp="http://schemas.openxmlformats.org/drawingml/2006/wordprocessingDrawing" xmlns:w10="urn:schemas-microsoft-com:office:word" xmlns:w="http://schemas.openxmlformats.org/wordprocessingml/2006/main" xmlns:w14="http://schemas.microsoft.com/office/word/2010/wordml" xmlns:w15="http://schemas.microsoft.com/office/word/2012/wordml" xmlns:w16cex="http://schemas.microsoft.com/office/word/2018/wordml/cex" xmlns:w16cid="http://schemas.microsoft.com/office/word/2016/wordml/cid" xmlns:w16="http://schemas.microsoft.com/office/word/2018/wordml" xmlns:w16se="http://schemas.microsoft.com/office/word/2015/wordml/symex" xmlns:wpg="http://schemas.microsoft.com/office/word/2010/wordprocessingGroup" xmlns:wpi="http://schemas.microsoft.com/office/word/2010/wordprocessingInk" xmlns:wne="http://schemas.microsoft.com/office/word/2006/wordml" xmlns:wps="http://schemas.microsoft.com/office/word/2010/wordprocessingShape" mc:Ignorable="w14 w15 w16se w16cid w16 w16cex wp14">
+<w:ftr xmlns:wpc="http://schemas.microsoft.com/office/word/2010/wordprocessingCanvas" xmlns:cx="http://schemas.microsoft.com/office/drawing/2014/chartex" xmlns:cx1="http://schemas.microsoft.com/office/drawing/2015/9/8/chartex" xmlns:cx2="http://schemas.microsoft.com/office/drawing/2015/10/21/chartex" xmlns:cx3="http://schemas.microsoft.com/office/drawing/2016/5/9/chartex" xmlns:cx4="http://schemas.microsoft.com/office/drawing/2016/5/10/chartex" xmlns:cx5="http://schemas.microsoft.com/office/drawing/2016/5/11/chartex" xmlns:cx6="http://schemas.microsoft.com/office/drawing/2016/5/12/chartex" xmlns:cx7="http://schemas.microsoft.com/office/drawing/2016/5/13/chartex" xmlns:cx8="http://schemas.microsoft.com/office/drawing/2016/5/14/chartex" xmlns:mc="http://schemas.openxmlformats.org/markup-compatibility/2006" xmlns:aink="http://schemas.microsoft.com/office/drawing/2016/ink" xmlns:am3d="http://schemas.microsoft.com/office/drawing/2017/model3d" xmlns:o="urn:schemas-microsoft-com:office:office" xmlns:r="http://schemas.openxmlformats.org/officeDocument/2006/relationships" xmlns:m="http://schemas.openxmlformats.org/officeDocument/2006/math" xmlns:v="urn:schemas-microsoft-com:vml" xmlns:wp14="http://schemas.microsoft.com/office/word/2010/wordprocessingDrawing" xmlns:wp="http://schemas.openxmlformats.org/drawingml/2006/wordprocessingDrawing" xmlns:w10="urn:schemas-microsoft-com:office:word" xmlns:w="http://schemas.openxmlformats.org/wordprocessingml/2006/main" xmlns:w14="http://schemas.microsoft.com/office/word/2010/wordml" xmlns:w15="http://schemas.microsoft.com/office/word/2012/wordml" xmlns:w16cid="http://schemas.microsoft.com/office/word/2016/wordml/cid" xmlns:w16se="http://schemas.microsoft.com/office/word/2015/wordml/symex" xmlns:wpg="http://schemas.microsoft.com/office/word/2010/wordprocessingGroup" xmlns:wpi="http://schemas.microsoft.com/office/word/2010/wordprocessingInk" xmlns:wne="http://schemas.microsoft.com/office/word/2006/wordml" xmlns:wps="http://schemas.microsoft.com/office/word/2010/wordprocessingShape" mc:Ignorable="w14 w15 w16se w16cid wp14">
   <w:sdt>
     <w:sdtPr>
       <w:id w:val="-1369914908"/>
@@ -7049,8 +7417,18 @@
 </w:ftr>
 </file>
 
+<file path=word/footer3.xml><?xml version="1.0" encoding="utf-8"?>
+<w:ftr xmlns:wpc="http://schemas.microsoft.com/office/word/2010/wordprocessingCanvas" xmlns:cx="http://schemas.microsoft.com/office/drawing/2014/chartex" xmlns:cx1="http://schemas.microsoft.com/office/drawing/2015/9/8/chartex" xmlns:cx2="http://schemas.microsoft.com/office/drawing/2015/10/21/chartex" xmlns:cx3="http://schemas.microsoft.com/office/drawing/2016/5/9/chartex" xmlns:cx4="http://schemas.microsoft.com/office/drawing/2016/5/10/chartex" xmlns:cx5="http://schemas.microsoft.com/office/drawing/2016/5/11/chartex" xmlns:cx6="http://schemas.microsoft.com/office/drawing/2016/5/12/chartex" xmlns:cx7="http://schemas.microsoft.com/office/drawing/2016/5/13/chartex" xmlns:cx8="http://schemas.microsoft.com/office/drawing/2016/5/14/chartex" xmlns:mc="http://schemas.openxmlformats.org/markup-compatibility/2006" xmlns:aink="http://schemas.microsoft.com/office/drawing/2016/ink" xmlns:am3d="http://schemas.microsoft.com/office/drawing/2017/model3d" xmlns:o="urn:schemas-microsoft-com:office:office" xmlns:r="http://schemas.openxmlformats.org/officeDocument/2006/relationships" xmlns:m="http://schemas.openxmlformats.org/officeDocument/2006/math" xmlns:v="urn:schemas-microsoft-com:vml" xmlns:wp14="http://schemas.microsoft.com/office/word/2010/wordprocessingDrawing" xmlns:wp="http://schemas.openxmlformats.org/drawingml/2006/wordprocessingDrawing" xmlns:w10="urn:schemas-microsoft-com:office:word" xmlns:w="http://schemas.openxmlformats.org/wordprocessingml/2006/main" xmlns:w14="http://schemas.microsoft.com/office/word/2010/wordml" xmlns:w15="http://schemas.microsoft.com/office/word/2012/wordml" xmlns:w16cid="http://schemas.microsoft.com/office/word/2016/wordml/cid" xmlns:w16se="http://schemas.microsoft.com/office/word/2015/wordml/symex" xmlns:wpg="http://schemas.microsoft.com/office/word/2010/wordprocessingGroup" xmlns:wpi="http://schemas.microsoft.com/office/word/2010/wordprocessingInk" xmlns:wne="http://schemas.microsoft.com/office/word/2006/wordml" xmlns:wps="http://schemas.microsoft.com/office/word/2010/wordprocessingShape" mc:Ignorable="w14 w15 w16se w16cid wp14">
+  <w:p>
+    <w:pPr>
+      <w:pStyle w:val="Footer"/>
+    </w:pPr>
+  </w:p>
+</w:ftr>
+</file>
+
 <file path=word/footnotes.xml><?xml version="1.0" encoding="utf-8"?>
-<w:footnotes xmlns:wpc="http://schemas.microsoft.com/office/word/2010/wordprocessingCanvas" xmlns:cx="http://schemas.microsoft.com/office/drawing/2014/chartex" xmlns:cx1="http://schemas.microsoft.com/office/drawing/2015/9/8/chartex" xmlns:cx2="http://schemas.microsoft.com/office/drawing/2015/10/21/chartex" xmlns:cx3="http://schemas.microsoft.com/office/drawing/2016/5/9/chartex" xmlns:cx4="http://schemas.microsoft.com/office/drawing/2016/5/10/chartex" xmlns:cx5="http://schemas.microsoft.com/office/drawing/2016/5/11/chartex" xmlns:cx6="http://schemas.microsoft.com/office/drawing/2016/5/12/chartex" xmlns:cx7="http://schemas.microsoft.com/office/drawing/2016/5/13/chartex" xmlns:cx8="http://schemas.microsoft.com/office/drawing/2016/5/14/chartex" xmlns:mc="http://schemas.openxmlformats.org/markup-compatibility/2006" xmlns:aink="http://schemas.microsoft.com/office/drawing/2016/ink" xmlns:am3d="http://schemas.microsoft.com/office/drawing/2017/model3d" xmlns:o="urn:schemas-microsoft-com:office:office" xmlns:r="http://schemas.openxmlformats.org/officeDocument/2006/relationships" xmlns:m="http://schemas.openxmlformats.org/officeDocument/2006/math" xmlns:v="urn:schemas-microsoft-com:vml" xmlns:wp14="http://schemas.microsoft.com/office/word/2010/wordprocessingDrawing" xmlns:wp="http://schemas.openxmlformats.org/drawingml/2006/wordprocessingDrawing" xmlns:w10="urn:schemas-microsoft-com:office:word" xmlns:w="http://schemas.openxmlformats.org/wordprocessingml/2006/main" xmlns:w14="http://schemas.microsoft.com/office/word/2010/wordml" xmlns:w15="http://schemas.microsoft.com/office/word/2012/wordml" xmlns:w16cex="http://schemas.microsoft.com/office/word/2018/wordml/cex" xmlns:w16cid="http://schemas.microsoft.com/office/word/2016/wordml/cid" xmlns:w16="http://schemas.microsoft.com/office/word/2018/wordml" xmlns:w16se="http://schemas.microsoft.com/office/word/2015/wordml/symex" xmlns:wpg="http://schemas.microsoft.com/office/word/2010/wordprocessingGroup" xmlns:wpi="http://schemas.microsoft.com/office/word/2010/wordprocessingInk" xmlns:wne="http://schemas.microsoft.com/office/word/2006/wordml" xmlns:wps="http://schemas.microsoft.com/office/word/2010/wordprocessingShape" mc:Ignorable="w14 w15 w16se w16cid w16 w16cex wp14">
+<w:footnotes xmlns:wpc="http://schemas.microsoft.com/office/word/2010/wordprocessingCanvas" xmlns:cx="http://schemas.microsoft.com/office/drawing/2014/chartex" xmlns:cx1="http://schemas.microsoft.com/office/drawing/2015/9/8/chartex" xmlns:cx2="http://schemas.microsoft.com/office/drawing/2015/10/21/chartex" xmlns:cx3="http://schemas.microsoft.com/office/drawing/2016/5/9/chartex" xmlns:cx4="http://schemas.microsoft.com/office/drawing/2016/5/10/chartex" xmlns:cx5="http://schemas.microsoft.com/office/drawing/2016/5/11/chartex" xmlns:cx6="http://schemas.microsoft.com/office/drawing/2016/5/12/chartex" xmlns:cx7="http://schemas.microsoft.com/office/drawing/2016/5/13/chartex" xmlns:cx8="http://schemas.microsoft.com/office/drawing/2016/5/14/chartex" xmlns:mc="http://schemas.openxmlformats.org/markup-compatibility/2006" xmlns:aink="http://schemas.microsoft.com/office/drawing/2016/ink" xmlns:am3d="http://schemas.microsoft.com/office/drawing/2017/model3d" xmlns:o="urn:schemas-microsoft-com:office:office" xmlns:r="http://schemas.openxmlformats.org/officeDocument/2006/relationships" xmlns:m="http://schemas.openxmlformats.org/officeDocument/2006/math" xmlns:v="urn:schemas-microsoft-com:vml" xmlns:wp14="http://schemas.microsoft.com/office/word/2010/wordprocessingDrawing" xmlns:wp="http://schemas.openxmlformats.org/drawingml/2006/wordprocessingDrawing" xmlns:w10="urn:schemas-microsoft-com:office:word" xmlns:w="http://schemas.openxmlformats.org/wordprocessingml/2006/main" xmlns:w14="http://schemas.microsoft.com/office/word/2010/wordml" xmlns:w15="http://schemas.microsoft.com/office/word/2012/wordml" xmlns:w16cid="http://schemas.microsoft.com/office/word/2016/wordml/cid" xmlns:w16se="http://schemas.microsoft.com/office/word/2015/wordml/symex" xmlns:wpg="http://schemas.microsoft.com/office/word/2010/wordprocessingGroup" xmlns:wpi="http://schemas.microsoft.com/office/word/2010/wordprocessingInk" xmlns:wne="http://schemas.microsoft.com/office/word/2006/wordml" xmlns:wps="http://schemas.microsoft.com/office/word/2010/wordprocessingShape" mc:Ignorable="w14 w15 w16se w16cid wp14">
   <w:footnote w:type="separator" w:id="-1">
     <w:p>
       <w:pPr>
@@ -7075,7 +7453,7 @@
 </file>
 
 <file path=word/header1.xml><?xml version="1.0" encoding="utf-8"?>
-<w:hdr xmlns:wpc="http://schemas.microsoft.com/office/word/2010/wordprocessingCanvas" xmlns:cx="http://schemas.microsoft.com/office/drawing/2014/chartex" xmlns:cx1="http://schemas.microsoft.com/office/drawing/2015/9/8/chartex" xmlns:cx2="http://schemas.microsoft.com/office/drawing/2015/10/21/chartex" xmlns:cx3="http://schemas.microsoft.com/office/drawing/2016/5/9/chartex" xmlns:cx4="http://schemas.microsoft.com/office/drawing/2016/5/10/chartex" xmlns:cx5="http://schemas.microsoft.com/office/drawing/2016/5/11/chartex" xmlns:cx6="http://schemas.microsoft.com/office/drawing/2016/5/12/chartex" xmlns:cx7="http://schemas.microsoft.com/office/drawing/2016/5/13/chartex" xmlns:cx8="http://schemas.microsoft.com/office/drawing/2016/5/14/chartex" xmlns:mc="http://schemas.openxmlformats.org/markup-compatibility/2006" xmlns:aink="http://schemas.microsoft.com/office/drawing/2016/ink" xmlns:am3d="http://schemas.microsoft.com/office/drawing/2017/model3d" xmlns:o="urn:schemas-microsoft-com:office:office" xmlns:r="http://schemas.openxmlformats.org/officeDocument/2006/relationships" xmlns:m="http://schemas.openxmlformats.org/officeDocument/2006/math" xmlns:v="urn:schemas-microsoft-com:vml" xmlns:wp14="http://schemas.microsoft.com/office/word/2010/wordprocessingDrawing" xmlns:wp="http://schemas.openxmlformats.org/drawingml/2006/wordprocessingDrawing" xmlns:w10="urn:schemas-microsoft-com:office:word" xmlns:w="http://schemas.openxmlformats.org/wordprocessingml/2006/main" xmlns:w14="http://schemas.microsoft.com/office/word/2010/wordml" xmlns:w15="http://schemas.microsoft.com/office/word/2012/wordml" xmlns:w16cex="http://schemas.microsoft.com/office/word/2018/wordml/cex" xmlns:w16cid="http://schemas.microsoft.com/office/word/2016/wordml/cid" xmlns:w16="http://schemas.microsoft.com/office/word/2018/wordml" xmlns:w16se="http://schemas.microsoft.com/office/word/2015/wordml/symex" xmlns:wpg="http://schemas.microsoft.com/office/word/2010/wordprocessingGroup" xmlns:wpi="http://schemas.microsoft.com/office/word/2010/wordprocessingInk" xmlns:wne="http://schemas.microsoft.com/office/word/2006/wordml" xmlns:wps="http://schemas.microsoft.com/office/word/2010/wordprocessingShape" mc:Ignorable="w14 w15 w16se w16cid w16 w16cex wp14">
+<w:hdr xmlns:wpc="http://schemas.microsoft.com/office/word/2010/wordprocessingCanvas" xmlns:cx="http://schemas.microsoft.com/office/drawing/2014/chartex" xmlns:cx1="http://schemas.microsoft.com/office/drawing/2015/9/8/chartex" xmlns:cx2="http://schemas.microsoft.com/office/drawing/2015/10/21/chartex" xmlns:cx3="http://schemas.microsoft.com/office/drawing/2016/5/9/chartex" xmlns:cx4="http://schemas.microsoft.com/office/drawing/2016/5/10/chartex" xmlns:cx5="http://schemas.microsoft.com/office/drawing/2016/5/11/chartex" xmlns:cx6="http://schemas.microsoft.com/office/drawing/2016/5/12/chartex" xmlns:cx7="http://schemas.microsoft.com/office/drawing/2016/5/13/chartex" xmlns:cx8="http://schemas.microsoft.com/office/drawing/2016/5/14/chartex" xmlns:mc="http://schemas.openxmlformats.org/markup-compatibility/2006" xmlns:aink="http://schemas.microsoft.com/office/drawing/2016/ink" xmlns:am3d="http://schemas.microsoft.com/office/drawing/2017/model3d" xmlns:o="urn:schemas-microsoft-com:office:office" xmlns:r="http://schemas.openxmlformats.org/officeDocument/2006/relationships" xmlns:m="http://schemas.openxmlformats.org/officeDocument/2006/math" xmlns:v="urn:schemas-microsoft-com:vml" xmlns:wp14="http://schemas.microsoft.com/office/word/2010/wordprocessingDrawing" xmlns:wp="http://schemas.openxmlformats.org/drawingml/2006/wordprocessingDrawing" xmlns:w10="urn:schemas-microsoft-com:office:word" xmlns:w="http://schemas.openxmlformats.org/wordprocessingml/2006/main" xmlns:w14="http://schemas.microsoft.com/office/word/2010/wordml" xmlns:w15="http://schemas.microsoft.com/office/word/2012/wordml" xmlns:w16cid="http://schemas.microsoft.com/office/word/2016/wordml/cid" xmlns:w16se="http://schemas.microsoft.com/office/word/2015/wordml/symex" xmlns:wpg="http://schemas.microsoft.com/office/word/2010/wordprocessingGroup" xmlns:wpi="http://schemas.microsoft.com/office/word/2010/wordprocessingInk" xmlns:wne="http://schemas.microsoft.com/office/word/2006/wordml" xmlns:wps="http://schemas.microsoft.com/office/word/2010/wordprocessingShape" mc:Ignorable="w14 w15 w16se w16cid wp14">
   <w:p>
     <w:pPr>
       <w:pStyle w:val="Header"/>
@@ -7125,7 +7503,7 @@
 </file>
 
 <file path=word/header2.xml><?xml version="1.0" encoding="utf-8"?>
-<w:hdr xmlns:wpc="http://schemas.microsoft.com/office/word/2010/wordprocessingCanvas" xmlns:cx="http://schemas.microsoft.com/office/drawing/2014/chartex" xmlns:cx1="http://schemas.microsoft.com/office/drawing/2015/9/8/chartex" xmlns:cx2="http://schemas.microsoft.com/office/drawing/2015/10/21/chartex" xmlns:cx3="http://schemas.microsoft.com/office/drawing/2016/5/9/chartex" xmlns:cx4="http://schemas.microsoft.com/office/drawing/2016/5/10/chartex" xmlns:cx5="http://schemas.microsoft.com/office/drawing/2016/5/11/chartex" xmlns:cx6="http://schemas.microsoft.com/office/drawing/2016/5/12/chartex" xmlns:cx7="http://schemas.microsoft.com/office/drawing/2016/5/13/chartex" xmlns:cx8="http://schemas.microsoft.com/office/drawing/2016/5/14/chartex" xmlns:mc="http://schemas.openxmlformats.org/markup-compatibility/2006" xmlns:aink="http://schemas.microsoft.com/office/drawing/2016/ink" xmlns:am3d="http://schemas.microsoft.com/office/drawing/2017/model3d" xmlns:o="urn:schemas-microsoft-com:office:office" xmlns:r="http://schemas.openxmlformats.org/officeDocument/2006/relationships" xmlns:m="http://schemas.openxmlformats.org/officeDocument/2006/math" xmlns:v="urn:schemas-microsoft-com:vml" xmlns:wp14="http://schemas.microsoft.com/office/word/2010/wordprocessingDrawing" xmlns:wp="http://schemas.openxmlformats.org/drawingml/2006/wordprocessingDrawing" xmlns:w10="urn:schemas-microsoft-com:office:word" xmlns:w="http://schemas.openxmlformats.org/wordprocessingml/2006/main" xmlns:w14="http://schemas.microsoft.com/office/word/2010/wordml" xmlns:w15="http://schemas.microsoft.com/office/word/2012/wordml" xmlns:w16cex="http://schemas.microsoft.com/office/word/2018/wordml/cex" xmlns:w16cid="http://schemas.microsoft.com/office/word/2016/wordml/cid" xmlns:w16="http://schemas.microsoft.com/office/word/2018/wordml" xmlns:w16se="http://schemas.microsoft.com/office/word/2015/wordml/symex" xmlns:wpg="http://schemas.microsoft.com/office/word/2010/wordprocessingGroup" xmlns:wpi="http://schemas.microsoft.com/office/word/2010/wordprocessingInk" xmlns:wne="http://schemas.microsoft.com/office/word/2006/wordml" xmlns:wps="http://schemas.microsoft.com/office/word/2010/wordprocessingShape" mc:Ignorable="w14 w15 w16se w16cid w16 w16cex wp14">
+<w:hdr xmlns:wpc="http://schemas.microsoft.com/office/word/2010/wordprocessingCanvas" xmlns:cx="http://schemas.microsoft.com/office/drawing/2014/chartex" xmlns:cx1="http://schemas.microsoft.com/office/drawing/2015/9/8/chartex" xmlns:cx2="http://schemas.microsoft.com/office/drawing/2015/10/21/chartex" xmlns:cx3="http://schemas.microsoft.com/office/drawing/2016/5/9/chartex" xmlns:cx4="http://schemas.microsoft.com/office/drawing/2016/5/10/chartex" xmlns:cx5="http://schemas.microsoft.com/office/drawing/2016/5/11/chartex" xmlns:cx6="http://schemas.microsoft.com/office/drawing/2016/5/12/chartex" xmlns:cx7="http://schemas.microsoft.com/office/drawing/2016/5/13/chartex" xmlns:cx8="http://schemas.microsoft.com/office/drawing/2016/5/14/chartex" xmlns:mc="http://schemas.openxmlformats.org/markup-compatibility/2006" xmlns:aink="http://schemas.microsoft.com/office/drawing/2016/ink" xmlns:am3d="http://schemas.microsoft.com/office/drawing/2017/model3d" xmlns:o="urn:schemas-microsoft-com:office:office" xmlns:r="http://schemas.openxmlformats.org/officeDocument/2006/relationships" xmlns:m="http://schemas.openxmlformats.org/officeDocument/2006/math" xmlns:v="urn:schemas-microsoft-com:vml" xmlns:wp14="http://schemas.microsoft.com/office/word/2010/wordprocessingDrawing" xmlns:wp="http://schemas.openxmlformats.org/drawingml/2006/wordprocessingDrawing" xmlns:w10="urn:schemas-microsoft-com:office:word" xmlns:w="http://schemas.openxmlformats.org/wordprocessingml/2006/main" xmlns:w14="http://schemas.microsoft.com/office/word/2010/wordml" xmlns:w15="http://schemas.microsoft.com/office/word/2012/wordml" xmlns:w16cid="http://schemas.microsoft.com/office/word/2016/wordml/cid" xmlns:w16se="http://schemas.microsoft.com/office/word/2015/wordml/symex" xmlns:wpg="http://schemas.microsoft.com/office/word/2010/wordprocessingGroup" xmlns:wpi="http://schemas.microsoft.com/office/word/2010/wordprocessingInk" xmlns:wne="http://schemas.microsoft.com/office/word/2006/wordml" xmlns:wps="http://schemas.microsoft.com/office/word/2010/wordprocessingShape" mc:Ignorable="w14 w15 w16se w16cid wp14">
   <w:p>
     <w:pPr>
       <w:pStyle w:val="Header"/>
@@ -7180,8 +7558,18 @@
 </w:hdr>
 </file>
 
+<file path=word/header3.xml><?xml version="1.0" encoding="utf-8"?>
+<w:hdr xmlns:wpc="http://schemas.microsoft.com/office/word/2010/wordprocessingCanvas" xmlns:cx="http://schemas.microsoft.com/office/drawing/2014/chartex" xmlns:cx1="http://schemas.microsoft.com/office/drawing/2015/9/8/chartex" xmlns:cx2="http://schemas.microsoft.com/office/drawing/2015/10/21/chartex" xmlns:cx3="http://schemas.microsoft.com/office/drawing/2016/5/9/chartex" xmlns:cx4="http://schemas.microsoft.com/office/drawing/2016/5/10/chartex" xmlns:cx5="http://schemas.microsoft.com/office/drawing/2016/5/11/chartex" xmlns:cx6="http://schemas.microsoft.com/office/drawing/2016/5/12/chartex" xmlns:cx7="http://schemas.microsoft.com/office/drawing/2016/5/13/chartex" xmlns:cx8="http://schemas.microsoft.com/office/drawing/2016/5/14/chartex" xmlns:mc="http://schemas.openxmlformats.org/markup-compatibility/2006" xmlns:aink="http://schemas.microsoft.com/office/drawing/2016/ink" xmlns:am3d="http://schemas.microsoft.com/office/drawing/2017/model3d" xmlns:o="urn:schemas-microsoft-com:office:office" xmlns:r="http://schemas.openxmlformats.org/officeDocument/2006/relationships" xmlns:m="http://schemas.openxmlformats.org/officeDocument/2006/math" xmlns:v="urn:schemas-microsoft-com:vml" xmlns:wp14="http://schemas.microsoft.com/office/word/2010/wordprocessingDrawing" xmlns:wp="http://schemas.openxmlformats.org/drawingml/2006/wordprocessingDrawing" xmlns:w10="urn:schemas-microsoft-com:office:word" xmlns:w="http://schemas.openxmlformats.org/wordprocessingml/2006/main" xmlns:w14="http://schemas.microsoft.com/office/word/2010/wordml" xmlns:w15="http://schemas.microsoft.com/office/word/2012/wordml" xmlns:w16cid="http://schemas.microsoft.com/office/word/2016/wordml/cid" xmlns:w16se="http://schemas.microsoft.com/office/word/2015/wordml/symex" xmlns:wpg="http://schemas.microsoft.com/office/word/2010/wordprocessingGroup" xmlns:wpi="http://schemas.microsoft.com/office/word/2010/wordprocessingInk" xmlns:wne="http://schemas.microsoft.com/office/word/2006/wordml" xmlns:wps="http://schemas.microsoft.com/office/word/2010/wordprocessingShape" mc:Ignorable="w14 w15 w16se w16cid wp14">
+  <w:p>
+    <w:pPr>
+      <w:pStyle w:val="Header"/>
+    </w:pPr>
+  </w:p>
+</w:hdr>
+</file>
+
 <file path=word/numbering.xml><?xml version="1.0" encoding="utf-8"?>
-<w:numbering xmlns:wpc="http://schemas.microsoft.com/office/word/2010/wordprocessingCanvas" xmlns:cx="http://schemas.microsoft.com/office/drawing/2014/chartex" xmlns:cx1="http://schemas.microsoft.com/office/drawing/2015/9/8/chartex" xmlns:cx2="http://schemas.microsoft.com/office/drawing/2015/10/21/chartex" xmlns:cx3="http://schemas.microsoft.com/office/drawing/2016/5/9/chartex" xmlns:cx4="http://schemas.microsoft.com/office/drawing/2016/5/10/chartex" xmlns:cx5="http://schemas.microsoft.com/office/drawing/2016/5/11/chartex" xmlns:cx6="http://schemas.microsoft.com/office/drawing/2016/5/12/chartex" xmlns:cx7="http://schemas.microsoft.com/office/drawing/2016/5/13/chartex" xmlns:cx8="http://schemas.microsoft.com/office/drawing/2016/5/14/chartex" xmlns:mc="http://schemas.openxmlformats.org/markup-compatibility/2006" xmlns:aink="http://schemas.microsoft.com/office/drawing/2016/ink" xmlns:am3d="http://schemas.microsoft.com/office/drawing/2017/model3d" xmlns:o="urn:schemas-microsoft-com:office:office" xmlns:r="http://schemas.openxmlformats.org/officeDocument/2006/relationships" xmlns:m="http://schemas.openxmlformats.org/officeDocument/2006/math" xmlns:v="urn:schemas-microsoft-com:vml" xmlns:wp14="http://schemas.microsoft.com/office/word/2010/wordprocessingDrawing" xmlns:wp="http://schemas.openxmlformats.org/drawingml/2006/wordprocessingDrawing" xmlns:w10="urn:schemas-microsoft-com:office:word" xmlns:w="http://schemas.openxmlformats.org/wordprocessingml/2006/main" xmlns:w14="http://schemas.microsoft.com/office/word/2010/wordml" xmlns:w15="http://schemas.microsoft.com/office/word/2012/wordml" xmlns:w16cex="http://schemas.microsoft.com/office/word/2018/wordml/cex" xmlns:w16cid="http://schemas.microsoft.com/office/word/2016/wordml/cid" xmlns:w16="http://schemas.microsoft.com/office/word/2018/wordml" xmlns:w16se="http://schemas.microsoft.com/office/word/2015/wordml/symex" xmlns:wpg="http://schemas.microsoft.com/office/word/2010/wordprocessingGroup" xmlns:wpi="http://schemas.microsoft.com/office/word/2010/wordprocessingInk" xmlns:wne="http://schemas.microsoft.com/office/word/2006/wordml" xmlns:wps="http://schemas.microsoft.com/office/word/2010/wordprocessingShape" mc:Ignorable="w14 w15 w16se w16cid w16 w16cex wp14">
+<w:numbering xmlns:wpc="http://schemas.microsoft.com/office/word/2010/wordprocessingCanvas" xmlns:cx="http://schemas.microsoft.com/office/drawing/2014/chartex" xmlns:cx1="http://schemas.microsoft.com/office/drawing/2015/9/8/chartex" xmlns:cx2="http://schemas.microsoft.com/office/drawing/2015/10/21/chartex" xmlns:cx3="http://schemas.microsoft.com/office/drawing/2016/5/9/chartex" xmlns:cx4="http://schemas.microsoft.com/office/drawing/2016/5/10/chartex" xmlns:cx5="http://schemas.microsoft.com/office/drawing/2016/5/11/chartex" xmlns:cx6="http://schemas.microsoft.com/office/drawing/2016/5/12/chartex" xmlns:cx7="http://schemas.microsoft.com/office/drawing/2016/5/13/chartex" xmlns:cx8="http://schemas.microsoft.com/office/drawing/2016/5/14/chartex" xmlns:mc="http://schemas.openxmlformats.org/markup-compatibility/2006" xmlns:aink="http://schemas.microsoft.com/office/drawing/2016/ink" xmlns:am3d="http://schemas.microsoft.com/office/drawing/2017/model3d" xmlns:o="urn:schemas-microsoft-com:office:office" xmlns:r="http://schemas.openxmlformats.org/officeDocument/2006/relationships" xmlns:m="http://schemas.openxmlformats.org/officeDocument/2006/math" xmlns:v="urn:schemas-microsoft-com:vml" xmlns:wp14="http://schemas.microsoft.com/office/word/2010/wordprocessingDrawing" xmlns:wp="http://schemas.openxmlformats.org/drawingml/2006/wordprocessingDrawing" xmlns:w10="urn:schemas-microsoft-com:office:word" xmlns:w="http://schemas.openxmlformats.org/wordprocessingml/2006/main" xmlns:w14="http://schemas.microsoft.com/office/word/2010/wordml" xmlns:w15="http://schemas.microsoft.com/office/word/2012/wordml" xmlns:w16cid="http://schemas.microsoft.com/office/word/2016/wordml/cid" xmlns:w16se="http://schemas.microsoft.com/office/word/2015/wordml/symex" xmlns:wpg="http://schemas.microsoft.com/office/word/2010/wordprocessingGroup" xmlns:wpi="http://schemas.microsoft.com/office/word/2010/wordprocessingInk" xmlns:wne="http://schemas.microsoft.com/office/word/2006/wordml" xmlns:wps="http://schemas.microsoft.com/office/word/2010/wordprocessingShape" mc:Ignorable="w14 w15 w16se w16cid wp14">
   <w:abstractNum w:abstractNumId="0" w15:restartNumberingAfterBreak="0">
     <w:nsid w:val="1E8E72BA"/>
     <w:multiLevelType w:val="hybridMultilevel"/>
@@ -7862,8 +8250,16 @@
 </w:numbering>
 </file>
 
+<file path=word/people.xml><?xml version="1.0" encoding="utf-8"?>
+<w15:people xmlns:wpc="http://schemas.microsoft.com/office/word/2010/wordprocessingCanvas" xmlns:cx="http://schemas.microsoft.com/office/drawing/2014/chartex" xmlns:cx1="http://schemas.microsoft.com/office/drawing/2015/9/8/chartex" xmlns:cx2="http://schemas.microsoft.com/office/drawing/2015/10/21/chartex" xmlns:cx3="http://schemas.microsoft.com/office/drawing/2016/5/9/chartex" xmlns:cx4="http://schemas.microsoft.com/office/drawing/2016/5/10/chartex" xmlns:cx5="http://schemas.microsoft.com/office/drawing/2016/5/11/chartex" xmlns:cx6="http://schemas.microsoft.com/office/drawing/2016/5/12/chartex" xmlns:cx7="http://schemas.microsoft.com/office/drawing/2016/5/13/chartex" xmlns:cx8="http://schemas.microsoft.com/office/drawing/2016/5/14/chartex" xmlns:mc="http://schemas.openxmlformats.org/markup-compatibility/2006" xmlns:aink="http://schemas.microsoft.com/office/drawing/2016/ink" xmlns:am3d="http://schemas.microsoft.com/office/drawing/2017/model3d" xmlns:o="urn:schemas-microsoft-com:office:office" xmlns:r="http://schemas.openxmlformats.org/officeDocument/2006/relationships" xmlns:m="http://schemas.openxmlformats.org/officeDocument/2006/math" xmlns:v="urn:schemas-microsoft-com:vml" xmlns:wp14="http://schemas.microsoft.com/office/word/2010/wordprocessingDrawing" xmlns:wp="http://schemas.openxmlformats.org/drawingml/2006/wordprocessingDrawing" xmlns:w10="urn:schemas-microsoft-com:office:word" xmlns:w="http://schemas.openxmlformats.org/wordprocessingml/2006/main" xmlns:w14="http://schemas.microsoft.com/office/word/2010/wordml" xmlns:w15="http://schemas.microsoft.com/office/word/2012/wordml" xmlns:w16cid="http://schemas.microsoft.com/office/word/2016/wordml/cid" xmlns:w16se="http://schemas.microsoft.com/office/word/2015/wordml/symex" xmlns:wpg="http://schemas.microsoft.com/office/word/2010/wordprocessingGroup" xmlns:wpi="http://schemas.microsoft.com/office/word/2010/wordprocessingInk" xmlns:wne="http://schemas.microsoft.com/office/word/2006/wordml" xmlns:wps="http://schemas.microsoft.com/office/word/2010/wordprocessingShape" mc:Ignorable="w14 w15 w16se w16cid wp14">
+  <w15:person w15:author="Dattatray Patil (Contractor)">
+    <w15:presenceInfo w15:providerId="AD" w15:userId="S::Dattatray.Patil@gilead.com::715305f0-418e-4b1a-9e3b-ccb2b683531e"/>
+  </w15:person>
+</w15:people>
+</file>
+
 <file path=word/styles.xml><?xml version="1.0" encoding="utf-8"?>
-<w:styles xmlns:mc="http://schemas.openxmlformats.org/markup-compatibility/2006" xmlns:r="http://schemas.openxmlformats.org/officeDocument/2006/relationships" xmlns:w="http://schemas.openxmlformats.org/wordprocessingml/2006/main" xmlns:w14="http://schemas.microsoft.com/office/word/2010/wordml" xmlns:w15="http://schemas.microsoft.com/office/word/2012/wordml" xmlns:w16cex="http://schemas.microsoft.com/office/word/2018/wordml/cex" xmlns:w16cid="http://schemas.microsoft.com/office/word/2016/wordml/cid" xmlns:w16="http://schemas.microsoft.com/office/word/2018/wordml" xmlns:w16se="http://schemas.microsoft.com/office/word/2015/wordml/symex" mc:Ignorable="w14 w15 w16se w16cid w16 w16cex">
+<w:styles xmlns:mc="http://schemas.openxmlformats.org/markup-compatibility/2006" xmlns:r="http://schemas.openxmlformats.org/officeDocument/2006/relationships" xmlns:w="http://schemas.openxmlformats.org/wordprocessingml/2006/main" xmlns:w14="http://schemas.microsoft.com/office/word/2010/wordml" xmlns:w15="http://schemas.microsoft.com/office/word/2012/wordml" xmlns:w16cid="http://schemas.microsoft.com/office/word/2016/wordml/cid" xmlns:w16se="http://schemas.microsoft.com/office/word/2015/wordml/symex" mc:Ignorable="w14 w15 w16se w16cid">
   <w:docDefaults>
     <w:rPrDefault>
       <w:rPr>
@@ -7879,7 +8275,7 @@
       </w:pPr>
     </w:pPrDefault>
   </w:docDefaults>
-  <w:latentStyles w:defLockedState="0" w:defUIPriority="99" w:defSemiHidden="0" w:defUnhideWhenUsed="0" w:defQFormat="0" w:count="376">
+  <w:latentStyles w:defLockedState="0" w:defUIPriority="99" w:defSemiHidden="0" w:defUnhideWhenUsed="0" w:defQFormat="0" w:count="377">
     <w:lsdException w:name="Normal" w:uiPriority="0" w:qFormat="1"/>
     <w:lsdException w:name="heading 1" w:uiPriority="9" w:qFormat="1"/>
     <w:lsdException w:name="heading 2" w:semiHidden="1" w:uiPriority="9" w:unhideWhenUsed="1" w:qFormat="1"/>
@@ -7985,7 +8381,6 @@
     <w:lsdException w:name="HTML Sample" w:semiHidden="1" w:unhideWhenUsed="1"/>
     <w:lsdException w:name="HTML Typewriter" w:semiHidden="1" w:unhideWhenUsed="1"/>
     <w:lsdException w:name="HTML Variable" w:semiHidden="1" w:unhideWhenUsed="1"/>
-    <w:lsdException w:name="Normal Table" w:semiHidden="1" w:unhideWhenUsed="1"/>
     <w:lsdException w:name="annotation subject" w:semiHidden="1" w:unhideWhenUsed="1"/>
     <w:lsdException w:name="No List" w:semiHidden="1" w:unhideWhenUsed="1"/>
     <w:lsdException w:name="Outline List 1" w:semiHidden="1" w:unhideWhenUsed="1"/>
@@ -8032,10 +8427,8 @@
     <w:lsdException w:name="Table Subtle 2" w:semiHidden="1" w:unhideWhenUsed="1"/>
     <w:lsdException w:name="Table Web 1" w:semiHidden="1" w:unhideWhenUsed="1"/>
     <w:lsdException w:name="Table Web 2" w:semiHidden="1" w:unhideWhenUsed="1"/>
-    <w:lsdException w:name="Table Web 3" w:semiHidden="1" w:unhideWhenUsed="1"/>
     <w:lsdException w:name="Balloon Text" w:semiHidden="1" w:unhideWhenUsed="1"/>
     <w:lsdException w:name="Table Grid" w:uiPriority="39"/>
-    <w:lsdException w:name="Table Theme" w:semiHidden="1" w:unhideWhenUsed="1"/>
     <w:lsdException w:name="Placeholder Text" w:semiHidden="1"/>
     <w:lsdException w:name="No Spacing" w:uiPriority="1" w:qFormat="1"/>
     <w:lsdException w:name="Light Shading" w:uiPriority="60"/>
@@ -8256,10 +8649,54 @@
     <w:lsdException w:name="Hashtag" w:semiHidden="1" w:unhideWhenUsed="1"/>
     <w:lsdException w:name="Unresolved Mention" w:semiHidden="1" w:unhideWhenUsed="1"/>
     <w:lsdException w:name="Smart Link" w:semiHidden="1" w:unhideWhenUsed="1"/>
+    <w:lsdException w:name="Smart Link Error" w:semiHidden="1" w:unhideWhenUsed="1"/>
   </w:latentStyles>
   <w:style w:type="paragraph" w:default="1" w:styleId="Normal">
     <w:name w:val="Normal"/>
     <w:qFormat/>
+  </w:style>
+  <w:style w:type="paragraph" w:styleId="Heading1">
+    <w:name w:val="heading 1"/>
+    <w:basedOn w:val="Normal"/>
+    <w:next w:val="Normal"/>
+    <w:link w:val="Heading1Char"/>
+    <w:uiPriority w:val="9"/>
+    <w:qFormat/>
+    <w:rsid w:val="00ED5F75"/>
+    <w:pPr>
+      <w:keepNext/>
+      <w:keepLines/>
+      <w:spacing w:before="240" w:after="0"/>
+      <w:outlineLvl w:val="0"/>
+    </w:pPr>
+    <w:rPr>
+      <w:rFonts w:asciiTheme="majorHAnsi" w:eastAsiaTheme="majorEastAsia" w:hAnsiTheme="majorHAnsi" w:cstheme="majorBidi"/>
+      <w:color w:val="2F5496" w:themeColor="accent1" w:themeShade="BF"/>
+      <w:sz w:val="32"/>
+      <w:szCs w:val="32"/>
+    </w:rPr>
+  </w:style>
+  <w:style w:type="paragraph" w:styleId="Heading2">
+    <w:name w:val="heading 2"/>
+    <w:basedOn w:val="Normal"/>
+    <w:next w:val="Normal"/>
+    <w:link w:val="Heading2Char"/>
+    <w:uiPriority w:val="9"/>
+    <w:unhideWhenUsed/>
+    <w:qFormat/>
+    <w:rsid w:val="00ED5F75"/>
+    <w:pPr>
+      <w:keepNext/>
+      <w:keepLines/>
+      <w:spacing w:before="40" w:after="0"/>
+      <w:outlineLvl w:val="1"/>
+    </w:pPr>
+    <w:rPr>
+      <w:rFonts w:asciiTheme="majorHAnsi" w:eastAsiaTheme="majorEastAsia" w:hAnsiTheme="majorHAnsi" w:cstheme="majorBidi"/>
+      <w:color w:val="2F5496" w:themeColor="accent1" w:themeShade="BF"/>
+      <w:sz w:val="26"/>
+      <w:szCs w:val="26"/>
+    </w:rPr>
   </w:style>
   <w:style w:type="character" w:default="1" w:styleId="DefaultParagraphFont">
     <w:name w:val="Default Paragraph Font"/>
@@ -8443,6 +8880,32 @@
       <w:rFonts w:ascii="Segoe UI" w:hAnsi="Segoe UI" w:cs="Segoe UI"/>
       <w:sz w:val="18"/>
       <w:szCs w:val="18"/>
+    </w:rPr>
+  </w:style>
+  <w:style w:type="character" w:customStyle="1" w:styleId="Heading1Char">
+    <w:name w:val="Heading 1 Char"/>
+    <w:basedOn w:val="DefaultParagraphFont"/>
+    <w:link w:val="Heading1"/>
+    <w:uiPriority w:val="9"/>
+    <w:rsid w:val="00ED5F75"/>
+    <w:rPr>
+      <w:rFonts w:asciiTheme="majorHAnsi" w:eastAsiaTheme="majorEastAsia" w:hAnsiTheme="majorHAnsi" w:cstheme="majorBidi"/>
+      <w:color w:val="2F5496" w:themeColor="accent1" w:themeShade="BF"/>
+      <w:sz w:val="32"/>
+      <w:szCs w:val="32"/>
+    </w:rPr>
+  </w:style>
+  <w:style w:type="character" w:customStyle="1" w:styleId="Heading2Char">
+    <w:name w:val="Heading 2 Char"/>
+    <w:basedOn w:val="DefaultParagraphFont"/>
+    <w:link w:val="Heading2"/>
+    <w:uiPriority w:val="9"/>
+    <w:rsid w:val="00ED5F75"/>
+    <w:rPr>
+      <w:rFonts w:asciiTheme="majorHAnsi" w:eastAsiaTheme="majorEastAsia" w:hAnsiTheme="majorHAnsi" w:cstheme="majorBidi"/>
+      <w:color w:val="2F5496" w:themeColor="accent1" w:themeShade="BF"/>
+      <w:sz w:val="26"/>
+      <w:szCs w:val="26"/>
     </w:rPr>
   </w:style>
 </w:styles>

</xml_diff>